<commit_message>
Added new headers into the documentation and started working on finalizing the performance module
</commit_message>
<xml_diff>
--- a/KBE Assignment Group 17.docx
+++ b/KBE Assignment Group 17.docx
@@ -382,13 +382,28 @@
           <w:p>
             <w:pPr>
               <w:jc w:val="both"/>
+              <w:rPr>
+                <w:color w:val="auto"/>
+              </w:rPr>
             </w:pPr>
             <w:r>
               <w:t xml:space="preserve">Current applications of KBE and KBSs are typically for detail design, yet most funds to a project are allocated during the preliminary design as illustrated by Figure 1. Thus, to be able to frontload this procedure, and free-up resources for more creative work, our KBE app will parametrically generate </w:t>
             </w:r>
             <w:r>
               <w:lastRenderedPageBreak/>
-              <w:t xml:space="preserve">geometry based on output data from class I and II weight estimations, and requirements of different ranges, payload masses </w:t>
+              <w:t xml:space="preserve">geometry based on </w:t>
+            </w:r>
+            <w:r>
+              <w:t>a harmony between C</w:t>
+            </w:r>
+            <w:r>
+              <w:t>lass</w:t>
+            </w:r>
+            <w:r>
+              <w:t xml:space="preserve"> I and bottoms-up Class II weight estimation</w:t>
+            </w:r>
+            <w:r>
+              <w:t xml:space="preserve">, and requirements of different ranges, payload masses </w:t>
             </w:r>
             <w:r>
               <w:rPr>
@@ -400,14 +415,105 @@
               <w:rPr>
                 <w:color w:val="auto"/>
               </w:rPr>
-              <w:t xml:space="preserve">This project took a tremendous amount of work </w:t>
-            </w:r>
-            <w:r>
-              <w:rPr>
-                <w:color w:val="auto"/>
-              </w:rPr>
-              <w:t xml:space="preserve">and in the current state, only conventional aft-tail configurations are analyzed. However, the code can be easily expanded due to the primitive class definitions. </w:t>
-            </w:r>
+              <w:t>Due to the tremendous</w:t>
+            </w:r>
+            <w:r>
+              <w:rPr>
+                <w:color w:val="auto"/>
+              </w:rPr>
+              <w:t xml:space="preserve"> amount of work </w:t>
+            </w:r>
+            <w:r>
+              <w:rPr>
+                <w:color w:val="auto"/>
+              </w:rPr>
+              <w:t>required to code all the capability modules</w:t>
+            </w:r>
+            <w:r>
+              <w:rPr>
+                <w:color w:val="auto"/>
+              </w:rPr>
+              <w:t>,</w:t>
+            </w:r>
+            <w:r>
+              <w:rPr>
+                <w:color w:val="auto"/>
+              </w:rPr>
+              <w:t xml:space="preserve"> the current state of the code integrates these components for the most popular twin-boom</w:t>
+            </w:r>
+            <w:r>
+              <w:rPr>
+                <w:color w:val="auto"/>
+              </w:rPr>
+              <w:t xml:space="preserve"> aft-tail configuration</w:t>
+            </w:r>
+            <w:r>
+              <w:rPr>
+                <w:color w:val="auto"/>
+              </w:rPr>
+              <w:t xml:space="preserve"> on the market today</w:t>
+            </w:r>
+            <w:r>
+              <w:rPr>
+                <w:color w:val="auto"/>
+              </w:rPr>
+              <w:t xml:space="preserve">. However, the </w:t>
+            </w:r>
+            <w:r>
+              <w:rPr>
+                <w:color w:val="auto"/>
+              </w:rPr>
+              <w:t xml:space="preserve">integration procedure can </w:t>
+            </w:r>
+            <w:r>
+              <w:rPr>
+                <w:color w:val="auto"/>
+              </w:rPr>
+              <w:t xml:space="preserve">be easily expanded </w:t>
+            </w:r>
+            <w:r>
+              <w:rPr>
+                <w:color w:val="auto"/>
+              </w:rPr>
+              <w:t xml:space="preserve">by adding more component modules and combining them in new ways </w:t>
+            </w:r>
+            <w:r>
+              <w:rPr>
+                <w:color w:val="auto"/>
+              </w:rPr>
+              <w:t xml:space="preserve">due to the </w:t>
+            </w:r>
+            <w:r>
+              <w:rPr>
+                <w:color w:val="auto"/>
+              </w:rPr>
+              <w:t xml:space="preserve">use of </w:t>
+            </w:r>
+            <w:r>
+              <w:rPr>
+                <w:color w:val="auto"/>
+              </w:rPr>
+              <w:t>primitive class definition.</w:t>
+            </w:r>
+            <w:r>
+              <w:rPr>
+                <w:color w:val="auto"/>
+              </w:rPr>
+              <w:t xml:space="preserve"> Furthermore, the code was written with agility and flexibility in mind, thus class methods do not depend on singular object instances, and instead can cope with multiple motors, wings, payloads, etc. </w:t>
+            </w:r>
+          </w:p>
+          <w:p>
+            <w:pPr>
+              <w:jc w:val="both"/>
+              <w:rPr>
+                <w:color w:val="auto"/>
+              </w:rPr>
+            </w:pPr>
+          </w:p>
+          <w:p>
+            <w:pPr>
+              <w:jc w:val="both"/>
+            </w:pPr>
             <w:r>
               <w:rPr>
                 <w:color w:val="auto"/>
@@ -415,16 +521,46 @@
               <w:t xml:space="preserve">The </w:t>
             </w:r>
             <w:r>
-              <w:t>use cases include changes in the payload mass, payload size and other mission specific requirements such as hand launch-ability. The weight estimations are very repetitive rule based processes, which can take a lot of time in the conceptual design phase. Especially when an input such as payload mass changes, the entire class I</w:t>
-            </w:r>
-            <w:r>
-              <w:t>, class II and tail sizing</w:t>
+              <w:t xml:space="preserve">use cases include changes in the payload mass, payload size and other mission specific requirements such as hand launch-ability. The weight estimations are very repetitive </w:t>
+            </w:r>
+            <w:r>
+              <w:t>rule-based</w:t>
+            </w:r>
+            <w:r>
+              <w:t xml:space="preserve"> processes, which can take a lot of time in the conceptual design phase. Especially when an input such as payload mass changes, the entire </w:t>
+            </w:r>
+            <w:r>
+              <w:t>C</w:t>
+            </w:r>
+            <w:r>
+              <w:t>lass I</w:t>
+            </w:r>
+            <w:r>
+              <w:t xml:space="preserve">, </w:t>
+            </w:r>
+            <w:r>
+              <w:t>C</w:t>
+            </w:r>
+            <w:r>
+              <w:t>lass II</w:t>
+            </w:r>
+            <w:r>
+              <w:t>,</w:t>
+            </w:r>
+            <w:r>
+              <w:t xml:space="preserve"> and tail sizing</w:t>
             </w:r>
             <w:r>
               <w:t xml:space="preserve"> be performed again.</w:t>
             </w:r>
             <w:r>
-              <w:t xml:space="preserve"> KBE is a great way to deal with these repetitive rule based calculations </w:t>
+              <w:t xml:space="preserve"> KBE is a great way to deal with these repetitive </w:t>
+            </w:r>
+            <w:r>
+              <w:t>rule-based</w:t>
+            </w:r>
+            <w:r>
+              <w:t xml:space="preserve"> calculations </w:t>
             </w:r>
             <w:r>
               <w:t>and to visualize the geometry afterward.</w:t>
@@ -462,6 +598,9 @@
             <w:r>
               <w:t>Our App will export the current design’s variables in an excel file and the geometry in an .step file.</w:t>
             </w:r>
+            <w:r>
+              <w:t xml:space="preserve"> This presents a tremendous advantage to a designer, since they can utilize the output state variables for further detail design, and even run CFD analysis on the output UAV to determine problem areas for aerodynamics.</w:t>
+            </w:r>
           </w:p>
           <w:p>
             <w:pPr>
@@ -473,7 +612,13 @@
               <w:jc w:val="both"/>
             </w:pPr>
             <w:r>
-              <w:t xml:space="preserve">If the initial fixed-wing demonstrator is successful, due to the object oriented programming paradigm, this KBE app is open for future enhancement through adding analysis functionalities such as the ability to model alternative configurations such as </w:t>
+              <w:t xml:space="preserve">If the initial fixed-wing demonstrator is successful, due to the </w:t>
+            </w:r>
+            <w:r>
+              <w:t>object-oriented</w:t>
+            </w:r>
+            <w:r>
+              <w:t xml:space="preserve"> programming paradigm, this KBE app is open for future enhancement through adding analysis functionalities such as the ability to model alternative configurations such as </w:t>
             </w:r>
             <w:r>
               <w:t>canards, flying wings,</w:t>
@@ -689,19 +834,6 @@
               </w:tc>
             </w:tr>
           </w:tbl>
-          <w:p>
-            <w:pPr>
-              <w:jc w:val="center"/>
-            </w:pPr>
-          </w:p>
-          <w:p/>
-          <w:p/>
-          <w:p/>
-          <w:p/>
-          <w:p/>
-          <w:p/>
-          <w:p/>
-          <w:p/>
           <w:p/>
         </w:tc>
       </w:tr>
@@ -758,7 +890,10 @@
               <w:t>Describe here the main functionalities of the rule based parametric model, which will be the core of your KBE application</w:t>
             </w:r>
           </w:p>
-          <w:p/>
+          <w:p>
+            <w:bookmarkStart w:id="1" w:name="_GoBack"/>
+            <w:bookmarkEnd w:id="1"/>
+          </w:p>
           <w:p/>
           <w:p>
             <w:pPr>
@@ -837,163 +972,198 @@
           <w:p/>
           <w:p>
             <w:r>
-              <w:t xml:space="preserve">In the </w:t>
+              <w:t>In the ParaPy GUI tree</w:t>
+            </w:r>
+            <w:r>
+              <w:t>,</w:t>
+            </w:r>
+            <w:r>
+              <w:t xml:space="preserve"> all main components of a typical UAV will be present, such as the wing, vertical and horizontal stabilizer, and fuselage along with all subcomponents such as parametrically selected/sized payload, propeller, motor, battery, and connecting rods. </w:t>
+            </w:r>
+            <w:r>
+              <w:t xml:space="preserve">The payload shapes are based </w:t>
+            </w:r>
+            <w:r>
+              <w:t xml:space="preserve">on reference </w:t>
+            </w:r>
+            <w:r>
+              <w:t>cameras for drones</w:t>
+            </w:r>
+            <w:r>
+              <w:t>.</w:t>
+            </w:r>
+            <w:r>
+              <w:t xml:space="preserve"> </w:t>
+            </w:r>
+          </w:p>
+          <w:p/>
+          <w:p>
+            <w:proofErr w:type="gramStart"/>
+            <w:r>
+              <w:t>All of</w:t>
+            </w:r>
+            <w:proofErr w:type="gramEnd"/>
+            <w:r>
+              <w:t xml:space="preserve"> these component primitives will dynamically upscale to represent the change in requirements based on engineering rules encoded into their respective classes.</w:t>
+            </w:r>
+            <w:r>
+              <w:t xml:space="preserve"> The main </w:t>
+            </w:r>
+            <w:proofErr w:type="gramStart"/>
+            <w:r>
+              <w:t>parameters  controlling</w:t>
+            </w:r>
+            <w:proofErr w:type="gramEnd"/>
+            <w:r>
+              <w:t xml:space="preserve"> the components are the user input requirements such as range/endurance, MTOW and the choice of hand launched or </w:t>
+            </w:r>
+            <w:r>
+              <w:rPr>
+                <w:color w:val="auto"/>
+              </w:rPr>
+              <w:t>not.</w:t>
+            </w:r>
+            <w:r>
+              <w:rPr>
+                <w:color w:val="auto"/>
+              </w:rPr>
+              <w:t xml:space="preserve"> Utilizing this approach, additional aircraft configurations will be possible to implement in the future since they will, for example, use the same wing, fuselage, and tail classes but orient them in different ways and alter the integration methods. </w:t>
+            </w:r>
+          </w:p>
+          <w:p/>
+          <w:p>
+            <w:r>
+              <w:t xml:space="preserve">The parameters which size the wing area are from </w:t>
+            </w:r>
+            <w:r>
+              <w:t>a</w:t>
+            </w:r>
+            <w:r>
+              <w:t xml:space="preserve"> class I weight estimation, </w:t>
+            </w:r>
+            <w:r>
+              <w:rPr>
+                <w:color w:val="auto"/>
+              </w:rPr>
+              <w:t>while those for the</w:t>
+            </w:r>
+            <w:r>
+              <w:rPr>
+                <w:color w:val="auto"/>
+              </w:rPr>
+              <w:t xml:space="preserve"> </w:t>
+            </w:r>
+            <w:r>
+              <w:rPr>
+                <w:color w:val="auto"/>
+              </w:rPr>
+              <w:t xml:space="preserve">tailplane </w:t>
+            </w:r>
+            <w:r>
+              <w:rPr>
+                <w:color w:val="auto"/>
+              </w:rPr>
+              <w:t>area</w:t>
+            </w:r>
+            <w:r>
+              <w:rPr>
+                <w:color w:val="auto"/>
+              </w:rPr>
+              <w:t xml:space="preserve"> being from the </w:t>
+            </w:r>
+            <w:r>
+              <w:rPr>
+                <w:color w:val="auto"/>
+              </w:rPr>
+              <w:t>bottom up</w:t>
+            </w:r>
+            <w:r>
+              <w:rPr>
+                <w:color w:val="auto"/>
+              </w:rPr>
+              <w:t xml:space="preserve"> weight estimation.</w:t>
+            </w:r>
+            <w:r>
+              <w:rPr>
+                <w:color w:val="auto"/>
+              </w:rPr>
+              <w:t xml:space="preserve"> The bottom up weight estimation uses component surface areas and an assumed number of carbon-fiber prepreg </w:t>
             </w:r>
             <w:proofErr w:type="spellStart"/>
             <w:r>
-              <w:t>ParaPy</w:t>
+              <w:rPr>
+                <w:color w:val="auto"/>
+              </w:rPr>
+              <w:t>plys</w:t>
             </w:r>
             <w:proofErr w:type="spellEnd"/>
             <w:r>
-              <w:t xml:space="preserve"> GUI tree</w:t>
-            </w:r>
-            <w:r>
-              <w:t>,</w:t>
-            </w:r>
-            <w:r>
-              <w:t xml:space="preserve"> all main components of a typical UAV will be present, such as the wing, vertical and horizontal stabilizer, and fuselage along with all subcomponents such as parametrically selected/sized payload, propeller, motor, battery, and connecting rods. </w:t>
-            </w:r>
-            <w:r>
-              <w:t xml:space="preserve">The payload shapes are based </w:t>
-            </w:r>
-            <w:r>
-              <w:t xml:space="preserve">on reference </w:t>
-            </w:r>
-            <w:r>
-              <w:t>cameras for drones</w:t>
-            </w:r>
-            <w:r>
-              <w:t>.</w:t>
-            </w:r>
-            <w:r>
+              <w:rPr>
+                <w:color w:val="auto"/>
+              </w:rPr>
+              <w:t xml:space="preserve"> (varies per component) to estimate the mass of each component.</w:t>
+            </w:r>
+            <w:r>
+              <w:rPr>
+                <w:color w:val="auto"/>
+              </w:rPr>
               <w:t xml:space="preserve"> </w:t>
             </w:r>
-          </w:p>
-          <w:p/>
-          <w:p>
-            <w:r>
-              <w:t>All of these component primitives will dynamically upscale to represent the change in requirements based on engineering rules encoded into their respective classes.</w:t>
-            </w:r>
-            <w:r>
-              <w:t xml:space="preserve"> The main parameters  controlling the components are the user input requirements such as range/endurance, MTOW and the choice of hand launched or </w:t>
-            </w:r>
-            <w:r>
-              <w:rPr>
-                <w:color w:val="auto"/>
-              </w:rPr>
-              <w:t>not.</w:t>
-            </w:r>
-            <w:r>
-              <w:rPr>
-                <w:color w:val="auto"/>
-              </w:rPr>
-              <w:t xml:space="preserve"> Utilizing this approach, additional aircraft configurations will be possible to implement in the future since they will, for example, use the same wing, fuselage, and tail classes but orient them in different ways and alter the integration methods. </w:t>
-            </w:r>
-          </w:p>
-          <w:p/>
-          <w:p>
-            <w:r>
-              <w:t xml:space="preserve">The parameters which size the wing area are from </w:t>
-            </w:r>
-            <w:r>
-              <w:t>a</w:t>
-            </w:r>
-            <w:r>
-              <w:t xml:space="preserve"> class I weight estimation, </w:t>
-            </w:r>
-            <w:r>
-              <w:rPr>
-                <w:color w:val="auto"/>
-              </w:rPr>
-              <w:t>while those for the</w:t>
-            </w:r>
-            <w:r>
-              <w:rPr>
-                <w:color w:val="auto"/>
-              </w:rPr>
-              <w:t xml:space="preserve"> </w:t>
-            </w:r>
-            <w:r>
-              <w:rPr>
-                <w:color w:val="auto"/>
-              </w:rPr>
-              <w:t xml:space="preserve">tailplane </w:t>
-            </w:r>
-            <w:r>
-              <w:rPr>
-                <w:color w:val="auto"/>
-              </w:rPr>
-              <w:t>area</w:t>
-            </w:r>
-            <w:r>
-              <w:rPr>
-                <w:color w:val="auto"/>
-              </w:rPr>
-              <w:t xml:space="preserve"> being from the </w:t>
-            </w:r>
-            <w:r>
-              <w:rPr>
-                <w:color w:val="auto"/>
-              </w:rPr>
-              <w:t>bottom up</w:t>
-            </w:r>
-            <w:r>
-              <w:rPr>
-                <w:color w:val="auto"/>
-              </w:rPr>
-              <w:t xml:space="preserve"> weight estimation.</w:t>
-            </w:r>
-            <w:r>
-              <w:rPr>
-                <w:color w:val="auto"/>
-              </w:rPr>
-              <w:t xml:space="preserve"> The bottom up weight estimation uses component surface areas and an assumed number of carbon-fiber prepreg </w:t>
+            <w:r>
+              <w:t xml:space="preserve">The fuselage is sized to fit </w:t>
             </w:r>
             <w:proofErr w:type="spellStart"/>
             <w:r>
-              <w:rPr>
-                <w:color w:val="auto"/>
-              </w:rPr>
-              <w:t>plys</w:t>
+              <w:t>bboxes</w:t>
             </w:r>
             <w:proofErr w:type="spellEnd"/>
             <w:r>
-              <w:rPr>
-                <w:color w:val="auto"/>
-              </w:rPr>
-              <w:t xml:space="preserve"> (varies per component) to estimate the mass of each component.</w:t>
-            </w:r>
-            <w:r>
-              <w:rPr>
-                <w:color w:val="auto"/>
-              </w:rPr>
-              <w:t xml:space="preserve"> </w:t>
-            </w:r>
-            <w:r>
-              <w:t xml:space="preserve">The fuselage is sized to fit </w:t>
-            </w:r>
-            <w:proofErr w:type="spellStart"/>
-            <w:r>
-              <w:t>bboxes</w:t>
-            </w:r>
-            <w:proofErr w:type="spellEnd"/>
-            <w:r>
               <w:t xml:space="preserve"> of the parts which go inside the fuselage with frames that scale with the size of the internals. </w:t>
             </w:r>
           </w:p>
           <w:p/>
           <w:p>
             <w:r>
-              <w:t xml:space="preserve">Furthermore, the majority of knowledge that will be used was either presented during the bachelor, obtained from literature reports and reference UAV’s, or generated during the DSE for a project on a modular UAV for surveillance. </w:t>
-            </w:r>
-            <w:r>
-              <w:rPr>
-                <w:color w:val="auto"/>
-              </w:rPr>
-              <w:t xml:space="preserve">The utilization for this knowledge will be  distributed within each primitive. </w:t>
-            </w:r>
-            <w:r>
-              <w:t xml:space="preserve">As is the case with KBE systems, the inference mechanism and rules are scattered and hard to centralize. Thus each individual primitive will encompass its own set of sizing rules and weight estimations. An overview of some of these rules </w:t>
+              <w:t xml:space="preserve">Furthermore, </w:t>
+            </w:r>
+            <w:proofErr w:type="gramStart"/>
+            <w:r>
+              <w:t>the majority of</w:t>
+            </w:r>
+            <w:proofErr w:type="gramEnd"/>
+            <w:r>
+              <w:t xml:space="preserve"> knowledge that will be used was either presented during the bachelor, obtained from literature reports and reference UAV’s, or generated during the DSE for a project on a modular UAV for surveillance. </w:t>
+            </w:r>
+            <w:r>
+              <w:rPr>
+                <w:color w:val="auto"/>
+              </w:rPr>
+              <w:t xml:space="preserve">The utilization for this knowledge will </w:t>
+            </w:r>
+            <w:proofErr w:type="gramStart"/>
+            <w:r>
+              <w:rPr>
+                <w:color w:val="auto"/>
+              </w:rPr>
+              <w:t>be  distributed</w:t>
+            </w:r>
+            <w:proofErr w:type="gramEnd"/>
+            <w:r>
+              <w:rPr>
+                <w:color w:val="auto"/>
+              </w:rPr>
+              <w:t xml:space="preserve"> within each primitive. </w:t>
+            </w:r>
+            <w:r>
+              <w:t xml:space="preserve">As is the case with KBE systems, the inference mechanism and rules are scattered and hard to centralize. </w:t>
+            </w:r>
+            <w:proofErr w:type="gramStart"/>
+            <w:r>
+              <w:t>Thus</w:t>
+            </w:r>
+            <w:proofErr w:type="gramEnd"/>
+            <w:r>
+              <w:t xml:space="preserve"> each individual primitive will encompass its own set of sizing rules and weight estimations. An overview of some of these rules </w:t>
             </w:r>
             <w:r>
               <w:t>are</w:t>
@@ -1085,16 +1255,7 @@
             </w:r>
             <w:proofErr w:type="spellEnd"/>
             <w:r>
-              <w:t xml:space="preserve">’ which calculates the total wetted area of the UAV to be used for </w:t>
-            </w:r>
-            <w:r>
-              <w:t xml:space="preserve">a zero-lift </w:t>
-            </w:r>
-            <w:r>
-              <w:t>drag estimation.</w:t>
-            </w:r>
-            <w:r>
-              <w:t xml:space="preserve"> Also, this class runs a separate performance block which plots the power required and power available with the actual CD0 to verify our range/endurance requirement. </w:t>
+              <w:t xml:space="preserve">’ which calculates the total wetted area of the UAV to be used for a zero-lift drag estimation. Also, this class runs a separate performance block which plots the power required and power available with the actual CD0 to verify our range/endurance requirement. </w:t>
             </w:r>
           </w:p>
           <w:p/>
@@ -1138,7 +1299,15 @@
           </w:p>
           <w:p>
             <w:r>
-              <w:t xml:space="preserve">Once top level design parameters are defined by the global </w:t>
+              <w:t xml:space="preserve">Once </w:t>
+            </w:r>
+            <w:proofErr w:type="gramStart"/>
+            <w:r>
+              <w:t>top level</w:t>
+            </w:r>
+            <w:proofErr w:type="gramEnd"/>
+            <w:r>
+              <w:t xml:space="preserve"> design parameters are defined by the global </w:t>
             </w:r>
             <w:r>
               <w:t>UAV</w:t>
@@ -1308,13 +1477,7 @@
               </w:tabs>
             </w:pPr>
             <w:r>
-              <w:t>This was by far the most difficult class to program and is still the one that is giving us major problems. The idea behind this class is to automatically generate a fuselage based only</w:t>
-            </w:r>
-            <w:r>
-              <w:t xml:space="preserve"> on</w:t>
-            </w:r>
-            <w:r>
-              <w:t xml:space="preserve"> the input of components that should be placed inside. Thus, this class is dependent on the size and location of the components that were instantiated and has a rule-based way of creating frames with the goal of ending up with an end geometry that still looks like a fuselage. The essence of what it does is that it has a forward-looking algorithm, that per “container”, fuses the </w:t>
+              <w:t xml:space="preserve">This was by far the most difficult class to program and is still the one that is giving us major problems. The idea behind this class is to automatically generate a fuselage based only on the input of components that should be placed inside. Thus, this class is dependent on the size and location of the components that were instantiated and has a rule-based way of creating frames with the goal of ending up with an end geometry that still looks like a fuselage. The essence of what it does is that it has a forward-looking algorithm, that per “container”, fuses the </w:t>
             </w:r>
             <w:proofErr w:type="spellStart"/>
             <w:r>
@@ -1322,16 +1485,7 @@
             </w:r>
             <w:proofErr w:type="spellEnd"/>
             <w:r>
-              <w:t xml:space="preserve"> (bounding-box) of each part inside to obtain a required width and height at each section. It then compares this dimension to the dimension of the section that comes after it to try and detect when the apex or location of maximum thickness or width occurs. These parameters then determine if the frame used for lofting is placed before or after the part. As you can see from the figure below, the largest part of this flying wing </w:t>
-            </w:r>
-            <w:r>
-              <w:t>fuselage due to the blue</w:t>
-            </w:r>
-            <w:r>
-              <w:t xml:space="preserve"> wing</w:t>
-            </w:r>
-            <w:r>
-              <w:t xml:space="preserve"> </w:t>
+              <w:t xml:space="preserve"> (bounding-box) of each part inside to obtain a required width and height at each section. It then compares this dimension to the dimension of the section that comes after it to try and detect when the apex or location of maximum thickness or width occurs. These parameters then determine if the frame used for lofting is placed before or after the part. As you can see from the figure below, the largest part of this flying wing fuselage due to the blue wing </w:t>
             </w:r>
             <w:proofErr w:type="spellStart"/>
             <w:r>
@@ -1343,26 +1497,11 @@
             </w:r>
             <w:proofErr w:type="spellStart"/>
             <w:r>
-              <w:t>bb</w:t>
-            </w:r>
-            <w:r>
-              <w:t>ox</w:t>
+              <w:t>bbox</w:t>
             </w:r>
             <w:proofErr w:type="spellEnd"/>
             <w:r>
-              <w:t xml:space="preserve"> is used to size the </w:t>
-            </w:r>
-            <w:r>
-              <w:t xml:space="preserve">local </w:t>
-            </w:r>
-            <w:r>
-              <w:t xml:space="preserve">fuselage </w:t>
-            </w:r>
-            <w:r>
-              <w:t>frames</w:t>
-            </w:r>
-            <w:r>
-              <w:t>. The algorithm successfully detects that this is the largest part, thus when looking at the fuselage frames in yellow, it is possible to see that before the wing-section the frame defining the size of the payload (EOIR sensor) is built in front of the sensor. However, after the wing section the fuselage frame is built on the rear section of parts. This ensures that the bounding-boxes of all parts are contained inside the fuselage. Also, a feature that we are most proud of is that a nose or tail cone can be generated that perfectly blends into the curves of the fuselage.</w:t>
+              <w:t xml:space="preserve"> is used to size the local fuselage frames. The algorithm successfully detects that this is the largest part, thus when looking at the fuselage frames in yellow, it is possible to see that before the wing-section the frame defining the size of the payload (EOIR sensor) is built in front of the sensor. However, after the wing section the fuselage frame is built on the rear section of parts. This ensures that the bounding-boxes of all parts are contained inside the fuselage. Also, a feature that we are most proud of is that a nose or tail cone can be generated that perfectly blends into the curves of the fuselage.</w:t>
             </w:r>
           </w:p>
           <w:p/>
@@ -1420,22 +1559,44 @@
           </w:p>
           <w:p/>
           <w:p>
-            <w:r>
-              <w:t xml:space="preserve">In order to not break the parametric model of </w:t>
-            </w:r>
-            <w:proofErr w:type="spellStart"/>
-            <w:r>
-              <w:t>ParaPy</w:t>
-            </w:r>
-            <w:proofErr w:type="spellEnd"/>
+            <w:proofErr w:type="gramStart"/>
+            <w:r>
+              <w:t>In order to</w:t>
+            </w:r>
+            <w:proofErr w:type="gramEnd"/>
+            <w:r>
+              <w:t xml:space="preserve"> not break the parametric model of ParaPy</w:t>
+            </w:r>
             <w:r>
               <w:t>,</w:t>
             </w:r>
             <w:r>
-              <w:t xml:space="preserve"> a comprehensive value checking algorithm must be placed. These will trigger warnings or error messages if certain values are deemed outside of a suitable range. For example if the payload mass supplied by the user is a negative value. Furthermore, whenever best engineering practice is violated the user might be alerted by a warning message. An example would be a warning to reduce a high value of sweep for a conventional configuration since it is not needed for the flight regime.</w:t>
-            </w:r>
-            <w:r>
-              <w:t xml:space="preserve"> Also, we have validators on all of our inputs, which will return an error in PyCharm if an unacceptable input is supplied. </w:t>
+              <w:t xml:space="preserve"> a comprehensive value checking algorithm must be placed. These will trigger warnings or error messages if certain values are deemed outside of a suitable range. For </w:t>
+            </w:r>
+            <w:proofErr w:type="gramStart"/>
+            <w:r>
+              <w:t>example</w:t>
+            </w:r>
+            <w:proofErr w:type="gramEnd"/>
+            <w:r>
+              <w:t xml:space="preserve"> if the payload mass supplied by the user is a negative value. Furthermore, whenever best engineering practice is violated the user might be alerted by a warning message. An example would be a warning to reduce a high value of sweep for a conventional configuration since it is not needed for the flight regime.</w:t>
+            </w:r>
+            <w:r>
+              <w:t xml:space="preserve"> Also, we have validators on </w:t>
+            </w:r>
+            <w:proofErr w:type="gramStart"/>
+            <w:r>
+              <w:t>all of</w:t>
+            </w:r>
+            <w:proofErr w:type="gramEnd"/>
+            <w:r>
+              <w:t xml:space="preserve"> our inputs, which will </w:t>
+            </w:r>
+            <w:r>
+              <w:t xml:space="preserve">block this value and </w:t>
+            </w:r>
+            <w:r>
+              <w:t xml:space="preserve">return an error in PyCharm if an unacceptable input is supplied. </w:t>
             </w:r>
           </w:p>
           <w:p/>
@@ -1563,74 +1724,64 @@
           <w:p/>
           <w:p>
             <w:r>
-              <w:t xml:space="preserve">Within the KBE app, the center of gravity as well as surface area for various components (wings, fuselage, payloads, batteries, avionics, engines) will be calculated using built in </w:t>
+              <w:t>Within the KBE app, the center of gravity as well as surface area for various components (wings, fuselage, payloads, batteries, avionics, engines) will be calculated using built in ParaPy attributes. These are then used to estimate the C.G. location when combined with component masses from Class II weight estimation</w:t>
+            </w:r>
+            <w:r>
+              <w:t xml:space="preserve">. Further, this </w:t>
+            </w:r>
+            <w:r>
+              <w:t xml:space="preserve">CG determination </w:t>
+            </w:r>
+            <w:r>
+              <w:t>is used in a loop together with the tail sizing to reach a converged CG and tail size. The external surface areas</w:t>
+            </w:r>
+            <w:r>
+              <w:t xml:space="preserve"> </w:t>
+            </w:r>
+            <w:r>
+              <w:t xml:space="preserve">are also used for a zero-lift </w:t>
+            </w:r>
+            <w:r>
+              <w:t xml:space="preserve">drag estimation based on component surface areas. </w:t>
+            </w:r>
+          </w:p>
+          <w:p/>
+          <w:p>
+            <w:r>
+              <w:t xml:space="preserve">The speed controller of the electronics module statistically estimates the mass and volume based on the chosen motor’s recommended amperage draw. Also, the number of speed controllers </w:t>
+            </w:r>
+            <w:r>
+              <w:lastRenderedPageBreak/>
+              <w:t xml:space="preserve">increases with the number of motors instantiated. </w:t>
+            </w:r>
+          </w:p>
+          <w:p/>
+          <w:p>
+            <w:pPr>
+              <w:rPr>
+                <w:color w:val="FF0000"/>
+              </w:rPr>
+            </w:pPr>
+          </w:p>
+          <w:p>
+            <w:r>
+              <w:t xml:space="preserve">Based on the estimated power-requirement established from the power-loading diagram, a motor is selected from a database of </w:t>
             </w:r>
             <w:proofErr w:type="spellStart"/>
             <w:r>
-              <w:t>ParaPy</w:t>
+              <w:t>RimFire</w:t>
             </w:r>
             <w:proofErr w:type="spellEnd"/>
             <w:r>
-              <w:t xml:space="preserve"> attributes. These are then used to estimate the C.G. location when combined with component masses from Class II weight estimation</w:t>
-            </w:r>
-            <w:r>
-              <w:t xml:space="preserve">. Further, this </w:t>
-            </w:r>
-            <w:r>
-              <w:t xml:space="preserve">CG determination </w:t>
-            </w:r>
-            <w:r>
-              <w:t>is used in a loop together with the tail sizing to reach a converged CG and tail size. The external surface areas</w:t>
-            </w:r>
-            <w:r>
-              <w:t xml:space="preserve"> </w:t>
-            </w:r>
-            <w:r>
-              <w:t xml:space="preserve">are also used for a zero-lift </w:t>
-            </w:r>
-            <w:r>
-              <w:t xml:space="preserve">drag estimation based on component surface areas. </w:t>
-            </w:r>
-          </w:p>
-          <w:p/>
-          <w:p>
-            <w:r>
-              <w:t xml:space="preserve">The speed controller of the electronics module statistically estimates the mass and volume based on the chosen motor’s recommended amperage draw. Also, the number of speed controllers increases with the number of motors instantiated. </w:t>
-            </w:r>
-          </w:p>
-          <w:p/>
-          <w:p>
-            <w:pPr>
-              <w:rPr>
-                <w:color w:val="FF0000"/>
-              </w:rPr>
-            </w:pPr>
-          </w:p>
-          <w:p>
-            <w:r>
-              <w:t xml:space="preserve">Based on the estimated power-requirement established from the power-loading diagram, a motor is selected from a database of </w:t>
+              <w:t xml:space="preserve"> motors. Therefore, the main input of this class is </w:t>
             </w:r>
             <w:proofErr w:type="spellStart"/>
             <w:r>
-              <w:t>RimFire</w:t>
+              <w:t>target_power</w:t>
             </w:r>
             <w:proofErr w:type="spellEnd"/>
             <w:r>
-              <w:t xml:space="preserve"> motors. Therefore, the main input of this class is </w:t>
-            </w:r>
-            <w:proofErr w:type="spellStart"/>
-            <w:r>
-              <w:t>target_power</w:t>
-            </w:r>
-            <w:proofErr w:type="spellEnd"/>
-            <w:r>
-              <w:t xml:space="preserve"> which represents the maximum shaft-power of the motor. The selection algorithm then selects a suitably powerful motor based on .csv input files in the database directory. With this implementation, if need-be</w:t>
-            </w:r>
-            <w:r>
-              <w:t>,</w:t>
-            </w:r>
-            <w:r>
-              <w:t xml:space="preserve"> the motor database can be expanded later. The database .csv files also specify a range of allowed propellers as well as the recommended ESC rating in Amps.</w:t>
+              <w:t xml:space="preserve"> which represents the maximum shaft-power of the motor. The selection algorithm then selects a suitably powerful motor based on .csv input files in the database directory. With this implementation, if need-be, the motor database can be expanded later. The database .csv files also specify a range of allowed propellers as well as the recommended ESC rating in Amps.</w:t>
             </w:r>
           </w:p>
           <w:p/>
@@ -1642,7 +1793,21 @@
               <w:rPr>
                 <w:color w:val="auto"/>
               </w:rPr>
-              <w:t>These inputs are used to generate a propeller at the specified motor, and it’s allowed propeller range attribute is used to trigger a selection algorithm which picks the most efficient propeller from over 400 propeller .</w:t>
+              <w:t xml:space="preserve">These inputs are used to generate a propeller at the specified motor, and it’s allowed propeller range attribute is used to trigger a selection algorithm which picks the most efficient propeller from over 400 </w:t>
+            </w:r>
+            <w:proofErr w:type="gramStart"/>
+            <w:r>
+              <w:rPr>
+                <w:color w:val="auto"/>
+              </w:rPr>
+              <w:t>propeller</w:t>
+            </w:r>
+            <w:proofErr w:type="gramEnd"/>
+            <w:r>
+              <w:rPr>
+                <w:color w:val="auto"/>
+              </w:rPr>
+              <w:t xml:space="preserve"> .</w:t>
             </w:r>
             <w:proofErr w:type="spellStart"/>
             <w:r>
@@ -1747,52 +1912,33 @@
           </w:p>
           <w:p>
             <w:r>
-              <w:t xml:space="preserve">Even though the general payload module is supposed to encompass a wide variety in the future, the current version of our KBE only provides the option to instantiate the UAV with an EOIR gimballed sensor (Surveillance UAV assumption). Thus, the payload target </w:t>
-            </w:r>
-            <w:r>
-              <w:t xml:space="preserve">mass </w:t>
-            </w:r>
-            <w:r>
-              <w:t xml:space="preserve">which trickles down from </w:t>
-            </w:r>
-            <w:r>
-              <w:t>the main UAV class</w:t>
-            </w:r>
-            <w:r>
-              <w:t xml:space="preserve"> is utilized to select a suitable EO/IR sensor from a handful of .csv files container the outer-dimensions as well as specifications of each sensor. Currently, this is done by a weight-based algorithm, but in the future</w:t>
-            </w:r>
-            <w:r>
-              <w:t>, a</w:t>
-            </w:r>
-            <w:r>
-              <w:t xml:space="preserve"> customer requirement for ID range can also be utilized. Due to this class inheritance, all attributes that are required to define a component are also included here. Note, that the transparent red part represents the outer dimensions of the support equipment of the camera. </w:t>
-            </w:r>
-          </w:p>
-          <w:p>
-            <w:pPr>
-              <w:rPr>
-                <w:color w:val="auto"/>
-              </w:rPr>
-            </w:pPr>
-          </w:p>
-          <w:p>
-            <w:pPr>
-              <w:rPr>
-                <w:color w:val="auto"/>
-              </w:rPr>
-            </w:pPr>
-          </w:p>
-          <w:p>
-            <w:pPr>
-              <w:rPr>
-                <w:color w:val="auto"/>
-              </w:rPr>
-            </w:pPr>
-            <w:r>
-              <w:rPr>
-                <w:color w:val="auto"/>
-              </w:rPr>
-              <w:lastRenderedPageBreak/>
+              <w:t xml:space="preserve">Even though the general payload module is supposed to encompass a wide variety in the future, the current version of our KBE only provides the option to instantiate the UAV with an EOIR gimballed sensor (Surveillance UAV assumption). Thus, the payload target mass which trickles down from the main UAV class is utilized to select a suitable EO/IR sensor from a handful of .csv files container the outer-dimensions as well as specifications of each sensor. Currently, this is done by a weight-based algorithm, but in the future, a customer requirement for ID range can also be utilized. Due to this class inheritance, all attributes that are required to define a component are also included here. Note, that the transparent red part represents the outer dimensions of the support equipment of the camera. </w:t>
+            </w:r>
+          </w:p>
+          <w:p>
+            <w:pPr>
+              <w:rPr>
+                <w:color w:val="auto"/>
+              </w:rPr>
+            </w:pPr>
+          </w:p>
+          <w:p>
+            <w:pPr>
+              <w:rPr>
+                <w:color w:val="auto"/>
+              </w:rPr>
+            </w:pPr>
+          </w:p>
+          <w:p>
+            <w:pPr>
+              <w:rPr>
+                <w:color w:val="auto"/>
+              </w:rPr>
+            </w:pPr>
+            <w:r>
+              <w:rPr>
+                <w:color w:val="auto"/>
+              </w:rPr>
               <w:t xml:space="preserve">As described above, the fuselage class must analyze all internal shapes which are forced to be inside of it, then it must create frames which fit the internals. </w:t>
             </w:r>
           </w:p>
@@ -1824,10 +1970,7 @@
             </w:r>
           </w:p>
           <w:p/>
-          <w:p>
-            <w:bookmarkStart w:id="1" w:name="_GoBack"/>
-            <w:bookmarkEnd w:id="1"/>
-          </w:p>
+          <w:p/>
           <w:p/>
           <w:p/>
           <w:p/>
@@ -1913,10 +2056,7 @@
           </w:p>
           <w:p>
             <w:r>
-              <w:t>The current wing’s lift gradient and pitching moment are analyzed by AVL and passed to the equations for the scissor plot in HT sizing.</w:t>
-            </w:r>
-            <w:r>
-              <w:t xml:space="preserve"> With changes to the wing design, this analysis can simply be re-run in the GUI, and the tail size will update accordingly.</w:t>
+              <w:t>The current wing’s lift gradient and pitching moment are analyzed by AVL and passed to the equations for the scissor plot in HT sizing. With changes to the wing design, this analysis can simply be re-run in the GUI, and the tail size will update accordingly.</w:t>
             </w:r>
           </w:p>
           <w:p/>
@@ -2086,7 +2226,15 @@
           <w:p/>
           <w:p>
             <w:r>
-              <w:t>A set of airfoil ‘.</w:t>
+              <w:t xml:space="preserve">A set of </w:t>
+            </w:r>
+            <w:proofErr w:type="gramStart"/>
+            <w:r>
+              <w:t>airfoil</w:t>
+            </w:r>
+            <w:proofErr w:type="gramEnd"/>
+            <w:r>
+              <w:t xml:space="preserve"> ‘.</w:t>
             </w:r>
             <w:proofErr w:type="spellStart"/>
             <w:r>
@@ -2151,7 +2299,15 @@
               <w:ind w:hanging="720"/>
             </w:pPr>
             <w:r>
-              <w:t xml:space="preserve">             At least one STEP(or IGES) file and one output file containing results from the analysis modules.</w:t>
+              <w:t xml:space="preserve">             At least one </w:t>
+            </w:r>
+            <w:proofErr w:type="gramStart"/>
+            <w:r>
+              <w:t>STEP(</w:t>
+            </w:r>
+            <w:proofErr w:type="gramEnd"/>
+            <w:r>
+              <w:t>or IGES) file and one output file containing results from the analysis modules.</w:t>
             </w:r>
           </w:p>
           <w:p>
@@ -2191,10 +2347,18 @@
           </w:p>
           <w:p>
             <w:r>
-              <w:t>The KBE app will output a ‘.</w:t>
-            </w:r>
-            <w:r>
-              <w:t>step’</w:t>
+              <w:t xml:space="preserve">The KBE app will output a </w:t>
+            </w:r>
+            <w:proofErr w:type="gramStart"/>
+            <w:r>
+              <w:t>‘.</w:t>
+            </w:r>
+            <w:r>
+              <w:t>step</w:t>
+            </w:r>
+            <w:proofErr w:type="gramEnd"/>
+            <w:r>
+              <w:t>’</w:t>
             </w:r>
             <w:r>
               <w:t xml:space="preserve"> file with the aircraft ready for CAD/CFD import. Also, a</w:t>

</xml_diff>

<commit_message>
Fixed Reno's AVL viewer & allowed the .exe to be found on any machine
</commit_message>
<xml_diff>
--- a/KBE Assignment Group 17.docx
+++ b/KBE Assignment Group 17.docx
@@ -302,12 +302,17 @@
             </w:r>
             <w:r>
               <w:rPr>
-                <w:color w:val="FF0000"/>
+                <w:color w:val="auto"/>
               </w:rPr>
               <w:t xml:space="preserve">(1-20 kg MTOW) </w:t>
             </w:r>
             <w:r>
-              <w:t xml:space="preserve">for multiple use-cases, and to be competitive, you desire agility and quick project proposals to cope with changing demands of the market. However, the challenge of exploring the design space and analyzing the feasibility of potential designs is a lengthy procedure as experienced from the DSE project. This process requires re-use of corporate knowledge from previous designs and application of repetitive statistical and empirical relations (rules) to aid in generation of preliminary models (geometry) which are then analyzed to obtain actual performance data. However, in the early stages of a design the overall geometry can change tremendously and without automation, the time it takes to analyze the design space will be a </w:t>
+              <w:t>for multiple use-cases, and to be competitive, you desire agility and quick project proposals to cope with changing demands of the market. However, the challenge of exploring the design space and analyzing the feasibility of potential designs is a lengthy proc</w:t>
+            </w:r>
+            <w:bookmarkStart w:id="0" w:name="_GoBack"/>
+            <w:bookmarkEnd w:id="0"/>
+            <w:r>
+              <w:t xml:space="preserve">edure as experienced from the DSE project. This process requires re-use of corporate knowledge from previous designs and application of repetitive statistical and empirical relations (rules) to aid in generation of preliminary models (geometry) which are then analyzed to obtain actual performance data. However, in the early stages of a design the overall geometry can change tremendously and without automation, the time it takes to analyze the design space will be a </w:t>
             </w:r>
             <w:r>
               <w:t>product</w:t>
@@ -655,8 +660,8 @@
             </w:r>
           </w:p>
           <w:p>
-            <w:bookmarkStart w:id="0" w:name="_gjdgxs" w:colFirst="0" w:colLast="0"/>
-            <w:bookmarkEnd w:id="0"/>
+            <w:bookmarkStart w:id="1" w:name="_gjdgxs" w:colFirst="0" w:colLast="0"/>
+            <w:bookmarkEnd w:id="1"/>
           </w:p>
           <w:p/>
           <w:p/>
@@ -890,10 +895,7 @@
               <w:t>Describe here the main functionalities of the rule based parametric model, which will be the core of your KBE application</w:t>
             </w:r>
           </w:p>
-          <w:p>
-            <w:bookmarkStart w:id="1" w:name="_GoBack"/>
-            <w:bookmarkEnd w:id="1"/>
-          </w:p>
+          <w:p/>
           <w:p/>
           <w:p>
             <w:pPr>
@@ -992,184 +994,421 @@
             <w:r>
               <w:t>.</w:t>
             </w:r>
-            <w:r>
+          </w:p>
+          <w:p/>
+          <w:p>
+            <w:r>
+              <w:t>All</w:t>
+            </w:r>
+            <w:r>
+              <w:t xml:space="preserve"> these component primitives will dynamically upscale to represent the change in requirements based on engineering rules encoded into their respective classe</w:t>
+            </w:r>
+            <w:r>
+              <w:t>s</w:t>
+            </w:r>
+            <w:r>
+              <w:t>.</w:t>
+            </w:r>
+            <w:r>
+              <w:t xml:space="preserve"> The main </w:t>
+            </w:r>
+            <w:r>
+              <w:t>parameters controlling</w:t>
+            </w:r>
+            <w:r>
+              <w:t xml:space="preserve"> the components are the user input requirements such as range/endurance, MTOW and the choice of hand launched or </w:t>
+            </w:r>
+            <w:r>
+              <w:rPr>
+                <w:color w:val="auto"/>
+              </w:rPr>
+              <w:t>not.</w:t>
+            </w:r>
+            <w:r>
+              <w:rPr>
+                <w:color w:val="auto"/>
+              </w:rPr>
+              <w:t xml:space="preserve"> Utilizing this approach, additional aircraft configurations will be possible to implement in the future since they will, for example, use the same wing, fuselage, and tail classes but orient them in different ways and alter the integration methods. </w:t>
+            </w:r>
+          </w:p>
+          <w:p/>
+          <w:p>
+            <w:r>
+              <w:t xml:space="preserve">The parameters which size the wing area are from </w:t>
+            </w:r>
+            <w:r>
+              <w:t>a</w:t>
+            </w:r>
+            <w:r>
+              <w:t xml:space="preserve"> class I weight estimation, </w:t>
+            </w:r>
+            <w:r>
+              <w:rPr>
+                <w:color w:val="auto"/>
+              </w:rPr>
+              <w:t>while those for the</w:t>
+            </w:r>
+            <w:r>
+              <w:rPr>
+                <w:color w:val="auto"/>
+              </w:rPr>
               <w:t xml:space="preserve"> </w:t>
             </w:r>
-          </w:p>
-          <w:p/>
-          <w:p>
+            <w:r>
+              <w:rPr>
+                <w:color w:val="auto"/>
+              </w:rPr>
+              <w:t xml:space="preserve">tailplane </w:t>
+            </w:r>
+            <w:r>
+              <w:rPr>
+                <w:color w:val="auto"/>
+              </w:rPr>
+              <w:t>area</w:t>
+            </w:r>
+            <w:r>
+              <w:rPr>
+                <w:color w:val="auto"/>
+              </w:rPr>
+              <w:t xml:space="preserve"> being from the </w:t>
+            </w:r>
+            <w:r>
+              <w:rPr>
+                <w:color w:val="auto"/>
+              </w:rPr>
+              <w:t>bottom up</w:t>
+            </w:r>
+            <w:r>
+              <w:rPr>
+                <w:color w:val="auto"/>
+              </w:rPr>
+              <w:t xml:space="preserve"> weight estimation.</w:t>
+            </w:r>
+            <w:r>
+              <w:rPr>
+                <w:color w:val="auto"/>
+              </w:rPr>
+              <w:t xml:space="preserve"> The bottom up weight estimation uses component surface areas and an assumed number of carbon-fiber prepreg </w:t>
+            </w:r>
+            <w:proofErr w:type="spellStart"/>
+            <w:r>
+              <w:rPr>
+                <w:color w:val="auto"/>
+              </w:rPr>
+              <w:t>plys</w:t>
+            </w:r>
+            <w:proofErr w:type="spellEnd"/>
+            <w:r>
+              <w:rPr>
+                <w:color w:val="auto"/>
+              </w:rPr>
+              <w:t xml:space="preserve"> (varies per component) to estimate the mass of each component.</w:t>
+            </w:r>
+            <w:r>
+              <w:rPr>
+                <w:color w:val="auto"/>
+              </w:rPr>
+              <w:t xml:space="preserve"> </w:t>
+            </w:r>
+            <w:r>
+              <w:t xml:space="preserve">The fuselage is sized to fit </w:t>
+            </w:r>
+            <w:proofErr w:type="spellStart"/>
+            <w:r>
+              <w:t>bboxes</w:t>
+            </w:r>
+            <w:proofErr w:type="spellEnd"/>
+            <w:r>
+              <w:t xml:space="preserve"> of the parts which go inside the fuselage with frames that scale with the size of the internals. </w:t>
+            </w:r>
+          </w:p>
+          <w:p/>
+          <w:p>
+            <w:r>
+              <w:t xml:space="preserve">Furthermore, </w:t>
+            </w:r>
             <w:proofErr w:type="gramStart"/>
             <w:r>
-              <w:t>All of</w:t>
+              <w:t>the majority of</w:t>
             </w:r>
             <w:proofErr w:type="gramEnd"/>
             <w:r>
-              <w:t xml:space="preserve"> these component primitives will dynamically upscale to represent the change in requirements based on engineering rules encoded into their respective classes.</w:t>
-            </w:r>
-            <w:r>
-              <w:t xml:space="preserve"> The main </w:t>
+              <w:t xml:space="preserve"> knowledge that will be used was either presented during the bachelor, obtained from literature reports and reference UAV’s, or generated during the DSE for a project on a modular UAV for surveillance. </w:t>
+            </w:r>
+            <w:r>
+              <w:rPr>
+                <w:color w:val="auto"/>
+              </w:rPr>
+              <w:t xml:space="preserve">The utilization for this knowledge will </w:t>
+            </w:r>
+            <w:r>
+              <w:rPr>
+                <w:color w:val="auto"/>
+              </w:rPr>
+              <w:t>be distributed</w:t>
+            </w:r>
+            <w:r>
+              <w:rPr>
+                <w:color w:val="auto"/>
+              </w:rPr>
+              <w:t xml:space="preserve"> within each primitive. </w:t>
+            </w:r>
+            <w:r>
+              <w:t>As is the case with KBE systems, the inference mechanism and rules are scattered and hard to centralize. Thus</w:t>
+            </w:r>
+            <w:r>
+              <w:t>,</w:t>
+            </w:r>
+            <w:r>
+              <w:t xml:space="preserve"> each individual primitive will encompass its own set of sizing rules and weight estimations. An overview of some of these rules </w:t>
+            </w:r>
+            <w:r>
+              <w:t>are</w:t>
+            </w:r>
+            <w:r>
+              <w:t xml:space="preserve"> provided below:</w:t>
+            </w:r>
+          </w:p>
+          <w:p/>
+          <w:p>
+            <w:pPr>
+              <w:rPr>
+                <w:b/>
+              </w:rPr>
+            </w:pPr>
+            <w:r>
+              <w:rPr>
+                <w:b/>
+              </w:rPr>
+              <w:t>Global Aircraft</w:t>
+            </w:r>
+          </w:p>
+          <w:p>
+            <w:r>
+              <w:t>The global aircraft class (</w:t>
+            </w:r>
+            <w:r>
+              <w:t xml:space="preserve">UAV </w:t>
+            </w:r>
+            <w:r>
+              <w:t xml:space="preserve">root class) </w:t>
+            </w:r>
+            <w:r>
+              <w:t>has the</w:t>
+            </w:r>
+            <w:r>
+              <w:t xml:space="preserve"> responsibility </w:t>
+            </w:r>
+            <w:r>
+              <w:t>loading customer requirements either through manual GUI input or through the provided excel sheet</w:t>
+            </w:r>
+            <w:r>
+              <w:t xml:space="preserve"> and performing the class I weight estimation to obtain the</w:t>
+            </w:r>
+            <w:r>
+              <w:t xml:space="preserve"> parameters</w:t>
+            </w:r>
+            <w:r>
+              <w:t xml:space="preserve"> for the rest of the design. </w:t>
+            </w:r>
+            <w:r>
+              <w:t>These inputs</w:t>
+            </w:r>
+            <w:r>
+              <w:t xml:space="preserve"> include the thrust and wing loading, MTOW, payload mass, aspect ratio, </w:t>
+            </w:r>
+            <w:proofErr w:type="spellStart"/>
+            <w:r>
+              <w:t>C_Lmax</w:t>
+            </w:r>
+            <w:proofErr w:type="spellEnd"/>
+            <w:r>
+              <w:t xml:space="preserve"> and stall speed. The UAV root class will then pass the relevant inputs to the following component class</w:t>
+            </w:r>
+            <w:r>
+              <w:t xml:space="preserve"> instantiations</w:t>
+            </w:r>
+            <w:r>
+              <w:t xml:space="preserve"> such as wing</w:t>
+            </w:r>
+            <w:r>
+              <w:t xml:space="preserve">, </w:t>
+            </w:r>
+            <w:r>
+              <w:t>scissor plot (tail sizing)</w:t>
+            </w:r>
+            <w:r>
+              <w:t>, battery, etc</w:t>
+            </w:r>
+            <w:r>
+              <w:t>.</w:t>
+            </w:r>
+            <w:r>
+              <w:t xml:space="preserve"> </w:t>
+            </w:r>
+            <w:r>
+              <w:t xml:space="preserve">In addition, it calculates the output performance of the UAV with </w:t>
+            </w:r>
+            <w:r>
+              <w:t>through use of class methods and another capability module ‘Performance’.</w:t>
+            </w:r>
+            <w:r>
+              <w:t xml:space="preserve"> </w:t>
+            </w:r>
+            <w:proofErr w:type="spellStart"/>
+            <w:r>
+              <w:t>The</w:t>
+            </w:r>
+            <w:proofErr w:type="spellEnd"/>
+            <w:r>
+              <w:t xml:space="preserve"> procedure is then to use the methods</w:t>
+            </w:r>
+            <w:r>
+              <w:t xml:space="preserve"> ‘</w:t>
+            </w:r>
+            <w:proofErr w:type="spellStart"/>
+            <w:r>
+              <w:t>weight_and_balance</w:t>
+            </w:r>
+            <w:proofErr w:type="spellEnd"/>
+            <w:r>
+              <w:t xml:space="preserve">’ that calculates the resultant C.G. as </w:t>
+            </w:r>
+            <w:r>
+              <w:lastRenderedPageBreak/>
+              <w:t>well as weight of the UAV, and ‘</w:t>
+            </w:r>
+            <w:proofErr w:type="spellStart"/>
+            <w:r>
+              <w:t>sum_area</w:t>
+            </w:r>
+            <w:proofErr w:type="spellEnd"/>
+            <w:r>
+              <w:t>’ which calculates the total wetted area of the UAV to be used for a zero-lift drag estimation.</w:t>
+            </w:r>
+            <w:r>
+              <w:t xml:space="preserve"> These are then fed to the ‘Performance” capability module </w:t>
+            </w:r>
+            <w:r>
+              <w:t xml:space="preserve">which plots the power required and power available with the actual CD0 to verify our range/endurance requirement. </w:t>
+            </w:r>
+          </w:p>
+          <w:p/>
+          <w:p>
+            <w:pPr>
+              <w:rPr>
+                <w:b/>
+              </w:rPr>
+            </w:pPr>
+            <w:r>
+              <w:rPr>
+                <w:b/>
+              </w:rPr>
+              <w:t>LiftingSurface</w:t>
+            </w:r>
+          </w:p>
+          <w:p>
+            <w:r>
+              <w:t>This is a primitive class which all flight surfaces</w:t>
+            </w:r>
+            <w:r>
+              <w:t xml:space="preserve"> (main wing, HT, VT)</w:t>
+            </w:r>
+            <w:r>
+              <w:t xml:space="preserve"> inherit from. This creates a tapered, swept wing surface from an input wing area, aspect ratio, taper, dihedral, twist, sweep and </w:t>
+            </w:r>
+            <w:r>
+              <w:t xml:space="preserve">user </w:t>
+            </w:r>
+            <w:r>
+              <w:t xml:space="preserve">airfoil choice. </w:t>
+            </w:r>
+          </w:p>
+          <w:p/>
+          <w:p>
+            <w:pPr>
+              <w:rPr>
+                <w:b/>
+              </w:rPr>
+            </w:pPr>
+            <w:r>
+              <w:rPr>
+                <w:b/>
+              </w:rPr>
+              <w:t>Wing</w:t>
+            </w:r>
+          </w:p>
+          <w:p>
+            <w:r>
+              <w:t xml:space="preserve">Once </w:t>
             </w:r>
             <w:proofErr w:type="gramStart"/>
             <w:r>
-              <w:t>parameters  controlling</w:t>
+              <w:t>top level</w:t>
             </w:r>
             <w:proofErr w:type="gramEnd"/>
             <w:r>
-              <w:t xml:space="preserve"> the components are the user input requirements such as range/endurance, MTOW and the choice of hand launched or </w:t>
-            </w:r>
-            <w:r>
-              <w:rPr>
-                <w:color w:val="auto"/>
-              </w:rPr>
-              <w:t>not.</w:t>
-            </w:r>
-            <w:r>
-              <w:rPr>
-                <w:color w:val="auto"/>
-              </w:rPr>
-              <w:t xml:space="preserve"> Utilizing this approach, additional aircraft configurations will be possible to implement in the future since they will, for example, use the same wing, fuselage, and tail classes but orient them in different ways and alter the integration methods. </w:t>
-            </w:r>
-          </w:p>
-          <w:p/>
-          <w:p>
-            <w:r>
-              <w:t xml:space="preserve">The parameters which size the wing area are from </w:t>
-            </w:r>
-            <w:r>
-              <w:t>a</w:t>
-            </w:r>
-            <w:r>
-              <w:t xml:space="preserve"> class I weight estimation, </w:t>
-            </w:r>
-            <w:r>
-              <w:rPr>
-                <w:color w:val="auto"/>
-              </w:rPr>
-              <w:t>while those for the</w:t>
-            </w:r>
-            <w:r>
-              <w:rPr>
-                <w:color w:val="auto"/>
-              </w:rPr>
+              <w:t xml:space="preserve"> design parameters are defined by the global </w:t>
+            </w:r>
+            <w:r>
+              <w:t>UAV</w:t>
+            </w:r>
+            <w:r>
+              <w:t xml:space="preserve"> class, a wing object can be instantiated based on</w:t>
+            </w:r>
+            <w:r>
+              <w:t xml:space="preserve"> the required wing loading, MTOW and</w:t>
+            </w:r>
+            <w:r>
+              <w:t xml:space="preserve"> initial guesses from best engineering practice for the airfoil</w:t>
+            </w:r>
+            <w:r>
+              <w:t xml:space="preserve"> choice</w:t>
+            </w:r>
+            <w:r>
+              <w:t>, sweep (if necessary), dihedral</w:t>
+            </w:r>
+            <w:r>
+              <w:t xml:space="preserve"> angle</w:t>
+            </w:r>
+            <w:r>
+              <w:t>, and taper ratio. If triggered by another class or the end-user, an attribute containing an AVL simulation will return</w:t>
+            </w:r>
+            <w:r>
               <w:t xml:space="preserve"> </w:t>
             </w:r>
             <w:r>
-              <w:rPr>
-                <w:color w:val="auto"/>
-              </w:rPr>
-              <w:t xml:space="preserve">tailplane </w:t>
-            </w:r>
-            <w:r>
-              <w:rPr>
-                <w:color w:val="auto"/>
-              </w:rPr>
-              <w:t>area</w:t>
-            </w:r>
-            <w:r>
-              <w:rPr>
-                <w:color w:val="auto"/>
-              </w:rPr>
-              <w:t xml:space="preserve"> being from the </w:t>
-            </w:r>
-            <w:r>
-              <w:rPr>
-                <w:color w:val="auto"/>
-              </w:rPr>
-              <w:t>bottom up</w:t>
-            </w:r>
-            <w:r>
-              <w:rPr>
-                <w:color w:val="auto"/>
-              </w:rPr>
-              <w:t xml:space="preserve"> weight estimation.</w:t>
-            </w:r>
-            <w:r>
-              <w:rPr>
-                <w:color w:val="auto"/>
-              </w:rPr>
-              <w:t xml:space="preserve"> The bottom up weight estimation uses component surface areas and an assumed number of carbon-fiber prepreg </w:t>
-            </w:r>
-            <w:proofErr w:type="spellStart"/>
-            <w:r>
-              <w:rPr>
-                <w:color w:val="auto"/>
-              </w:rPr>
-              <w:t>plys</w:t>
-            </w:r>
-            <w:proofErr w:type="spellEnd"/>
-            <w:r>
-              <w:rPr>
-                <w:color w:val="auto"/>
-              </w:rPr>
-              <w:t xml:space="preserve"> (varies per component) to estimate the mass of each component.</w:t>
-            </w:r>
-            <w:r>
-              <w:rPr>
-                <w:color w:val="auto"/>
-              </w:rPr>
-              <w:t xml:space="preserve"> </w:t>
-            </w:r>
-            <w:r>
-              <w:t xml:space="preserve">The fuselage is sized to fit </w:t>
-            </w:r>
-            <w:proofErr w:type="spellStart"/>
-            <w:r>
-              <w:t>bboxes</w:t>
-            </w:r>
-            <w:proofErr w:type="spellEnd"/>
-            <w:r>
-              <w:t xml:space="preserve"> of the parts which go inside the fuselage with frames that scale with the size of the internals. </w:t>
-            </w:r>
-          </w:p>
-          <w:p/>
-          <w:p>
-            <w:r>
-              <w:t xml:space="preserve">Furthermore, </w:t>
-            </w:r>
-            <w:proofErr w:type="gramStart"/>
-            <w:r>
-              <w:t>the majority of</w:t>
-            </w:r>
-            <w:proofErr w:type="gramEnd"/>
-            <w:r>
-              <w:t xml:space="preserve"> knowledge that will be used was either presented during the bachelor, obtained from literature reports and reference UAV’s, or generated during the DSE for a project on a modular UAV for surveillance. </w:t>
-            </w:r>
-            <w:r>
-              <w:rPr>
-                <w:color w:val="auto"/>
-              </w:rPr>
-              <w:t xml:space="preserve">The utilization for this knowledge will </w:t>
-            </w:r>
-            <w:proofErr w:type="gramStart"/>
-            <w:r>
-              <w:rPr>
-                <w:color w:val="auto"/>
-              </w:rPr>
-              <w:t>be  distributed</w:t>
-            </w:r>
-            <w:proofErr w:type="gramEnd"/>
-            <w:r>
-              <w:rPr>
-                <w:color w:val="auto"/>
-              </w:rPr>
-              <w:t xml:space="preserve"> within each primitive. </w:t>
-            </w:r>
-            <w:r>
-              <w:t xml:space="preserve">As is the case with KBE systems, the inference mechanism and rules are scattered and hard to centralize. </w:t>
-            </w:r>
-            <w:proofErr w:type="gramStart"/>
-            <w:r>
-              <w:t>Thus</w:t>
-            </w:r>
-            <w:proofErr w:type="gramEnd"/>
-            <w:r>
-              <w:t xml:space="preserve"> each individual primitive will encompass its own set of sizing rules and weight estimations. An overview of some of these rules </w:t>
-            </w:r>
-            <w:r>
-              <w:t>are</w:t>
-            </w:r>
-            <w:r>
-              <w:t xml:space="preserve"> provided below:</w:t>
+              <w:t xml:space="preserve">the current performance parameters of the wing. </w:t>
+            </w:r>
+            <w:r>
+              <w:rPr>
+                <w:color w:val="auto"/>
+              </w:rPr>
+              <w:t>The user may change the wing sizing inputs/parameters in the GUI and then re-evaluate the wing’s performance</w:t>
+            </w:r>
+            <w:r>
+              <w:rPr>
+                <w:color w:val="auto"/>
+              </w:rPr>
+              <w:t>. T</w:t>
+            </w:r>
+            <w:r>
+              <w:rPr>
+                <w:color w:val="auto"/>
+              </w:rPr>
+              <w:t xml:space="preserve">he rules used can be found in </w:t>
+            </w:r>
+            <w:r>
+              <w:rPr>
+                <w:color w:val="auto"/>
+              </w:rPr>
+              <w:t>our</w:t>
+            </w:r>
+            <w:r>
+              <w:rPr>
+                <w:color w:val="auto"/>
+              </w:rPr>
+              <w:t xml:space="preserve"> knowledge base.</w:t>
             </w:r>
           </w:p>
           <w:p/>
@@ -1183,79 +1422,54 @@
               <w:rPr>
                 <w:b/>
               </w:rPr>
-              <w:t>Global Aircraft</w:t>
-            </w:r>
-          </w:p>
-          <w:p>
-            <w:r>
-              <w:t>The global aircraft class (</w:t>
-            </w:r>
-            <w:r>
-              <w:t xml:space="preserve">UAV </w:t>
-            </w:r>
-            <w:r>
-              <w:t xml:space="preserve">root class) will have the responsibility of </w:t>
-            </w:r>
-            <w:r>
-              <w:t xml:space="preserve">opening the user excel sheet with requirements and performing the class I weight estimation to obtain the inputs for the rest of the design. </w:t>
-            </w:r>
-            <w:r>
-              <w:t>These inputs</w:t>
-            </w:r>
-            <w:r>
-              <w:t xml:space="preserve"> include the thrust and wing loading, MTOW, payload mass, aspect ratio, </w:t>
-            </w:r>
-            <w:proofErr w:type="spellStart"/>
-            <w:r>
-              <w:t>C_Lmax</w:t>
-            </w:r>
-            <w:proofErr w:type="spellEnd"/>
-            <w:r>
-              <w:t xml:space="preserve"> and stall speed. The UAV root class will then pass the relevant inputs to the following component class</w:t>
-            </w:r>
-            <w:r>
-              <w:t xml:space="preserve"> instantiations</w:t>
-            </w:r>
-            <w:r>
-              <w:t xml:space="preserve"> such as wing</w:t>
-            </w:r>
-            <w:r>
-              <w:t xml:space="preserve">, </w:t>
-            </w:r>
-            <w:r>
-              <w:t>scissor plot (tail sizing)</w:t>
-            </w:r>
-            <w:r>
-              <w:t>, battery, etc</w:t>
-            </w:r>
-            <w:r>
-              <w:t>.</w:t>
-            </w:r>
-            <w:r>
-              <w:t xml:space="preserve"> </w:t>
-            </w:r>
-            <w:r>
-              <w:t>In addition, it calculates the output performance of the UAV with a few class methods. Currently, these are ‘</w:t>
-            </w:r>
-            <w:proofErr w:type="spellStart"/>
-            <w:r>
-              <w:t>weight_and_balance</w:t>
-            </w:r>
-            <w:proofErr w:type="spellEnd"/>
-            <w:r>
-              <w:t xml:space="preserve">’ that calculates the resultant C.G. as well as weight of the UAV, and </w:t>
-            </w:r>
-            <w:r>
-              <w:lastRenderedPageBreak/>
-              <w:t>‘</w:t>
-            </w:r>
-            <w:proofErr w:type="spellStart"/>
-            <w:r>
-              <w:t>sum_area</w:t>
-            </w:r>
-            <w:proofErr w:type="spellEnd"/>
-            <w:r>
-              <w:t xml:space="preserve">’ which calculates the total wetted area of the UAV to be used for a zero-lift drag estimation. Also, this class runs a separate performance block which plots the power required and power available with the actual CD0 to verify our range/endurance requirement. </w:t>
+              <w:t>Horizontal Tail</w:t>
+            </w:r>
+          </w:p>
+          <w:p>
+            <w:r>
+              <w:rPr>
+                <w:color w:val="auto"/>
+              </w:rPr>
+              <w:t>At runtime, the HT is instantiated in the main UAV class, but it’s contribution to the CG is not yet accounted for. This causes the HT at runtime to be incorrectly sized</w:t>
+            </w:r>
+            <w:r>
+              <w:rPr>
+                <w:color w:val="auto"/>
+              </w:rPr>
+              <w:t xml:space="preserve"> because the scissor plot takes the wrong input CG</w:t>
+            </w:r>
+            <w:r>
+              <w:rPr>
+                <w:color w:val="auto"/>
+              </w:rPr>
+              <w:t>.  This is fixed by writing a loop in the UAV class to</w:t>
+            </w:r>
+            <w:r>
+              <w:rPr>
+                <w:color w:val="auto"/>
+              </w:rPr>
+              <w:t xml:space="preserve"> (re)</w:t>
+            </w:r>
+            <w:r>
+              <w:rPr>
+                <w:color w:val="auto"/>
+              </w:rPr>
+              <w:t xml:space="preserve"> calculate the CG and (re) size the tail for this </w:t>
+            </w:r>
+            <w:r>
+              <w:rPr>
+                <w:color w:val="auto"/>
+              </w:rPr>
+              <w:t xml:space="preserve">updated </w:t>
+            </w:r>
+            <w:r>
+              <w:rPr>
+                <w:color w:val="auto"/>
+              </w:rPr>
+              <w:t xml:space="preserve">CG. With the new tail size, the CG is recalculated with and this loop runs until the two CG’s converge. </w:t>
+            </w:r>
+            <w:r>
+              <w:t xml:space="preserve">The HT aspect ratio is chosen from statistics. </w:t>
             </w:r>
           </w:p>
           <w:p/>
@@ -1269,185 +1483,15 @@
               <w:rPr>
                 <w:b/>
               </w:rPr>
-              <w:t>LiftingSurface</w:t>
-            </w:r>
-          </w:p>
-          <w:p>
-            <w:r>
-              <w:t>This is a primitive class which all flight surfaces</w:t>
-            </w:r>
-            <w:r>
-              <w:t xml:space="preserve"> (main wing, HT, VT)</w:t>
-            </w:r>
-            <w:r>
-              <w:t xml:space="preserve"> inherit from. This creates a tapered, swept wing surface from an input wing area, aspect ratio, taper, dihedral, twist, sweep and airfoil choice. </w:t>
-            </w:r>
-          </w:p>
-          <w:p/>
-          <w:p>
-            <w:pPr>
-              <w:rPr>
-                <w:b/>
-              </w:rPr>
-            </w:pPr>
-            <w:r>
-              <w:rPr>
-                <w:b/>
-              </w:rPr>
-              <w:t>Wing</w:t>
-            </w:r>
-          </w:p>
-          <w:p>
-            <w:r>
-              <w:t xml:space="preserve">Once </w:t>
-            </w:r>
-            <w:proofErr w:type="gramStart"/>
-            <w:r>
-              <w:t>top level</w:t>
-            </w:r>
-            <w:proofErr w:type="gramEnd"/>
-            <w:r>
-              <w:t xml:space="preserve"> design parameters are defined by the global </w:t>
-            </w:r>
-            <w:r>
-              <w:t>UAV</w:t>
-            </w:r>
-            <w:r>
-              <w:t xml:space="preserve"> class, a wing object can be instantiated based on</w:t>
-            </w:r>
-            <w:r>
-              <w:t xml:space="preserve"> the required wing loading, MTOW and</w:t>
-            </w:r>
-            <w:r>
-              <w:t xml:space="preserve"> initial guesses from best engineering practice for the airfoil</w:t>
-            </w:r>
-            <w:r>
-              <w:t xml:space="preserve"> choice</w:t>
-            </w:r>
-            <w:r>
-              <w:t>, sweep (if necessary), dihedral</w:t>
-            </w:r>
-            <w:r>
-              <w:t xml:space="preserve"> angle</w:t>
-            </w:r>
-            <w:r>
-              <w:t>, and taper ratio. If triggered by another class or the end-user, an attribute containing an AVL simulation will return</w:t>
-            </w:r>
-            <w:r>
-              <w:t xml:space="preserve"> </w:t>
-            </w:r>
-            <w:r>
-              <w:t xml:space="preserve">the current performance parameters of the wing. </w:t>
-            </w:r>
-            <w:r>
-              <w:rPr>
-                <w:color w:val="auto"/>
-              </w:rPr>
-              <w:t>The user may change the wing sizing inputs/parameters in the GUI and then re-evaluate the wing’s performance</w:t>
-            </w:r>
-            <w:r>
-              <w:rPr>
-                <w:color w:val="auto"/>
-              </w:rPr>
-              <w:t>. T</w:t>
-            </w:r>
-            <w:r>
-              <w:rPr>
-                <w:color w:val="auto"/>
-              </w:rPr>
-              <w:t xml:space="preserve">he rules used can be found in </w:t>
-            </w:r>
-            <w:r>
-              <w:rPr>
-                <w:color w:val="auto"/>
-              </w:rPr>
-              <w:t>our</w:t>
-            </w:r>
-            <w:r>
-              <w:rPr>
-                <w:color w:val="auto"/>
-              </w:rPr>
-              <w:t xml:space="preserve"> knowledge base.</w:t>
-            </w:r>
-          </w:p>
-          <w:p/>
-          <w:p>
-            <w:pPr>
-              <w:rPr>
-                <w:b/>
-              </w:rPr>
-            </w:pPr>
-            <w:r>
-              <w:rPr>
-                <w:b/>
-              </w:rPr>
-              <w:t>Horizontal Tail</w:t>
-            </w:r>
-          </w:p>
-          <w:p>
-            <w:r>
-              <w:rPr>
-                <w:color w:val="auto"/>
-              </w:rPr>
-              <w:t>At runtime, the HT is instantiated in the main UAV class, but it’s contribution to the CG is not yet accounted for. This causes the HT at runtime to be incorrectly sized</w:t>
-            </w:r>
-            <w:r>
-              <w:rPr>
-                <w:color w:val="auto"/>
-              </w:rPr>
-              <w:t xml:space="preserve"> because the scissor plot takes the wrong input CG</w:t>
-            </w:r>
-            <w:r>
-              <w:rPr>
-                <w:color w:val="auto"/>
-              </w:rPr>
-              <w:t>.  This is fixed by writing a loop in the UAV class to</w:t>
-            </w:r>
-            <w:r>
-              <w:rPr>
-                <w:color w:val="auto"/>
-              </w:rPr>
-              <w:t xml:space="preserve"> (re)</w:t>
-            </w:r>
-            <w:r>
-              <w:rPr>
-                <w:color w:val="auto"/>
-              </w:rPr>
-              <w:t xml:space="preserve"> calculate the CG and (re) size the tail for this </w:t>
-            </w:r>
-            <w:r>
-              <w:rPr>
-                <w:color w:val="auto"/>
-              </w:rPr>
-              <w:t xml:space="preserve">updated </w:t>
-            </w:r>
-            <w:r>
-              <w:rPr>
-                <w:color w:val="auto"/>
-              </w:rPr>
-              <w:t xml:space="preserve">CG. With the new tail size, the CG is recalculated with and this loop runs until the two CG’s converge. </w:t>
-            </w:r>
-            <w:r>
-              <w:t xml:space="preserve">The HT aspect ratio is chosen from statistics. </w:t>
-            </w:r>
-          </w:p>
-          <w:p/>
-          <w:p>
-            <w:pPr>
-              <w:rPr>
-                <w:b/>
-              </w:rPr>
-            </w:pPr>
-            <w:r>
-              <w:rPr>
-                <w:b/>
-              </w:rPr>
               <w:t xml:space="preserve">Vertical Tails </w:t>
             </w:r>
           </w:p>
           <w:p>
             <w:r>
-              <w:t>As this is not the current emphasis of our KBE app, we will add a simple empirical relation to size the VT.</w:t>
+              <w:t>Utilizes a</w:t>
+            </w:r>
+            <w:r>
+              <w:t xml:space="preserve"> simple empirical relation to size the VT.</w:t>
             </w:r>
             <w:r>
               <w:t xml:space="preserve"> This uses statistical VT data to estimate the tail volume coefficient and thus the VT surface area</w:t>
@@ -1477,7 +1521,13 @@
               </w:tabs>
             </w:pPr>
             <w:r>
-              <w:t xml:space="preserve">This was by far the most difficult class to program and is still the one that is giving us major problems. The idea behind this class is to automatically generate a fuselage based only on the input of components that should be placed inside. Thus, this class is dependent on the size and location of the components that were instantiated and has a rule-based way of creating frames with the goal of ending up with an end geometry that still looks like a fuselage. The essence of what it does is that it has a forward-looking algorithm, that per “container”, fuses the </w:t>
+              <w:t xml:space="preserve">This was by far the most difficult class to program </w:t>
+            </w:r>
+            <w:r>
+              <w:t>due to procedural generation.</w:t>
+            </w:r>
+            <w:r>
+              <w:t xml:space="preserve"> The idea behind this class is to automatically generate a fuselage based only on the input of components that should be placed inside. The essence of what it does is that it has a forward-looking algorithm, that per “container”, fuses the </w:t>
             </w:r>
             <w:proofErr w:type="spellStart"/>
             <w:r>
@@ -1502,6 +1552,9 @@
             <w:proofErr w:type="spellEnd"/>
             <w:r>
               <w:t xml:space="preserve"> is used to size the local fuselage frames. The algorithm successfully detects that this is the largest part, thus when looking at the fuselage frames in yellow, it is possible to see that before the wing-section the frame defining the size of the payload (EOIR sensor) is built in front of the sensor. However, after the wing section the fuselage frame is built on the rear section of parts. This ensures that the bounding-boxes of all parts are contained inside the fuselage. Also, a feature that we are most proud of is that a nose or tail cone can be generated that perfectly blends into the curves of the fuselage.</w:t>
+            </w:r>
+            <w:r>
+              <w:t xml:space="preserve"> Furthermore, a caching system enables remote changes to the fuselage frames that are then re-injected into ParaPy to enable manual input to this automated class. This is especially useful for cases when the automated fuselage generator fails to produce the result the user desires.</w:t>
             </w:r>
           </w:p>
           <w:p/>
@@ -1573,11 +1626,9 @@
             <w:r>
               <w:t xml:space="preserve"> a comprehensive value checking algorithm must be placed. These will trigger warnings or error messages if certain values are deemed outside of a suitable range. For </w:t>
             </w:r>
-            <w:proofErr w:type="gramStart"/>
-            <w:r>
-              <w:t>example</w:t>
-            </w:r>
-            <w:proofErr w:type="gramEnd"/>
+            <w:r>
+              <w:t>example,</w:t>
+            </w:r>
             <w:r>
               <w:t xml:space="preserve"> if the payload mass supplied by the user is a negative value. Furthermore, whenever best engineering practice is violated the user might be alerted by a warning message. An example would be a warning to reduce a high value of sweep for a conventional configuration since it is not needed for the flight regime.</w:t>
             </w:r>

</xml_diff>

<commit_message>
Recovery of performance .py
</commit_message>
<xml_diff>
--- a/KBE Assignment Group 17.docx
+++ b/KBE Assignment Group 17.docx
@@ -5,12 +5,17 @@
     <w:p>
       <w:pPr>
         <w:pStyle w:val="Heading1"/>
+        <w:jc w:val="both"/>
       </w:pPr>
       <w:r>
         <w:t>Appendix A: Assignment description template</w:t>
       </w:r>
     </w:p>
-    <w:p/>
+    <w:p>
+      <w:pPr>
+        <w:jc w:val="both"/>
+      </w:pPr>
+    </w:p>
     <w:tbl>
       <w:tblPr>
         <w:tblStyle w:val="a0"/>
@@ -47,6 +52,7 @@
           <w:p>
             <w:pPr>
               <w:pStyle w:val="Heading2"/>
+              <w:jc w:val="both"/>
             </w:pPr>
             <w:r>
               <w:t>Team n. 17</w:t>
@@ -60,6 +66,7 @@
           <w:p>
             <w:pPr>
               <w:pStyle w:val="Heading2"/>
+              <w:jc w:val="both"/>
               <w:rPr>
                 <w:sz w:val="20"/>
                 <w:szCs w:val="20"/>
@@ -81,6 +88,7 @@
           <w:p>
             <w:pPr>
               <w:pStyle w:val="Heading2"/>
+              <w:jc w:val="both"/>
               <w:rPr>
                 <w:sz w:val="20"/>
                 <w:szCs w:val="20"/>
@@ -111,6 +119,7 @@
           <w:p>
             <w:pPr>
               <w:pStyle w:val="Heading2"/>
+              <w:jc w:val="both"/>
               <w:rPr>
                 <w:sz w:val="20"/>
                 <w:szCs w:val="20"/>
@@ -132,6 +141,7 @@
           <w:p>
             <w:pPr>
               <w:pStyle w:val="Heading2"/>
+              <w:jc w:val="both"/>
               <w:rPr>
                 <w:sz w:val="20"/>
                 <w:szCs w:val="20"/>
@@ -169,6 +179,7 @@
           <w:p>
             <w:pPr>
               <w:pStyle w:val="Heading2"/>
+              <w:jc w:val="both"/>
             </w:pPr>
           </w:p>
         </w:tc>
@@ -180,6 +191,7 @@
           <w:p>
             <w:pPr>
               <w:pStyle w:val="Heading2"/>
+              <w:jc w:val="both"/>
             </w:pPr>
             <w:r>
               <w:t>Nelson Johnson</w:t>
@@ -194,6 +206,7 @@
           <w:p>
             <w:pPr>
               <w:pStyle w:val="Heading2"/>
+              <w:jc w:val="both"/>
             </w:pPr>
             <w:r>
               <w:t>4195787</w:t>
@@ -208,6 +221,7 @@
           <w:p>
             <w:pPr>
               <w:pStyle w:val="Heading2"/>
+              <w:jc w:val="both"/>
             </w:pPr>
             <w:r>
               <w:t>Şan Kılkış</w:t>
@@ -222,6 +236,7 @@
           <w:p>
             <w:pPr>
               <w:pStyle w:val="Heading2"/>
+              <w:jc w:val="both"/>
             </w:pPr>
             <w:r>
               <w:t>4192028</w:t>
@@ -243,6 +258,7 @@
             <w:pPr>
               <w:pStyle w:val="Heading2"/>
               <w:spacing w:before="0"/>
+              <w:jc w:val="both"/>
             </w:pPr>
             <w:r>
               <w:t>Utilizing KBE to Frontload Preliminary UAV Design</w:t>
@@ -258,6 +274,9 @@
             <w:vAlign w:val="center"/>
           </w:tcPr>
           <w:p>
+            <w:pPr>
+              <w:jc w:val="both"/>
+            </w:pPr>
             <w:r>
               <w:t>Describe briefly your design case and make sure to address the following crucial questions:</w:t>
             </w:r>
@@ -286,7 +305,11 @@
               <w:t xml:space="preserve">Why the use of KBE is supposed to be a good means to address such challenge? Thus, what are the characteristics of the problem at hand that match the strengths of KBE technology? </w:t>
             </w:r>
           </w:p>
-          <w:p/>
+          <w:p>
+            <w:pPr>
+              <w:jc w:val="both"/>
+            </w:pPr>
+          </w:p>
           <w:p>
             <w:pPr>
               <w:jc w:val="both"/>
@@ -307,12 +330,7 @@
               <w:t xml:space="preserve">(1-20 kg MTOW) </w:t>
             </w:r>
             <w:r>
-              <w:t>for multiple use-cases, and to be competitive, you desire agility and quick project proposals to cope with changing demands of the market. However, the challenge of exploring the design space and analyzing the feasibility of potential designs is a lengthy proc</w:t>
-            </w:r>
-            <w:bookmarkStart w:id="0" w:name="_GoBack"/>
-            <w:bookmarkEnd w:id="0"/>
-            <w:r>
-              <w:t xml:space="preserve">edure as experienced from the DSE project. This process requires re-use of corporate knowledge from previous designs and application of repetitive statistical and empirical relations (rules) to aid in generation of preliminary models (geometry) which are then analyzed to obtain actual performance data. However, in the early stages of a design the overall geometry can change tremendously and without automation, the time it takes to analyze the design space will be a </w:t>
+              <w:t xml:space="preserve">for multiple use-cases, and to be competitive, you desire agility and quick project proposals to cope with changing demands of the market. However, the challenge of exploring the design space and analyzing the feasibility of potential designs is a lengthy procedure as experienced from the DSE project. This process requires re-use of corporate knowledge from previous designs and application of repetitive statistical and empirical relations (rules) to aid in generation of preliminary models (geometry) which are then analyzed to obtain actual performance data. However, in the early stages of a design the overall geometry can change tremendously and without automation, the time it takes to analyze the design space will be a </w:t>
             </w:r>
             <w:r>
               <w:t>product</w:t>
@@ -660,11 +678,22 @@
             </w:r>
           </w:p>
           <w:p>
-            <w:bookmarkStart w:id="1" w:name="_gjdgxs" w:colFirst="0" w:colLast="0"/>
-            <w:bookmarkEnd w:id="1"/>
-          </w:p>
-          <w:p/>
-          <w:p/>
+            <w:pPr>
+              <w:jc w:val="both"/>
+            </w:pPr>
+            <w:bookmarkStart w:id="0" w:name="_gjdgxs" w:colFirst="0" w:colLast="0"/>
+            <w:bookmarkEnd w:id="0"/>
+          </w:p>
+          <w:p>
+            <w:pPr>
+              <w:jc w:val="both"/>
+            </w:pPr>
+          </w:p>
+          <w:p>
+            <w:pPr>
+              <w:jc w:val="both"/>
+            </w:pPr>
+          </w:p>
           <w:p>
             <w:pPr>
               <w:jc w:val="center"/>
@@ -805,6 +834,7 @@
                 <w:p>
                   <w:pPr>
                     <w:widowControl w:val="0"/>
+                    <w:jc w:val="center"/>
                   </w:pPr>
                   <w:r>
                     <w:t>Figure 2a: RQ-11 Raven (MTOW 1.9 kg)</w:t>
@@ -831,6 +861,7 @@
                 <w:p>
                   <w:pPr>
                     <w:widowControl w:val="0"/>
+                    <w:jc w:val="center"/>
                   </w:pPr>
                   <w:r>
                     <w:t>Figure 2b: Penguin C (MTOW 22.5 kg)</w:t>
@@ -839,7 +870,11 @@
               </w:tc>
             </w:tr>
           </w:tbl>
-          <w:p/>
+          <w:p>
+            <w:pPr>
+              <w:jc w:val="both"/>
+            </w:pPr>
+          </w:p>
         </w:tc>
       </w:tr>
     </w:tbl>
@@ -873,6 +908,7 @@
           <w:p>
             <w:pPr>
               <w:pStyle w:val="Heading2"/>
+              <w:jc w:val="both"/>
             </w:pPr>
             <w:r>
               <w:lastRenderedPageBreak/>
@@ -889,14 +925,29 @@
           <w:tcPr>
             <w:tcW w:w="9130" w:type="dxa"/>
           </w:tcPr>
-          <w:p/>
-          <w:p>
+          <w:p>
+            <w:pPr>
+              <w:jc w:val="both"/>
+            </w:pPr>
+          </w:p>
+          <w:p>
+            <w:pPr>
+              <w:jc w:val="both"/>
+            </w:pPr>
             <w:r>
               <w:t>Describe here the main functionalities of the rule based parametric model, which will be the core of your KBE application</w:t>
             </w:r>
           </w:p>
-          <w:p/>
-          <w:p/>
+          <w:p>
+            <w:pPr>
+              <w:jc w:val="both"/>
+            </w:pPr>
+          </w:p>
+          <w:p>
+            <w:pPr>
+              <w:jc w:val="both"/>
+            </w:pPr>
+          </w:p>
           <w:p>
             <w:pPr>
               <w:numPr>
@@ -959,7 +1010,7 @@
           </w:p>
           <w:p>
             <w:pPr>
-              <w:jc w:val="center"/>
+              <w:jc w:val="both"/>
               <w:rPr>
                 <w:b/>
               </w:rPr>
@@ -971,8 +1022,15 @@
               <w:t>------------------------     max 2 pages including explanatory figures    ------------------------------</w:t>
             </w:r>
           </w:p>
-          <w:p/>
-          <w:p>
+          <w:p>
+            <w:pPr>
+              <w:jc w:val="both"/>
+            </w:pPr>
+          </w:p>
+          <w:p>
+            <w:pPr>
+              <w:jc w:val="both"/>
+            </w:pPr>
             <w:r>
               <w:t>In the ParaPy GUI tree</w:t>
             </w:r>
@@ -995,8 +1053,15 @@
               <w:t>.</w:t>
             </w:r>
           </w:p>
-          <w:p/>
-          <w:p>
+          <w:p>
+            <w:pPr>
+              <w:jc w:val="both"/>
+            </w:pPr>
+          </w:p>
+          <w:p>
+            <w:pPr>
+              <w:jc w:val="both"/>
+            </w:pPr>
             <w:r>
               <w:t>All</w:t>
             </w:r>
@@ -1031,8 +1096,15 @@
               <w:t xml:space="preserve"> Utilizing this approach, additional aircraft configurations will be possible to implement in the future since they will, for example, use the same wing, fuselage, and tail classes but orient them in different ways and alter the integration methods. </w:t>
             </w:r>
           </w:p>
-          <w:p/>
-          <w:p>
+          <w:p>
+            <w:pPr>
+              <w:jc w:val="both"/>
+            </w:pPr>
+          </w:p>
+          <w:p>
+            <w:pPr>
+              <w:jc w:val="both"/>
+            </w:pPr>
             <w:r>
               <w:t xml:space="preserve">The parameters which size the wing area are from </w:t>
             </w:r>
@@ -1113,17 +1185,30 @@
             <w:r>
               <w:t xml:space="preserve">The fuselage is sized to fit </w:t>
             </w:r>
+            <w:r>
+              <w:t>Bounding-Boxes (</w:t>
+            </w:r>
             <w:proofErr w:type="spellStart"/>
             <w:r>
               <w:t>bboxes</w:t>
             </w:r>
             <w:proofErr w:type="spellEnd"/>
             <w:r>
+              <w:t>)</w:t>
+            </w:r>
+            <w:r>
               <w:t xml:space="preserve"> of the parts which go inside the fuselage with frames that scale with the size of the internals. </w:t>
             </w:r>
           </w:p>
-          <w:p/>
-          <w:p>
+          <w:p>
+            <w:pPr>
+              <w:jc w:val="both"/>
+            </w:pPr>
+          </w:p>
+          <w:p>
+            <w:pPr>
+              <w:jc w:val="both"/>
+            </w:pPr>
             <w:r>
               <w:t xml:space="preserve">Furthermore, </w:t>
             </w:r>
@@ -1169,9 +1254,14 @@
               <w:t xml:space="preserve"> provided below:</w:t>
             </w:r>
           </w:p>
-          <w:p/>
-          <w:p>
-            <w:pPr>
+          <w:p>
+            <w:pPr>
+              <w:jc w:val="both"/>
+            </w:pPr>
+          </w:p>
+          <w:p>
+            <w:pPr>
+              <w:jc w:val="both"/>
               <w:rPr>
                 <w:b/>
               </w:rPr>
@@ -1184,6 +1274,9 @@
             </w:r>
           </w:p>
           <w:p>
+            <w:pPr>
+              <w:jc w:val="both"/>
+            </w:pPr>
             <w:r>
               <w:t>The global aircraft class (</w:t>
             </w:r>
@@ -1215,87 +1308,211 @@
               <w:t>These inputs</w:t>
             </w:r>
             <w:r>
-              <w:t xml:space="preserve"> include the thrust and wing loading, MTOW, payload mass, aspect ratio, </w:t>
+              <w:t xml:space="preserve"> include the thrust and wing loading, MTOW, payload mass, aspect ratio</w:t>
+            </w:r>
+            <w:r>
+              <w:t xml:space="preserve">, maximum lift coefficient, </w:t>
+            </w:r>
+            <w:r>
+              <w:t>and stall speed. The UAV root class will then pass the relevant inputs to the following component class</w:t>
+            </w:r>
+            <w:r>
+              <w:t xml:space="preserve"> instantiations</w:t>
+            </w:r>
+            <w:r>
+              <w:t xml:space="preserve"> such as wing</w:t>
+            </w:r>
+            <w:r>
+              <w:t xml:space="preserve">, </w:t>
+            </w:r>
+            <w:r>
+              <w:t>scissor plot (tail sizing)</w:t>
+            </w:r>
+            <w:r>
+              <w:t>, battery, etc</w:t>
+            </w:r>
+            <w:r>
+              <w:t>.</w:t>
+            </w:r>
+            <w:r>
+              <w:t xml:space="preserve"> </w:t>
+            </w:r>
+            <w:r>
+              <w:t xml:space="preserve">In addition, it calculates the output performance of the UAV with </w:t>
+            </w:r>
+            <w:r>
+              <w:t xml:space="preserve">through use of class methods and another capability module </w:t>
+            </w:r>
+            <w:r>
+              <w:lastRenderedPageBreak/>
+              <w:t>‘Performance’.</w:t>
+            </w:r>
+            <w:r>
+              <w:t xml:space="preserve"> </w:t>
+            </w:r>
+            <w:r>
+              <w:t>The procedure is then to use the methods</w:t>
+            </w:r>
+            <w:r>
+              <w:t xml:space="preserve"> ‘weight_and_balance’ that calculates the resultant C.G. as well as weight of the UAV, and ‘</w:t>
             </w:r>
             <w:proofErr w:type="spellStart"/>
             <w:r>
-              <w:t>C_Lmax</w:t>
+              <w:t>sum_area</w:t>
             </w:r>
             <w:proofErr w:type="spellEnd"/>
             <w:r>
-              <w:t xml:space="preserve"> and stall speed. The UAV root class will then pass the relevant inputs to the following component class</w:t>
-            </w:r>
-            <w:r>
-              <w:t xml:space="preserve"> instantiations</w:t>
-            </w:r>
-            <w:r>
-              <w:t xml:space="preserve"> such as wing</w:t>
-            </w:r>
-            <w:r>
-              <w:t xml:space="preserve">, </w:t>
-            </w:r>
-            <w:r>
-              <w:t>scissor plot (tail sizing)</w:t>
-            </w:r>
-            <w:r>
-              <w:t>, battery, etc</w:t>
-            </w:r>
-            <w:r>
-              <w:t>.</w:t>
+              <w:t>’ which calculates the total wetted area of the UAV to be used for a zero-lift drag estimation.</w:t>
+            </w:r>
+            <w:r>
+              <w:t xml:space="preserve"> These are then fed to the ‘Performance” capability module </w:t>
+            </w:r>
+            <w:r>
+              <w:t xml:space="preserve">which plots the power required and power available with the actual CD0 to verify our range/endurance requirement. </w:t>
+            </w:r>
+          </w:p>
+          <w:p>
+            <w:pPr>
+              <w:jc w:val="both"/>
+            </w:pPr>
+          </w:p>
+          <w:p>
+            <w:pPr>
+              <w:jc w:val="both"/>
+              <w:rPr>
+                <w:b/>
+              </w:rPr>
+            </w:pPr>
+            <w:r>
+              <w:rPr>
+                <w:b/>
+              </w:rPr>
+              <w:t>LiftingSurface</w:t>
+            </w:r>
+          </w:p>
+          <w:p>
+            <w:pPr>
+              <w:jc w:val="both"/>
+            </w:pPr>
+            <w:r>
+              <w:t>This is a primitive class which all flight surfaces</w:t>
+            </w:r>
+            <w:r>
+              <w:t xml:space="preserve"> (main wing, HT, VT)</w:t>
+            </w:r>
+            <w:r>
+              <w:t xml:space="preserve"> inherit from. This creates a tapered, swept wing surface from an input wing area, aspect ratio, taper, dihedral, twist, sweep and </w:t>
+            </w:r>
+            <w:r>
+              <w:t xml:space="preserve">user </w:t>
+            </w:r>
+            <w:r>
+              <w:t xml:space="preserve">airfoil choice. </w:t>
+            </w:r>
+          </w:p>
+          <w:p>
+            <w:pPr>
+              <w:jc w:val="both"/>
+            </w:pPr>
+          </w:p>
+          <w:p>
+            <w:pPr>
+              <w:jc w:val="both"/>
+              <w:rPr>
+                <w:b/>
+              </w:rPr>
+            </w:pPr>
+            <w:r>
+              <w:rPr>
+                <w:b/>
+              </w:rPr>
+              <w:t>Wing</w:t>
+            </w:r>
+          </w:p>
+          <w:p>
+            <w:pPr>
+              <w:jc w:val="both"/>
+            </w:pPr>
+            <w:r>
+              <w:t xml:space="preserve">Once </w:t>
+            </w:r>
+            <w:proofErr w:type="gramStart"/>
+            <w:r>
+              <w:t>top level</w:t>
+            </w:r>
+            <w:proofErr w:type="gramEnd"/>
+            <w:r>
+              <w:t xml:space="preserve"> design parameters are defined by the global </w:t>
+            </w:r>
+            <w:r>
+              <w:t>UAV</w:t>
+            </w:r>
+            <w:r>
+              <w:t xml:space="preserve"> class, a wing object can be instantiated based on</w:t>
+            </w:r>
+            <w:r>
+              <w:t xml:space="preserve"> the required wing loading, MTOW and</w:t>
+            </w:r>
+            <w:r>
+              <w:t xml:space="preserve"> initial guesses from best engineering practice for the airfoil</w:t>
+            </w:r>
+            <w:r>
+              <w:t xml:space="preserve"> choice</w:t>
+            </w:r>
+            <w:r>
+              <w:t>, sweep (if necessary), dihedral</w:t>
+            </w:r>
+            <w:r>
+              <w:t xml:space="preserve"> angle</w:t>
+            </w:r>
+            <w:r>
+              <w:t>, and taper ratio. If triggered by another class or the end-user, an attribute containing an AVL simulation will return</w:t>
             </w:r>
             <w:r>
               <w:t xml:space="preserve"> </w:t>
             </w:r>
             <w:r>
-              <w:t xml:space="preserve">In addition, it calculates the output performance of the UAV with </w:t>
-            </w:r>
-            <w:r>
-              <w:t>through use of class methods and another capability module ‘Performance’.</w:t>
-            </w:r>
-            <w:r>
-              <w:t xml:space="preserve"> </w:t>
-            </w:r>
-            <w:proofErr w:type="spellStart"/>
-            <w:r>
-              <w:t>The</w:t>
-            </w:r>
-            <w:proofErr w:type="spellEnd"/>
-            <w:r>
-              <w:t xml:space="preserve"> procedure is then to use the methods</w:t>
-            </w:r>
-            <w:r>
-              <w:t xml:space="preserve"> ‘</w:t>
-            </w:r>
-            <w:proofErr w:type="spellStart"/>
-            <w:r>
-              <w:t>weight_and_balance</w:t>
-            </w:r>
-            <w:proofErr w:type="spellEnd"/>
-            <w:r>
-              <w:t xml:space="preserve">’ that calculates the resultant C.G. as </w:t>
-            </w:r>
-            <w:r>
-              <w:lastRenderedPageBreak/>
-              <w:t>well as weight of the UAV, and ‘</w:t>
-            </w:r>
-            <w:proofErr w:type="spellStart"/>
-            <w:r>
-              <w:t>sum_area</w:t>
-            </w:r>
-            <w:proofErr w:type="spellEnd"/>
-            <w:r>
-              <w:t>’ which calculates the total wetted area of the UAV to be used for a zero-lift drag estimation.</w:t>
-            </w:r>
-            <w:r>
-              <w:t xml:space="preserve"> These are then fed to the ‘Performance” capability module </w:t>
-            </w:r>
-            <w:r>
-              <w:t xml:space="preserve">which plots the power required and power available with the actual CD0 to verify our range/endurance requirement. </w:t>
-            </w:r>
-          </w:p>
-          <w:p/>
-          <w:p>
-            <w:pPr>
+              <w:t xml:space="preserve">the current performance parameters of the wing. </w:t>
+            </w:r>
+            <w:r>
+              <w:rPr>
+                <w:color w:val="auto"/>
+              </w:rPr>
+              <w:t>The user may change the wing sizing inputs/parameters in the GUI and then re-evaluate the wing’s performance</w:t>
+            </w:r>
+            <w:r>
+              <w:rPr>
+                <w:color w:val="auto"/>
+              </w:rPr>
+              <w:t>. T</w:t>
+            </w:r>
+            <w:r>
+              <w:rPr>
+                <w:color w:val="auto"/>
+              </w:rPr>
+              <w:t xml:space="preserve">he rules used can be found in </w:t>
+            </w:r>
+            <w:r>
+              <w:rPr>
+                <w:color w:val="auto"/>
+              </w:rPr>
+              <w:t>our</w:t>
+            </w:r>
+            <w:r>
+              <w:rPr>
+                <w:color w:val="auto"/>
+              </w:rPr>
+              <w:t xml:space="preserve"> knowledge base.</w:t>
+            </w:r>
+          </w:p>
+          <w:p>
+            <w:pPr>
+              <w:jc w:val="both"/>
+            </w:pPr>
+          </w:p>
+          <w:p>
+            <w:pPr>
+              <w:jc w:val="both"/>
               <w:rPr>
                 <w:b/>
               </w:rPr>
@@ -1304,29 +1521,67 @@
               <w:rPr>
                 <w:b/>
               </w:rPr>
-              <w:t>LiftingSurface</w:t>
-            </w:r>
-          </w:p>
-          <w:p>
-            <w:r>
-              <w:t>This is a primitive class which all flight surfaces</w:t>
-            </w:r>
-            <w:r>
-              <w:t xml:space="preserve"> (main wing, HT, VT)</w:t>
-            </w:r>
-            <w:r>
-              <w:t xml:space="preserve"> inherit from. This creates a tapered, swept wing surface from an input wing area, aspect ratio, taper, dihedral, twist, sweep and </w:t>
-            </w:r>
-            <w:r>
-              <w:t xml:space="preserve">user </w:t>
-            </w:r>
-            <w:r>
-              <w:t xml:space="preserve">airfoil choice. </w:t>
-            </w:r>
-          </w:p>
-          <w:p/>
-          <w:p>
-            <w:pPr>
+              <w:t>Horizontal Tail</w:t>
+            </w:r>
+          </w:p>
+          <w:p>
+            <w:pPr>
+              <w:jc w:val="both"/>
+            </w:pPr>
+            <w:r>
+              <w:rPr>
+                <w:color w:val="auto"/>
+              </w:rPr>
+              <w:t>At runtime, the HT is instantiated in the main UAV class, but it’s contribution to the CG is not yet accounted for. This causes the HT at runtime to be incorrectly sized</w:t>
+            </w:r>
+            <w:r>
+              <w:rPr>
+                <w:color w:val="auto"/>
+              </w:rPr>
+              <w:t xml:space="preserve"> because the scissor plot takes the wrong input CG</w:t>
+            </w:r>
+            <w:r>
+              <w:rPr>
+                <w:color w:val="auto"/>
+              </w:rPr>
+              <w:t>.  This is fixed by writing a loop in the UAV class to</w:t>
+            </w:r>
+            <w:r>
+              <w:rPr>
+                <w:color w:val="auto"/>
+              </w:rPr>
+              <w:t xml:space="preserve"> (re)</w:t>
+            </w:r>
+            <w:r>
+              <w:rPr>
+                <w:color w:val="auto"/>
+              </w:rPr>
+              <w:t xml:space="preserve"> calculate the CG and (re) size the tail for this </w:t>
+            </w:r>
+            <w:r>
+              <w:rPr>
+                <w:color w:val="auto"/>
+              </w:rPr>
+              <w:t xml:space="preserve">updated </w:t>
+            </w:r>
+            <w:r>
+              <w:rPr>
+                <w:color w:val="auto"/>
+              </w:rPr>
+              <w:t xml:space="preserve">CG. With the new tail size, the CG is recalculated with and this loop runs until the two CG’s converge. </w:t>
+            </w:r>
+            <w:r>
+              <w:t xml:space="preserve">The HT aspect ratio is chosen from statistics. </w:t>
+            </w:r>
+          </w:p>
+          <w:p>
+            <w:pPr>
+              <w:jc w:val="both"/>
+            </w:pPr>
+          </w:p>
+          <w:p>
+            <w:pPr>
+              <w:jc w:val="both"/>
               <w:rPr>
                 <w:b/>
               </w:rPr>
@@ -1335,158 +1590,13 @@
               <w:rPr>
                 <w:b/>
               </w:rPr>
-              <w:t>Wing</w:t>
-            </w:r>
-          </w:p>
-          <w:p>
-            <w:r>
-              <w:t xml:space="preserve">Once </w:t>
-            </w:r>
-            <w:proofErr w:type="gramStart"/>
-            <w:r>
-              <w:t>top level</w:t>
-            </w:r>
-            <w:proofErr w:type="gramEnd"/>
-            <w:r>
-              <w:t xml:space="preserve"> design parameters are defined by the global </w:t>
-            </w:r>
-            <w:r>
-              <w:t>UAV</w:t>
-            </w:r>
-            <w:r>
-              <w:t xml:space="preserve"> class, a wing object can be instantiated based on</w:t>
-            </w:r>
-            <w:r>
-              <w:t xml:space="preserve"> the required wing loading, MTOW and</w:t>
-            </w:r>
-            <w:r>
-              <w:t xml:space="preserve"> initial guesses from best engineering practice for the airfoil</w:t>
-            </w:r>
-            <w:r>
-              <w:t xml:space="preserve"> choice</w:t>
-            </w:r>
-            <w:r>
-              <w:t>, sweep (if necessary), dihedral</w:t>
-            </w:r>
-            <w:r>
-              <w:t xml:space="preserve"> angle</w:t>
-            </w:r>
-            <w:r>
-              <w:t>, and taper ratio. If triggered by another class or the end-user, an attribute containing an AVL simulation will return</w:t>
-            </w:r>
-            <w:r>
-              <w:t xml:space="preserve"> </w:t>
-            </w:r>
-            <w:r>
-              <w:t xml:space="preserve">the current performance parameters of the wing. </w:t>
-            </w:r>
-            <w:r>
-              <w:rPr>
-                <w:color w:val="auto"/>
-              </w:rPr>
-              <w:t>The user may change the wing sizing inputs/parameters in the GUI and then re-evaluate the wing’s performance</w:t>
-            </w:r>
-            <w:r>
-              <w:rPr>
-                <w:color w:val="auto"/>
-              </w:rPr>
-              <w:t>. T</w:t>
-            </w:r>
-            <w:r>
-              <w:rPr>
-                <w:color w:val="auto"/>
-              </w:rPr>
-              <w:t xml:space="preserve">he rules used can be found in </w:t>
-            </w:r>
-            <w:r>
-              <w:rPr>
-                <w:color w:val="auto"/>
-              </w:rPr>
-              <w:t>our</w:t>
-            </w:r>
-            <w:r>
-              <w:rPr>
-                <w:color w:val="auto"/>
-              </w:rPr>
-              <w:t xml:space="preserve"> knowledge base.</w:t>
-            </w:r>
-          </w:p>
-          <w:p/>
-          <w:p>
-            <w:pPr>
-              <w:rPr>
-                <w:b/>
-              </w:rPr>
-            </w:pPr>
-            <w:r>
-              <w:rPr>
-                <w:b/>
-              </w:rPr>
-              <w:t>Horizontal Tail</w:t>
-            </w:r>
-          </w:p>
-          <w:p>
-            <w:r>
-              <w:rPr>
-                <w:color w:val="auto"/>
-              </w:rPr>
-              <w:t>At runtime, the HT is instantiated in the main UAV class, but it’s contribution to the CG is not yet accounted for. This causes the HT at runtime to be incorrectly sized</w:t>
-            </w:r>
-            <w:r>
-              <w:rPr>
-                <w:color w:val="auto"/>
-              </w:rPr>
-              <w:t xml:space="preserve"> because the scissor plot takes the wrong input CG</w:t>
-            </w:r>
-            <w:r>
-              <w:rPr>
-                <w:color w:val="auto"/>
-              </w:rPr>
-              <w:t>.  This is fixed by writing a loop in the UAV class to</w:t>
-            </w:r>
-            <w:r>
-              <w:rPr>
-                <w:color w:val="auto"/>
-              </w:rPr>
-              <w:t xml:space="preserve"> (re)</w:t>
-            </w:r>
-            <w:r>
-              <w:rPr>
-                <w:color w:val="auto"/>
-              </w:rPr>
-              <w:t xml:space="preserve"> calculate the CG and (re) size the tail for this </w:t>
-            </w:r>
-            <w:r>
-              <w:rPr>
-                <w:color w:val="auto"/>
-              </w:rPr>
-              <w:t xml:space="preserve">updated </w:t>
-            </w:r>
-            <w:r>
-              <w:rPr>
-                <w:color w:val="auto"/>
-              </w:rPr>
-              <w:t xml:space="preserve">CG. With the new tail size, the CG is recalculated with and this loop runs until the two CG’s converge. </w:t>
-            </w:r>
-            <w:r>
-              <w:t xml:space="preserve">The HT aspect ratio is chosen from statistics. </w:t>
-            </w:r>
-          </w:p>
-          <w:p/>
-          <w:p>
-            <w:pPr>
-              <w:rPr>
-                <w:b/>
-              </w:rPr>
-            </w:pPr>
-            <w:r>
-              <w:rPr>
-                <w:b/>
-              </w:rPr>
               <w:t xml:space="preserve">Vertical Tails </w:t>
             </w:r>
           </w:p>
           <w:p>
+            <w:pPr>
+              <w:jc w:val="both"/>
+            </w:pPr>
             <w:r>
               <w:t>Utilizes a</w:t>
             </w:r>
@@ -1500,9 +1610,14 @@
               <w:t xml:space="preserve"> after supplying a tail arm. </w:t>
             </w:r>
           </w:p>
-          <w:p/>
-          <w:p>
-            <w:pPr>
+          <w:p>
+            <w:pPr>
+              <w:jc w:val="both"/>
+            </w:pPr>
+          </w:p>
+          <w:p>
+            <w:pPr>
+              <w:jc w:val="both"/>
               <w:rPr>
                 <w:b/>
               </w:rPr>
@@ -1519,6 +1634,7 @@
               <w:tabs>
                 <w:tab w:val="left" w:pos="5798"/>
               </w:tabs>
+              <w:jc w:val="both"/>
             </w:pPr>
             <w:r>
               <w:t xml:space="preserve">This was by far the most difficult class to program </w:t>
@@ -1557,17 +1673,24 @@
               <w:t xml:space="preserve"> Furthermore, a caching system enables remote changes to the fuselage frames that are then re-injected into ParaPy to enable manual input to this automated class. This is especially useful for cases when the automated fuselage generator fails to produce the result the user desires.</w:t>
             </w:r>
           </w:p>
-          <w:p/>
-          <w:p/>
-          <w:p>
-            <w:pPr>
-              <w:jc w:val="center"/>
+          <w:p>
+            <w:pPr>
+              <w:jc w:val="both"/>
+            </w:pPr>
+          </w:p>
+          <w:p>
+            <w:pPr>
+              <w:jc w:val="both"/>
+            </w:pPr>
+          </w:p>
+          <w:p>
+            <w:pPr>
+              <w:jc w:val="both"/>
             </w:pPr>
             <w:r>
               <w:rPr>
                 <w:noProof/>
               </w:rPr>
-              <w:lastRenderedPageBreak/>
               <w:drawing>
                 <wp:inline distT="0" distB="0" distL="0" distR="0" wp14:anchorId="04721B16" wp14:editId="2885BCC9">
                   <wp:extent cx="3733800" cy="2100262"/>
@@ -1607,11 +1730,18 @@
           </w:p>
           <w:p>
             <w:pPr>
-              <w:jc w:val="center"/>
-            </w:pPr>
-          </w:p>
-          <w:p/>
-          <w:p>
+              <w:jc w:val="both"/>
+            </w:pPr>
+          </w:p>
+          <w:p>
+            <w:pPr>
+              <w:jc w:val="both"/>
+            </w:pPr>
+          </w:p>
+          <w:p>
+            <w:pPr>
+              <w:jc w:val="both"/>
+            </w:pPr>
             <w:proofErr w:type="gramStart"/>
             <w:r>
               <w:t>In order to</w:t>
@@ -1650,9 +1780,21 @@
               <w:t xml:space="preserve">return an error in PyCharm if an unacceptable input is supplied. </w:t>
             </w:r>
           </w:p>
-          <w:p/>
-          <w:p/>
-          <w:p/>
+          <w:p>
+            <w:pPr>
+              <w:jc w:val="both"/>
+            </w:pPr>
+          </w:p>
+          <w:p>
+            <w:pPr>
+              <w:jc w:val="both"/>
+            </w:pPr>
+          </w:p>
+          <w:p>
+            <w:pPr>
+              <w:jc w:val="both"/>
+            </w:pPr>
+          </w:p>
         </w:tc>
       </w:tr>
       <w:tr>
@@ -1672,6 +1814,7 @@
           <w:p>
             <w:pPr>
               <w:pStyle w:val="Heading2"/>
+              <w:jc w:val="both"/>
             </w:pPr>
             <w:r>
               <w:lastRenderedPageBreak/>
@@ -1694,7 +1837,11 @@
               <w:right w:val="single" w:sz="4" w:space="0" w:color="000000"/>
             </w:tcBorders>
           </w:tcPr>
-          <w:p/>
+          <w:p>
+            <w:pPr>
+              <w:jc w:val="both"/>
+            </w:pPr>
+          </w:p>
           <w:p>
             <w:pPr>
               <w:numPr>
@@ -1724,7 +1871,7 @@
           </w:p>
           <w:p>
             <w:pPr>
-              <w:jc w:val="center"/>
+              <w:jc w:val="both"/>
             </w:pPr>
             <w:r>
               <w:rPr>
@@ -1733,8 +1880,15 @@
               <w:t>------------------------     max half page ------------------------------</w:t>
             </w:r>
           </w:p>
-          <w:p/>
-          <w:p>
+          <w:p>
+            <w:pPr>
+              <w:jc w:val="both"/>
+            </w:pPr>
+          </w:p>
+          <w:p>
+            <w:pPr>
+              <w:jc w:val="both"/>
+            </w:pPr>
             <w:r>
               <w:t xml:space="preserve">This app will take </w:t>
             </w:r>
@@ -1757,14 +1911,28 @@
               <w:t>and transform them into initial design parameters for the sizing of all component parts in the aircraft model.</w:t>
             </w:r>
           </w:p>
-          <w:p/>
-          <w:p>
+          <w:p>
+            <w:pPr>
+              <w:jc w:val="both"/>
+            </w:pPr>
+          </w:p>
+          <w:p>
+            <w:pPr>
+              <w:jc w:val="both"/>
+            </w:pPr>
             <w:r>
               <w:t xml:space="preserve">The Class I weight estimation must choose a feasible design from the generated wing and thrust loading diagrams. This choice will be influenced by the input choice of hand-launchability. </w:t>
             </w:r>
           </w:p>
-          <w:p/>
-          <w:p>
+          <w:p>
+            <w:pPr>
+              <w:jc w:val="both"/>
+            </w:pPr>
+          </w:p>
+          <w:p>
+            <w:pPr>
+              <w:jc w:val="both"/>
+            </w:pPr>
             <w:r>
               <w:t>The horizontal tail sizing scripts generate a scissor plot based on the current design, yielding the required tail surface area.</w:t>
             </w:r>
@@ -1772,8 +1940,15 @@
               <w:t xml:space="preserve"> This has been coded for canards and conventional aft-tail configurations. </w:t>
             </w:r>
           </w:p>
-          <w:p/>
-          <w:p>
+          <w:p>
+            <w:pPr>
+              <w:jc w:val="both"/>
+            </w:pPr>
+          </w:p>
+          <w:p>
+            <w:pPr>
+              <w:jc w:val="both"/>
+            </w:pPr>
             <w:r>
               <w:t>Within the KBE app, the center of gravity as well as surface area for various components (wings, fuselage, payloads, batteries, avionics, engines) will be calculated using built in ParaPy attributes. These are then used to estimate the C.G. location when combined with component masses from Class II weight estimation</w:t>
             </w:r>
@@ -1796,25 +1971,40 @@
               <w:t xml:space="preserve">drag estimation based on component surface areas. </w:t>
             </w:r>
           </w:p>
-          <w:p/>
-          <w:p>
-            <w:r>
-              <w:t xml:space="preserve">The speed controller of the electronics module statistically estimates the mass and volume based on the chosen motor’s recommended amperage draw. Also, the number of speed controllers </w:t>
+          <w:p>
+            <w:pPr>
+              <w:jc w:val="both"/>
+            </w:pPr>
+          </w:p>
+          <w:p>
+            <w:pPr>
+              <w:jc w:val="both"/>
+            </w:pPr>
+            <w:r>
+              <w:t xml:space="preserve">The speed controller of the electronics module statistically estimates the mass and volume based </w:t>
             </w:r>
             <w:r>
               <w:lastRenderedPageBreak/>
-              <w:t xml:space="preserve">increases with the number of motors instantiated. </w:t>
-            </w:r>
-          </w:p>
-          <w:p/>
-          <w:p>
-            <w:pPr>
+              <w:t xml:space="preserve">on the chosen motor’s recommended amperage draw. Also, the number of speed controllers increases with the number of motors instantiated. </w:t>
+            </w:r>
+          </w:p>
+          <w:p>
+            <w:pPr>
+              <w:jc w:val="both"/>
+            </w:pPr>
+          </w:p>
+          <w:p>
+            <w:pPr>
+              <w:jc w:val="both"/>
               <w:rPr>
                 <w:color w:val="FF0000"/>
               </w:rPr>
             </w:pPr>
           </w:p>
           <w:p>
+            <w:pPr>
+              <w:jc w:val="both"/>
+            </w:pPr>
             <w:r>
               <w:t xml:space="preserve">Based on the estimated power-requirement established from the power-loading diagram, a motor is selected from a database of </w:t>
             </w:r>
@@ -1835,8 +2025,15 @@
               <w:t xml:space="preserve"> which represents the maximum shaft-power of the motor. The selection algorithm then selects a suitably powerful motor based on .csv input files in the database directory. With this implementation, if need-be, the motor database can be expanded later. The database .csv files also specify a range of allowed propellers as well as the recommended ESC rating in Amps.</w:t>
             </w:r>
           </w:p>
-          <w:p/>
-          <w:p>
+          <w:p>
+            <w:pPr>
+              <w:jc w:val="both"/>
+            </w:pPr>
+          </w:p>
+          <w:p>
+            <w:pPr>
+              <w:jc w:val="both"/>
+            </w:pPr>
             <w:r>
               <w:t xml:space="preserve">Based on the motor selection defined previously, the Propeller class takes the motor that it is to be attached to as input, as well as the design speed for which it should be optimized. </w:t>
             </w:r>
@@ -1888,6 +2085,11 @@
             <w:r>
               <w:t>.</w:t>
             </w:r>
+          </w:p>
+          <w:p>
+            <w:pPr>
+              <w:jc w:val="both"/>
+            </w:pPr>
           </w:p>
           <w:p>
             <w:pPr>
@@ -1949,84 +2151,153 @@
           </w:p>
           <w:p>
             <w:pPr>
-              <w:rPr>
-                <w:color w:val="auto"/>
-              </w:rPr>
-            </w:pPr>
-          </w:p>
-          <w:p>
-            <w:pPr>
+              <w:jc w:val="center"/>
+            </w:pPr>
+            <w:r>
+              <w:t>Figure 1: Illustration of How Conceptual and Preliminary Design Allocate Costs (La Rocca, 2018)</w:t>
+            </w:r>
+          </w:p>
+          <w:p>
+            <w:pPr>
+              <w:jc w:val="center"/>
+            </w:pPr>
+          </w:p>
+          <w:p>
+            <w:pPr>
+              <w:jc w:val="both"/>
+            </w:pPr>
+            <w:r>
+              <w:t xml:space="preserve">Even though the general payload module is supposed to encompass a wide variety in the future, the current version of our KBE only provides the option to instantiate the UAV with an EOIR gimballed sensor (Surveillance UAV assumption). Thus, the payload target mass which trickles down from the main UAV class is utilized to select a suitable EO/IR sensor from a handful of .csv files container the outer-dimensions as well as specifications of each sensor. Currently, this is done by a weight-based algorithm, but in the future, a customer requirement for ID range can also be utilized. Due to this class inheritance, all attributes that are required to define a component are also included here. Note, that the transparent red part represents the outer dimensions of the </w:t>
+            </w:r>
+            <w:r>
+              <w:lastRenderedPageBreak/>
+              <w:t xml:space="preserve">support equipment of the camera. </w:t>
+            </w:r>
+          </w:p>
+          <w:p>
+            <w:pPr>
+              <w:jc w:val="both"/>
+              <w:rPr>
+                <w:color w:val="auto"/>
+              </w:rPr>
+            </w:pPr>
+            <w:bookmarkStart w:id="1" w:name="_GoBack"/>
+            <w:bookmarkEnd w:id="1"/>
+          </w:p>
+          <w:p>
+            <w:pPr>
+              <w:jc w:val="both"/>
+              <w:rPr>
+                <w:color w:val="auto"/>
+              </w:rPr>
+            </w:pPr>
+            <w:r>
+              <w:rPr>
+                <w:color w:val="auto"/>
+              </w:rPr>
+              <w:t xml:space="preserve">As described above, the fuselage class must analyze all internal shapes which are forced to be inside of it, then it must create frames which fit the internals. </w:t>
+            </w:r>
+          </w:p>
+          <w:p>
+            <w:pPr>
+              <w:jc w:val="both"/>
+            </w:pPr>
+          </w:p>
+          <w:p>
+            <w:pPr>
+              <w:jc w:val="both"/>
+            </w:pPr>
+            <w:r>
+              <w:rPr>
+                <w:color w:val="auto"/>
+              </w:rPr>
+              <w:t xml:space="preserve">The final performance of the UAV is also analyzed. This is done by plotting the required power and available power vs airspeed. </w:t>
+            </w:r>
+            <w:r>
+              <w:rPr>
+                <w:color w:val="auto"/>
+              </w:rPr>
+              <w:t xml:space="preserve">The continuous as well as burst power, </w:t>
+            </w:r>
+            <w:r>
               <w:rPr>
                 <w:color w:val="FF0000"/>
               </w:rPr>
-            </w:pPr>
-          </w:p>
-          <w:p>
-            <w:r>
-              <w:t xml:space="preserve">Even though the general payload module is supposed to encompass a wide variety in the future, the current version of our KBE only provides the option to instantiate the UAV with an EOIR gimballed sensor (Surveillance UAV assumption). Thus, the payload target mass which trickles down from the main UAV class is utilized to select a suitable EO/IR sensor from a handful of .csv files container the outer-dimensions as well as specifications of each sensor. Currently, this is done by a weight-based algorithm, but in the future, a customer requirement for ID range can also be utilized. Due to this class inheritance, all attributes that are required to define a component are also included here. Note, that the transparent red part represents the outer dimensions of the support equipment of the camera. </w:t>
-            </w:r>
-          </w:p>
-          <w:p>
-            <w:pPr>
-              <w:rPr>
-                <w:color w:val="auto"/>
-              </w:rPr>
-            </w:pPr>
-          </w:p>
-          <w:p>
-            <w:pPr>
-              <w:rPr>
-                <w:color w:val="auto"/>
-              </w:rPr>
-            </w:pPr>
-          </w:p>
-          <w:p>
-            <w:pPr>
-              <w:rPr>
-                <w:color w:val="auto"/>
-              </w:rPr>
-            </w:pPr>
-            <w:r>
-              <w:rPr>
-                <w:color w:val="auto"/>
-              </w:rPr>
-              <w:t xml:space="preserve">As described above, the fuselage class must analyze all internal shapes which are forced to be inside of it, then it must create frames which fit the internals. </w:t>
-            </w:r>
-          </w:p>
-          <w:p/>
-          <w:p>
-            <w:r>
-              <w:rPr>
-                <w:color w:val="auto"/>
-              </w:rPr>
-              <w:t xml:space="preserve">The final performance of the UAV is also analyzed. This is done by plotting the required power and available power vs airspeed. </w:t>
+              <w:t xml:space="preserve">The range and endurance are estimated from this plot to verify the top level </w:t>
             </w:r>
             <w:r>
               <w:rPr>
                 <w:color w:val="FF0000"/>
               </w:rPr>
-              <w:t xml:space="preserve">The range and endurance are estimated from this plot to verify the top level </w:t>
+              <w:t>corresponding</w:t>
             </w:r>
             <w:r>
               <w:rPr>
                 <w:color w:val="FF0000"/>
               </w:rPr>
-              <w:t>corresponding</w:t>
-            </w:r>
-            <w:r>
-              <w:rPr>
-                <w:color w:val="FF0000"/>
-              </w:rPr>
               <w:t xml:space="preserve"> requirement. </w:t>
             </w:r>
           </w:p>
-          <w:p/>
-          <w:p/>
-          <w:p/>
-          <w:p/>
-          <w:p/>
-          <w:p/>
-          <w:p/>
+          <w:p>
+            <w:pPr>
+              <w:jc w:val="both"/>
+            </w:pPr>
+          </w:p>
+          <w:p>
+            <w:pPr>
+              <w:jc w:val="center"/>
+            </w:pPr>
+            <w:r>
+              <w:rPr>
+                <w:noProof/>
+              </w:rPr>
+              <w:drawing>
+                <wp:inline distT="0" distB="0" distL="0" distR="0" wp14:anchorId="6E293346" wp14:editId="16321BFE">
+                  <wp:extent cx="4165600" cy="3124200"/>
+                  <wp:effectExtent l="0" t="0" r="6350" b="0"/>
+                  <wp:docPr id="5" name="Picture 5"/>
+                  <wp:cNvGraphicFramePr>
+                    <a:graphicFrameLocks xmlns:a="http://schemas.openxmlformats.org/drawingml/2006/main" noChangeAspect="1"/>
+                  </wp:cNvGraphicFramePr>
+                  <a:graphic xmlns:a="http://schemas.openxmlformats.org/drawingml/2006/main">
+                    <a:graphicData uri="http://schemas.openxmlformats.org/drawingml/2006/picture">
+                      <pic:pic xmlns:pic="http://schemas.openxmlformats.org/drawingml/2006/picture">
+                        <pic:nvPicPr>
+                          <pic:cNvPr id="1" name=""/>
+                          <pic:cNvPicPr/>
+                        </pic:nvPicPr>
+                        <pic:blipFill>
+                          <a:blip r:embed="rId10"/>
+                          <a:stretch>
+                            <a:fillRect/>
+                          </a:stretch>
+                        </pic:blipFill>
+                        <pic:spPr>
+                          <a:xfrm>
+                            <a:off x="0" y="0"/>
+                            <a:ext cx="4168752" cy="3126564"/>
+                          </a:xfrm>
+                          <a:prstGeom prst="rect">
+                            <a:avLst/>
+                          </a:prstGeom>
+                        </pic:spPr>
+                      </pic:pic>
+                    </a:graphicData>
+                  </a:graphic>
+                </wp:inline>
+              </w:drawing>
+            </w:r>
+          </w:p>
+          <w:p>
+            <w:pPr>
+              <w:jc w:val="both"/>
+            </w:pPr>
+          </w:p>
+          <w:p>
+            <w:pPr>
+              <w:jc w:val="both"/>
+            </w:pPr>
+          </w:p>
         </w:tc>
       </w:tr>
       <w:tr>
@@ -2046,6 +2317,7 @@
           <w:p>
             <w:pPr>
               <w:pStyle w:val="Heading2"/>
+              <w:jc w:val="both"/>
             </w:pPr>
             <w:r>
               <w:lastRenderedPageBreak/>
@@ -2068,7 +2340,11 @@
               <w:right w:val="single" w:sz="4" w:space="0" w:color="000000"/>
             </w:tcBorders>
           </w:tcPr>
-          <w:p/>
+          <w:p>
+            <w:pPr>
+              <w:jc w:val="both"/>
+            </w:pPr>
+          </w:p>
           <w:p>
             <w:pPr>
               <w:numPr>
@@ -2090,10 +2366,14 @@
               <w:t xml:space="preserve"> analysis module will be connected to your KBE app? How will your app interact with such applications? At least one external analysis tool/module should be present.</w:t>
             </w:r>
           </w:p>
-          <w:p/>
-          <w:p>
-            <w:pPr>
-              <w:jc w:val="center"/>
+          <w:p>
+            <w:pPr>
+              <w:jc w:val="both"/>
+            </w:pPr>
+          </w:p>
+          <w:p>
+            <w:pPr>
+              <w:jc w:val="both"/>
               <w:rPr>
                 <w:b/>
               </w:rPr>
@@ -2106,15 +2386,38 @@
             </w:r>
           </w:p>
           <w:p>
+            <w:pPr>
+              <w:jc w:val="both"/>
+            </w:pPr>
             <w:r>
               <w:t>The current wing’s lift gradient and pitching moment are analyzed by AVL and passed to the equations for the scissor plot in HT sizing. With changes to the wing design, this analysis can simply be re-run in the GUI, and the tail size will update accordingly.</w:t>
             </w:r>
           </w:p>
-          <w:p/>
-          <w:p/>
-          <w:p/>
-          <w:p/>
-          <w:p/>
+          <w:p>
+            <w:pPr>
+              <w:jc w:val="both"/>
+            </w:pPr>
+          </w:p>
+          <w:p>
+            <w:pPr>
+              <w:jc w:val="both"/>
+            </w:pPr>
+          </w:p>
+          <w:p>
+            <w:pPr>
+              <w:jc w:val="both"/>
+            </w:pPr>
+          </w:p>
+          <w:p>
+            <w:pPr>
+              <w:jc w:val="both"/>
+            </w:pPr>
+          </w:p>
+          <w:p>
+            <w:pPr>
+              <w:jc w:val="both"/>
+            </w:pPr>
+          </w:p>
         </w:tc>
       </w:tr>
     </w:tbl>
@@ -2122,6 +2425,7 @@
       <w:pPr>
         <w:widowControl w:val="0"/>
         <w:spacing w:line="276" w:lineRule="auto"/>
+        <w:jc w:val="both"/>
       </w:pPr>
     </w:p>
     <w:tbl>
@@ -2150,8 +2454,10 @@
           <w:p>
             <w:pPr>
               <w:pStyle w:val="Heading2"/>
-            </w:pPr>
-            <w:r>
+              <w:jc w:val="both"/>
+            </w:pPr>
+            <w:r>
+              <w:lastRenderedPageBreak/>
               <w:t>Input data handling capabilities</w:t>
             </w:r>
           </w:p>
@@ -2204,11 +2510,19 @@
               <w:t>Which data (sub)set will be interactively editable in the ParaPy GUI?</w:t>
             </w:r>
           </w:p>
-          <w:p/>
-          <w:p/>
-          <w:p>
-            <w:pPr>
-              <w:jc w:val="center"/>
+          <w:p>
+            <w:pPr>
+              <w:jc w:val="both"/>
+            </w:pPr>
+          </w:p>
+          <w:p>
+            <w:pPr>
+              <w:jc w:val="both"/>
+            </w:pPr>
+          </w:p>
+          <w:p>
+            <w:pPr>
+              <w:jc w:val="both"/>
               <w:rPr>
                 <w:b/>
               </w:rPr>
@@ -2217,11 +2531,13 @@
               <w:rPr>
                 <w:b/>
               </w:rPr>
-              <w:lastRenderedPageBreak/>
               <w:t>------------------------     max half page ------------------------------</w:t>
             </w:r>
           </w:p>
           <w:p>
+            <w:pPr>
+              <w:jc w:val="both"/>
+            </w:pPr>
             <w:r>
               <w:t xml:space="preserve">An excel file including </w:t>
             </w:r>
@@ -2274,8 +2590,15 @@
               <w:t>inputs are directly editable in the GUI and the aircraft will update accordingly.</w:t>
             </w:r>
           </w:p>
-          <w:p/>
-          <w:p>
+          <w:p>
+            <w:pPr>
+              <w:jc w:val="both"/>
+            </w:pPr>
+          </w:p>
+          <w:p>
+            <w:pPr>
+              <w:jc w:val="both"/>
+            </w:pPr>
             <w:r>
               <w:t xml:space="preserve">A set of </w:t>
             </w:r>
@@ -2311,8 +2634,16 @@
               <w:t xml:space="preserve">s. The airfoil can be changed in the GUI. </w:t>
             </w:r>
           </w:p>
-          <w:p/>
-          <w:p/>
+          <w:p>
+            <w:pPr>
+              <w:jc w:val="both"/>
+            </w:pPr>
+          </w:p>
+          <w:p>
+            <w:pPr>
+              <w:jc w:val="both"/>
+            </w:pPr>
+          </w:p>
         </w:tc>
       </w:tr>
       <w:tr>
@@ -2323,9 +2654,9 @@
           <w:p>
             <w:pPr>
               <w:pStyle w:val="Heading2"/>
-            </w:pPr>
-            <w:r>
-              <w:lastRenderedPageBreak/>
+              <w:jc w:val="both"/>
+            </w:pPr>
+            <w:r>
               <w:t xml:space="preserve">Output data reporting capabilities </w:t>
             </w:r>
           </w:p>
@@ -2340,6 +2671,7 @@
           <w:p>
             <w:pPr>
               <w:ind w:hanging="720"/>
+              <w:jc w:val="both"/>
             </w:pPr>
             <w:r>
               <w:t xml:space="preserve">             What output files is the KBE app supposed to generate and in what format? </w:t>
@@ -2348,6 +2680,7 @@
           <w:p>
             <w:pPr>
               <w:ind w:hanging="720"/>
+              <w:jc w:val="both"/>
             </w:pPr>
             <w:r>
               <w:t xml:space="preserve">             At least one </w:t>
@@ -2364,11 +2697,12 @@
           <w:p>
             <w:pPr>
               <w:ind w:hanging="720"/>
-            </w:pPr>
-          </w:p>
-          <w:p>
-            <w:pPr>
-              <w:jc w:val="center"/>
+              <w:jc w:val="both"/>
+            </w:pPr>
+          </w:p>
+          <w:p>
+            <w:pPr>
+              <w:jc w:val="both"/>
               <w:rPr>
                 <w:b/>
               </w:rPr>
@@ -2382,7 +2716,7 @@
           </w:p>
           <w:p>
             <w:pPr>
-              <w:jc w:val="center"/>
+              <w:jc w:val="both"/>
               <w:rPr>
                 <w:b/>
               </w:rPr>
@@ -2390,13 +2724,16 @@
           </w:p>
           <w:p>
             <w:pPr>
-              <w:jc w:val="center"/>
+              <w:jc w:val="both"/>
               <w:rPr>
                 <w:b/>
               </w:rPr>
             </w:pPr>
           </w:p>
           <w:p>
+            <w:pPr>
+              <w:jc w:val="both"/>
+            </w:pPr>
             <w:r>
               <w:t xml:space="preserve">The KBE app will output a </w:t>
             </w:r>
@@ -2427,23 +2764,68 @@
               <w:t xml:space="preserve"> will be output. </w:t>
             </w:r>
           </w:p>
-          <w:p/>
-          <w:p/>
-          <w:p/>
-          <w:p/>
-          <w:p/>
-          <w:p/>
-          <w:p/>
-          <w:p/>
-          <w:p/>
-          <w:p/>
-          <w:p/>
+          <w:p>
+            <w:pPr>
+              <w:jc w:val="both"/>
+            </w:pPr>
+          </w:p>
+          <w:p>
+            <w:pPr>
+              <w:jc w:val="both"/>
+            </w:pPr>
+          </w:p>
+          <w:p>
+            <w:pPr>
+              <w:jc w:val="both"/>
+            </w:pPr>
+          </w:p>
+          <w:p>
+            <w:pPr>
+              <w:jc w:val="both"/>
+            </w:pPr>
+          </w:p>
+          <w:p>
+            <w:pPr>
+              <w:jc w:val="both"/>
+            </w:pPr>
+          </w:p>
+          <w:p>
+            <w:pPr>
+              <w:jc w:val="both"/>
+            </w:pPr>
+          </w:p>
+          <w:p>
+            <w:pPr>
+              <w:jc w:val="both"/>
+            </w:pPr>
+          </w:p>
+          <w:p>
+            <w:pPr>
+              <w:jc w:val="both"/>
+            </w:pPr>
+          </w:p>
+          <w:p>
+            <w:pPr>
+              <w:jc w:val="both"/>
+            </w:pPr>
+          </w:p>
+          <w:p>
+            <w:pPr>
+              <w:jc w:val="both"/>
+            </w:pPr>
+          </w:p>
+          <w:p>
+            <w:pPr>
+              <w:jc w:val="both"/>
+            </w:pPr>
+          </w:p>
         </w:tc>
       </w:tr>
     </w:tbl>
     <w:p>
       <w:pPr>
         <w:pStyle w:val="Heading2"/>
+        <w:jc w:val="both"/>
       </w:pPr>
     </w:p>
     <w:sectPr>

</xml_diff>

<commit_message>
Validated aspect_ratio selection w/ reference images and misc. fixes
</commit_message>
<xml_diff>
--- a/KBE Assignment Group 17.docx
+++ b/KBE Assignment Group 17.docx
@@ -8,7 +8,19 @@
         <w:jc w:val="both"/>
       </w:pPr>
       <w:r>
-        <w:t>Appendix A: Assignment description template</w:t>
+        <w:t xml:space="preserve">Appendix A: Assignment </w:t>
+      </w:r>
+      <w:r>
+        <w:t>D</w:t>
+      </w:r>
+      <w:r>
+        <w:t xml:space="preserve">escription </w:t>
+      </w:r>
+      <w:r>
+        <w:t>Te</w:t>
+      </w:r>
+      <w:r>
+        <w:t>mplate</w:t>
       </w:r>
     </w:p>
     <w:p>
@@ -94,21 +106,19 @@
                 <w:szCs w:val="20"/>
               </w:rPr>
             </w:pPr>
-            <w:proofErr w:type="spellStart"/>
             <w:r>
               <w:rPr>
                 <w:sz w:val="20"/>
                 <w:szCs w:val="20"/>
               </w:rPr>
-              <w:t>st.</w:t>
-            </w:r>
-            <w:proofErr w:type="spellEnd"/>
+              <w:t>Student N</w:t>
+            </w:r>
             <w:r>
               <w:rPr>
                 <w:sz w:val="20"/>
                 <w:szCs w:val="20"/>
               </w:rPr>
-              <w:t xml:space="preserve"> number</w:t>
+              <w:t>umber</w:t>
             </w:r>
           </w:p>
         </w:tc>
@@ -147,22 +157,15 @@
                 <w:szCs w:val="20"/>
               </w:rPr>
             </w:pPr>
-            <w:proofErr w:type="spellStart"/>
             <w:r>
               <w:rPr>
                 <w:sz w:val="20"/>
                 <w:szCs w:val="20"/>
               </w:rPr>
-              <w:t>st.</w:t>
-            </w:r>
-            <w:proofErr w:type="spellEnd"/>
-            <w:r>
-              <w:rPr>
-                <w:sz w:val="20"/>
-                <w:szCs w:val="20"/>
-              </w:rPr>
-              <w:t xml:space="preserve"> number</w:t>
-            </w:r>
+              <w:t>Student Number</w:t>
+            </w:r>
+            <w:bookmarkStart w:id="0" w:name="_GoBack"/>
+            <w:bookmarkEnd w:id="0"/>
           </w:p>
         </w:tc>
       </w:tr>
@@ -681,8 +684,8 @@
             <w:pPr>
               <w:jc w:val="both"/>
             </w:pPr>
-            <w:bookmarkStart w:id="0" w:name="_gjdgxs" w:colFirst="0" w:colLast="0"/>
-            <w:bookmarkEnd w:id="0"/>
+            <w:bookmarkStart w:id="1" w:name="_gjdgxs" w:colFirst="0" w:colLast="0"/>
+            <w:bookmarkEnd w:id="1"/>
           </w:p>
           <w:p>
             <w:pPr>
@@ -1685,7 +1688,7 @@
           </w:p>
           <w:p>
             <w:pPr>
-              <w:jc w:val="both"/>
+              <w:jc w:val="center"/>
             </w:pPr>
             <w:r>
               <w:rPr>
@@ -1818,7 +1821,19 @@
             </w:pPr>
             <w:r>
               <w:lastRenderedPageBreak/>
-              <w:t>Internal analysis capabilities</w:t>
+              <w:t xml:space="preserve">Internal </w:t>
+            </w:r>
+            <w:r>
+              <w:t>A</w:t>
+            </w:r>
+            <w:r>
+              <w:t xml:space="preserve">nalysis </w:t>
+            </w:r>
+            <w:r>
+              <w:t>C</w:t>
+            </w:r>
+            <w:r>
+              <w:t>apabilities</w:t>
             </w:r>
           </w:p>
         </w:tc>
@@ -2181,8 +2196,6 @@
                 <w:color w:val="auto"/>
               </w:rPr>
             </w:pPr>
-            <w:bookmarkStart w:id="1" w:name="_GoBack"/>
-            <w:bookmarkEnd w:id="1"/>
           </w:p>
           <w:p>
             <w:pPr>

</xml_diff>

<commit_message>
Updated assignment description and added TODO's
</commit_message>
<xml_diff>
--- a/KBE Assignment Group 17.docx
+++ b/KBE Assignment Group 17.docx
@@ -164,8 +164,6 @@
               </w:rPr>
               <w:t>Student Number</w:t>
             </w:r>
-            <w:bookmarkStart w:id="0" w:name="_GoBack"/>
-            <w:bookmarkEnd w:id="0"/>
           </w:p>
         </w:tc>
       </w:tr>
@@ -625,7 +623,12 @@
               <w:t>Our App will export the current design’s variables in an excel file and the geometry in an .step file.</w:t>
             </w:r>
             <w:r>
-              <w:t xml:space="preserve"> This presents a tremendous advantage to a designer, since they can utilize the output state variables for further detail design, and even run CFD analysis on the output UAV to determine problem areas for aerodynamics.</w:t>
+              <w:t xml:space="preserve"> This presents a tremendous advantage to a designer, since they can utilize the output state variables f</w:t>
+            </w:r>
+            <w:bookmarkStart w:id="0" w:name="_GoBack"/>
+            <w:bookmarkEnd w:id="0"/>
+            <w:r>
+              <w:t>or further detail design, and even run CFD analysis on the output UAV to determine problem areas for aerodynamics.</w:t>
             </w:r>
           </w:p>
           <w:p>
@@ -686,16 +689,6 @@
             </w:pPr>
             <w:bookmarkStart w:id="1" w:name="_gjdgxs" w:colFirst="0" w:colLast="0"/>
             <w:bookmarkEnd w:id="1"/>
-          </w:p>
-          <w:p>
-            <w:pPr>
-              <w:jc w:val="both"/>
-            </w:pPr>
-          </w:p>
-          <w:p>
-            <w:pPr>
-              <w:jc w:val="both"/>
-            </w:pPr>
           </w:p>
           <w:p>
             <w:pPr>
@@ -781,16 +774,6 @@
                 </wp:inline>
               </w:drawing>
             </w:r>
-          </w:p>
-          <w:p>
-            <w:pPr>
-              <w:jc w:val="center"/>
-            </w:pPr>
-          </w:p>
-          <w:p>
-            <w:pPr>
-              <w:jc w:val="center"/>
-            </w:pPr>
           </w:p>
           <w:tbl>
             <w:tblPr>
@@ -1675,6 +1658,9 @@
             <w:r>
               <w:t xml:space="preserve"> Furthermore, a caching system enables remote changes to the fuselage frames that are then re-injected into ParaPy to enable manual input to this automated class. This is especially useful for cases when the automated fuselage generator fails to produce the result the user desires.</w:t>
             </w:r>
+            <w:r>
+              <w:t xml:space="preserve"> The output of this fuselage generator is depicted in Figure 3.</w:t>
+            </w:r>
           </w:p>
           <w:p>
             <w:pPr>
@@ -1738,60 +1724,62 @@
           </w:p>
           <w:p>
             <w:pPr>
-              <w:jc w:val="both"/>
-            </w:pPr>
-          </w:p>
-          <w:p>
-            <w:pPr>
-              <w:jc w:val="both"/>
-            </w:pPr>
+              <w:jc w:val="center"/>
+            </w:pPr>
+            <w:r>
+              <w:t>Figure 3: Automated Fuselage Generation based on Internal Shapes</w:t>
+            </w:r>
+          </w:p>
+          <w:p>
+            <w:pPr>
+              <w:jc w:val="center"/>
+            </w:pPr>
+          </w:p>
+          <w:p>
+            <w:pPr>
+              <w:jc w:val="both"/>
+            </w:pPr>
+            <w:r>
+              <w:t>To</w:t>
+            </w:r>
+            <w:r>
+              <w:t xml:space="preserve"> not break the parametric model of ParaPy</w:t>
+            </w:r>
+            <w:r>
+              <w:t>,</w:t>
+            </w:r>
+            <w:r>
+              <w:t xml:space="preserve"> a comprehensive value checking algorithm must be placed. These will trigger warnings or error messages if certain values are deemed outside of a suitable range. For </w:t>
+            </w:r>
+            <w:r>
+              <w:t>example,</w:t>
+            </w:r>
+            <w:r>
+              <w:t xml:space="preserve"> if the payload mass supplied by the user is a negative value. Furthermore, whenever best engineering practice is violated the user might be alerted by a warning message. An example would be a warning to reduce a high value of sweep for a conventional configuration since it is not needed for the flight regime.</w:t>
+            </w:r>
+            <w:r>
+              <w:t xml:space="preserve"> Also, we have validators on </w:t>
+            </w:r>
             <w:proofErr w:type="gramStart"/>
             <w:r>
-              <w:t>In order to</w:t>
+              <w:t>all of</w:t>
             </w:r>
             <w:proofErr w:type="gramEnd"/>
             <w:r>
-              <w:t xml:space="preserve"> not break the parametric model of ParaPy</w:t>
-            </w:r>
-            <w:r>
-              <w:t>,</w:t>
-            </w:r>
-            <w:r>
-              <w:t xml:space="preserve"> a comprehensive value checking algorithm must be placed. These will trigger warnings or error messages if certain values are deemed outside of a suitable range. For </w:t>
-            </w:r>
-            <w:r>
-              <w:t>example,</w:t>
-            </w:r>
-            <w:r>
-              <w:t xml:space="preserve"> if the payload mass supplied by the user is a negative value. Furthermore, whenever best engineering practice is violated the user might be alerted by a warning message. An example would be a warning to reduce a high value of sweep for a conventional configuration since it is not needed for the flight regime.</w:t>
-            </w:r>
-            <w:r>
-              <w:t xml:space="preserve"> Also, we have validators on </w:t>
-            </w:r>
-            <w:proofErr w:type="gramStart"/>
-            <w:r>
-              <w:t>all of</w:t>
-            </w:r>
-            <w:proofErr w:type="gramEnd"/>
-            <w:r>
               <w:t xml:space="preserve"> our inputs, which will </w:t>
             </w:r>
             <w:r>
               <w:t xml:space="preserve">block this value and </w:t>
             </w:r>
             <w:r>
-              <w:t xml:space="preserve">return an error in PyCharm if an unacceptable input is supplied. </w:t>
-            </w:r>
-          </w:p>
-          <w:p>
-            <w:pPr>
-              <w:jc w:val="both"/>
-            </w:pPr>
-          </w:p>
-          <w:p>
-            <w:pPr>
-              <w:jc w:val="both"/>
-            </w:pPr>
+              <w:t xml:space="preserve">return an error in </w:t>
+            </w:r>
+            <w:r>
+              <w:t>the console</w:t>
+            </w:r>
+            <w:r>
+              <w:t xml:space="preserve"> if an unacceptable input is supplied. </w:t>
+            </w:r>
           </w:p>
           <w:p>
             <w:pPr>
@@ -1899,19 +1887,276 @@
             <w:pPr>
               <w:jc w:val="both"/>
             </w:pPr>
-          </w:p>
-          <w:p>
-            <w:pPr>
-              <w:jc w:val="both"/>
-            </w:pPr>
-            <w:r>
-              <w:t xml:space="preserve">This app will take </w:t>
-            </w:r>
-            <w:r>
-              <w:t xml:space="preserve">the </w:t>
-            </w:r>
-            <w:r>
-              <w:t>mission req</w:t>
+            <w:r>
+              <w:t>The following is a list of most internal analysis capabilities within our KBE application:</w:t>
+            </w:r>
+          </w:p>
+          <w:p>
+            <w:pPr>
+              <w:jc w:val="both"/>
+            </w:pPr>
+          </w:p>
+          <w:p>
+            <w:pPr>
+              <w:pStyle w:val="ListParagraph"/>
+              <w:numPr>
+                <w:ilvl w:val="0"/>
+                <w:numId w:val="9"/>
+              </w:numPr>
+              <w:jc w:val="both"/>
+              <w:rPr>
+                <w:color w:val="000000" w:themeColor="text1"/>
+              </w:rPr>
+            </w:pPr>
+            <w:r>
+              <w:rPr>
+                <w:color w:val="000000" w:themeColor="text1"/>
+              </w:rPr>
+              <w:t>Design Parameter Creation and Design Point Selection</w:t>
+            </w:r>
+          </w:p>
+          <w:p>
+            <w:pPr>
+              <w:pStyle w:val="ListParagraph"/>
+              <w:numPr>
+                <w:ilvl w:val="0"/>
+                <w:numId w:val="9"/>
+              </w:numPr>
+              <w:jc w:val="both"/>
+              <w:rPr>
+                <w:color w:val="000000" w:themeColor="text1"/>
+              </w:rPr>
+            </w:pPr>
+            <w:r>
+              <w:rPr>
+                <w:color w:val="000000" w:themeColor="text1"/>
+              </w:rPr>
+              <w:t>Battery Sizing</w:t>
+            </w:r>
+          </w:p>
+          <w:p>
+            <w:pPr>
+              <w:pStyle w:val="ListParagraph"/>
+              <w:numPr>
+                <w:ilvl w:val="0"/>
+                <w:numId w:val="9"/>
+              </w:numPr>
+              <w:jc w:val="both"/>
+              <w:rPr>
+                <w:color w:val="000000" w:themeColor="text1"/>
+              </w:rPr>
+            </w:pPr>
+            <w:r>
+              <w:rPr>
+                <w:color w:val="000000" w:themeColor="text1"/>
+              </w:rPr>
+              <w:t>Stability Parameter Generation (Scissor-Plot)</w:t>
+            </w:r>
+          </w:p>
+          <w:p>
+            <w:pPr>
+              <w:pStyle w:val="ListParagraph"/>
+              <w:numPr>
+                <w:ilvl w:val="0"/>
+                <w:numId w:val="9"/>
+              </w:numPr>
+              <w:jc w:val="both"/>
+              <w:rPr>
+                <w:color w:val="000000" w:themeColor="text1"/>
+              </w:rPr>
+            </w:pPr>
+            <w:r>
+              <w:rPr>
+                <w:color w:val="000000" w:themeColor="text1"/>
+              </w:rPr>
+              <w:t>Camera selection</w:t>
+            </w:r>
+          </w:p>
+          <w:p>
+            <w:pPr>
+              <w:pStyle w:val="ListParagraph"/>
+              <w:numPr>
+                <w:ilvl w:val="0"/>
+                <w:numId w:val="9"/>
+              </w:numPr>
+              <w:jc w:val="both"/>
+              <w:rPr>
+                <w:color w:val="000000" w:themeColor="text1"/>
+              </w:rPr>
+            </w:pPr>
+            <w:r>
+              <w:rPr>
+                <w:color w:val="000000" w:themeColor="text1"/>
+              </w:rPr>
+              <w:t xml:space="preserve">Motor </w:t>
+            </w:r>
+            <w:r>
+              <w:rPr>
+                <w:color w:val="000000" w:themeColor="text1"/>
+              </w:rPr>
+              <w:t>S</w:t>
+            </w:r>
+            <w:r>
+              <w:rPr>
+                <w:color w:val="000000" w:themeColor="text1"/>
+              </w:rPr>
+              <w:t>election</w:t>
+            </w:r>
+          </w:p>
+          <w:p>
+            <w:pPr>
+              <w:pStyle w:val="ListParagraph"/>
+              <w:numPr>
+                <w:ilvl w:val="0"/>
+                <w:numId w:val="9"/>
+              </w:numPr>
+              <w:jc w:val="both"/>
+              <w:rPr>
+                <w:color w:val="000000" w:themeColor="text1"/>
+              </w:rPr>
+            </w:pPr>
+            <w:r>
+              <w:rPr>
+                <w:color w:val="000000" w:themeColor="text1"/>
+              </w:rPr>
+              <w:t xml:space="preserve">Propeller </w:t>
+            </w:r>
+            <w:r>
+              <w:rPr>
+                <w:color w:val="000000" w:themeColor="text1"/>
+              </w:rPr>
+              <w:t>S</w:t>
+            </w:r>
+            <w:r>
+              <w:rPr>
+                <w:color w:val="000000" w:themeColor="text1"/>
+              </w:rPr>
+              <w:t>election algorithm</w:t>
+            </w:r>
+          </w:p>
+          <w:p>
+            <w:pPr>
+              <w:pStyle w:val="ListParagraph"/>
+              <w:numPr>
+                <w:ilvl w:val="0"/>
+                <w:numId w:val="9"/>
+              </w:numPr>
+              <w:jc w:val="both"/>
+              <w:rPr>
+                <w:color w:val="000000" w:themeColor="text1"/>
+              </w:rPr>
+            </w:pPr>
+            <w:r>
+              <w:rPr>
+                <w:color w:val="000000" w:themeColor="text1"/>
+              </w:rPr>
+              <w:t xml:space="preserve">Electronics </w:t>
+            </w:r>
+            <w:r>
+              <w:rPr>
+                <w:color w:val="000000" w:themeColor="text1"/>
+              </w:rPr>
+              <w:t>S</w:t>
+            </w:r>
+            <w:r>
+              <w:rPr>
+                <w:color w:val="000000" w:themeColor="text1"/>
+              </w:rPr>
+              <w:t>election</w:t>
+            </w:r>
+          </w:p>
+          <w:p>
+            <w:pPr>
+              <w:pStyle w:val="ListParagraph"/>
+              <w:numPr>
+                <w:ilvl w:val="0"/>
+                <w:numId w:val="9"/>
+              </w:numPr>
+              <w:jc w:val="both"/>
+              <w:rPr>
+                <w:color w:val="000000" w:themeColor="text1"/>
+              </w:rPr>
+            </w:pPr>
+            <w:r>
+              <w:rPr>
+                <w:color w:val="000000" w:themeColor="text1"/>
+              </w:rPr>
+              <w:t>Weight and Balance</w:t>
+            </w:r>
+          </w:p>
+          <w:p>
+            <w:pPr>
+              <w:pStyle w:val="ListParagraph"/>
+              <w:numPr>
+                <w:ilvl w:val="0"/>
+                <w:numId w:val="9"/>
+              </w:numPr>
+              <w:jc w:val="both"/>
+              <w:rPr>
+                <w:color w:val="000000" w:themeColor="text1"/>
+              </w:rPr>
+            </w:pPr>
+            <w:r>
+              <w:rPr>
+                <w:color w:val="000000" w:themeColor="text1"/>
+              </w:rPr>
+              <w:t xml:space="preserve">Wetted Area </w:t>
+            </w:r>
+            <w:r>
+              <w:sym w:font="Wingdings" w:char="F0E0"/>
+            </w:r>
+            <w:r>
+              <w:rPr>
+                <w:color w:val="000000" w:themeColor="text1"/>
+              </w:rPr>
+              <w:t xml:space="preserve"> </w:t>
+            </w:r>
+            <w:r>
+              <w:rPr>
+                <w:color w:val="000000" w:themeColor="text1"/>
+              </w:rPr>
+              <w:t xml:space="preserve">Parasitic </w:t>
+            </w:r>
+            <w:r>
+              <w:rPr>
+                <w:color w:val="000000" w:themeColor="text1"/>
+              </w:rPr>
+              <w:t>Drag Coefficient</w:t>
+            </w:r>
+          </w:p>
+          <w:p>
+            <w:pPr>
+              <w:pStyle w:val="ListParagraph"/>
+              <w:numPr>
+                <w:ilvl w:val="0"/>
+                <w:numId w:val="9"/>
+              </w:numPr>
+              <w:jc w:val="both"/>
+              <w:rPr>
+                <w:color w:val="000000" w:themeColor="text1"/>
+              </w:rPr>
+            </w:pPr>
+            <w:r>
+              <w:rPr>
+                <w:color w:val="000000" w:themeColor="text1"/>
+              </w:rPr>
+              <w:t>Performance Estimation</w:t>
+            </w:r>
+          </w:p>
+          <w:p>
+            <w:pPr>
+              <w:jc w:val="both"/>
+            </w:pPr>
+          </w:p>
+          <w:p>
+            <w:pPr>
+              <w:jc w:val="both"/>
+            </w:pPr>
+            <w:r>
+              <w:t xml:space="preserve">The first internal analysis capability is taking </w:t>
+            </w:r>
+            <w:r>
+              <w:t>req</w:t>
             </w:r>
             <w:r>
               <w:t>uirement</w:t>
@@ -1923,25 +2168,104 @@
               <w:t xml:space="preserve">from the user excel sheet </w:t>
             </w:r>
             <w:r>
-              <w:t>and transform them into initial design parameters for the sizing of all component parts in the aircraft model.</w:t>
-            </w:r>
-          </w:p>
-          <w:p>
-            <w:pPr>
-              <w:jc w:val="both"/>
-            </w:pPr>
-          </w:p>
-          <w:p>
-            <w:pPr>
-              <w:jc w:val="both"/>
-            </w:pPr>
-            <w:r>
-              <w:t xml:space="preserve">The Class I weight estimation must choose a feasible design from the generated wing and thrust loading diagrams. This choice will be influenced by the input choice of hand-launchability. </w:t>
-            </w:r>
-          </w:p>
-          <w:p>
-            <w:pPr>
-              <w:jc w:val="both"/>
+              <w:t>and transform</w:t>
+            </w:r>
+            <w:r>
+              <w:t>ing</w:t>
+            </w:r>
+            <w:r>
+              <w:t xml:space="preserve"> them into initial design parameters for the sizing of all component parts in the aircraft model.</w:t>
+            </w:r>
+            <w:r>
+              <w:t xml:space="preserve"> After a weight is established from Class I weight estimation, the </w:t>
+            </w:r>
+            <w:r>
+              <w:t xml:space="preserve">feasible design </w:t>
+            </w:r>
+            <w:r>
+              <w:t xml:space="preserve">space is </w:t>
+            </w:r>
+            <w:r>
+              <w:t xml:space="preserve">then </w:t>
+            </w:r>
+            <w:r>
+              <w:t xml:space="preserve">analyzed in the </w:t>
+            </w:r>
+            <w:r>
+              <w:t>wing loading and power loading domain and the design point is established based on constraints.</w:t>
+            </w:r>
+            <w:r>
+              <w:t xml:space="preserve"> These constraints reflect customer requirements such as hand-launchabilty.</w:t>
+            </w:r>
+            <w:r>
+              <w:t xml:space="preserve"> </w:t>
+            </w:r>
+            <w:r>
+              <w:t xml:space="preserve">This then kick-starts the design process by determining a suitable payload and sizing the battery </w:t>
+            </w:r>
+            <w:r>
+              <w:lastRenderedPageBreak/>
+              <w:t>based on range and endurance relations.</w:t>
+            </w:r>
+          </w:p>
+          <w:p>
+            <w:pPr>
+              <w:jc w:val="both"/>
+            </w:pPr>
+          </w:p>
+          <w:p>
+            <w:pPr>
+              <w:jc w:val="center"/>
+            </w:pPr>
+            <w:r>
+              <w:drawing>
+                <wp:inline distT="0" distB="0" distL="0" distR="0" wp14:anchorId="32ABF919" wp14:editId="47E61389">
+                  <wp:extent cx="3821373" cy="2866030"/>
+                  <wp:effectExtent l="0" t="0" r="8255" b="0"/>
+                  <wp:docPr id="10" name="Picture 10"/>
+                  <wp:cNvGraphicFramePr>
+                    <a:graphicFrameLocks xmlns:a="http://schemas.openxmlformats.org/drawingml/2006/main" noChangeAspect="1"/>
+                  </wp:cNvGraphicFramePr>
+                  <a:graphic xmlns:a="http://schemas.openxmlformats.org/drawingml/2006/main">
+                    <a:graphicData uri="http://schemas.openxmlformats.org/drawingml/2006/picture">
+                      <pic:pic xmlns:pic="http://schemas.openxmlformats.org/drawingml/2006/picture">
+                        <pic:nvPicPr>
+                          <pic:cNvPr id="1" name=""/>
+                          <pic:cNvPicPr/>
+                        </pic:nvPicPr>
+                        <pic:blipFill>
+                          <a:blip r:embed="rId9"/>
+                          <a:stretch>
+                            <a:fillRect/>
+                          </a:stretch>
+                        </pic:blipFill>
+                        <pic:spPr>
+                          <a:xfrm>
+                            <a:off x="0" y="0"/>
+                            <a:ext cx="3827094" cy="2870321"/>
+                          </a:xfrm>
+                          <a:prstGeom prst="rect">
+                            <a:avLst/>
+                          </a:prstGeom>
+                        </pic:spPr>
+                      </pic:pic>
+                    </a:graphicData>
+                  </a:graphic>
+                </wp:inline>
+              </w:drawing>
+            </w:r>
+          </w:p>
+          <w:p>
+            <w:pPr>
+              <w:jc w:val="center"/>
+            </w:pPr>
+            <w:r>
+              <w:t>Figure 4: Design Point Selection from a Constrained Loading Diagram</w:t>
+            </w:r>
+          </w:p>
+          <w:p>
+            <w:pPr>
+              <w:jc w:val="center"/>
             </w:pPr>
           </w:p>
           <w:p>
@@ -1962,10 +2286,69 @@
           </w:p>
           <w:p>
             <w:pPr>
-              <w:jc w:val="both"/>
-            </w:pPr>
-            <w:r>
-              <w:t>Within the KBE app, the center of gravity as well as surface area for various components (wings, fuselage, payloads, batteries, avionics, engines) will be calculated using built in ParaPy attributes. These are then used to estimate the C.G. location when combined with component masses from Class II weight estimation</w:t>
+              <w:jc w:val="center"/>
+            </w:pPr>
+            <w:r>
+              <w:object w:dxaOrig="16245" w:dyaOrig="12285">
+                <v:shapetype id="_x0000_t75" coordsize="21600,21600" o:spt="75" o:preferrelative="t" path="m@4@5l@4@11@9@11@9@5xe" filled="f" stroked="f">
+                  <v:stroke joinstyle="miter"/>
+                  <v:formulas>
+                    <v:f eqn="if lineDrawn pixelLineWidth 0"/>
+                    <v:f eqn="sum @0 1 0"/>
+                    <v:f eqn="sum 0 0 @1"/>
+                    <v:f eqn="prod @2 1 2"/>
+                    <v:f eqn="prod @3 21600 pixelWidth"/>
+                    <v:f eqn="prod @3 21600 pixelHeight"/>
+                    <v:f eqn="sum @0 0 1"/>
+                    <v:f eqn="prod @6 1 2"/>
+                    <v:f eqn="prod @7 21600 pixelWidth"/>
+                    <v:f eqn="sum @8 21600 0"/>
+                    <v:f eqn="prod @7 21600 pixelHeight"/>
+                    <v:f eqn="sum @10 21600 0"/>
+                  </v:formulas>
+                  <v:path o:extrusionok="f" gradientshapeok="t" o:connecttype="rect"/>
+                  <o:lock v:ext="edit" aspectratio="t"/>
+                </v:shapetype>
+                <v:shape id="_x0000_i1357" type="#_x0000_t75" style="width:309pt;height:233.25pt" o:ole="">
+                  <v:imagedata r:id="rId10" o:title=""/>
+                </v:shape>
+                <o:OLEObject Type="Embed" ProgID="PBrush" ShapeID="_x0000_i1357" DrawAspect="Content" ObjectID="_1590691441" r:id="rId11"/>
+              </w:object>
+            </w:r>
+          </w:p>
+          <w:p>
+            <w:pPr>
+              <w:jc w:val="center"/>
+              <w:rPr>
+                <w:sz w:val="10"/>
+              </w:rPr>
+            </w:pPr>
+          </w:p>
+          <w:p>
+            <w:pPr>
+              <w:jc w:val="center"/>
+            </w:pPr>
+            <w:r>
+              <w:t>Figure 5: Determination of Minimum Required Tail-Surface Area Utilizing a Scissor Plot</w:t>
+            </w:r>
+          </w:p>
+          <w:p>
+            <w:pPr>
+              <w:jc w:val="center"/>
+            </w:pPr>
+          </w:p>
+          <w:p>
+            <w:pPr>
+              <w:jc w:val="both"/>
+            </w:pPr>
+            <w:r>
+              <w:t xml:space="preserve">Within the KBE app, the center of gravity as well as surface area for various components (wings, fuselage, payloads, batteries, avionics, engines) </w:t>
+            </w:r>
+            <w:r>
+              <w:t>are</w:t>
+            </w:r>
+            <w:r>
+              <w:t xml:space="preserve"> calculated using built in ParaPy attributes. These are then used to estimate the C.G. location when combined with component masses from Class II weight estimation</w:t>
             </w:r>
             <w:r>
               <w:t xml:space="preserve">. Further, this </w:t>
@@ -1995,47 +2378,21 @@
             <w:pPr>
               <w:jc w:val="both"/>
             </w:pPr>
-            <w:r>
-              <w:t xml:space="preserve">The speed controller of the electronics module statistically estimates the mass and volume based </w:t>
-            </w:r>
+          </w:p>
+          <w:p>
+            <w:pPr>
+              <w:jc w:val="both"/>
+            </w:pPr>
             <w:r>
               <w:lastRenderedPageBreak/>
-              <w:t xml:space="preserve">on the chosen motor’s recommended amperage draw. Also, the number of speed controllers increases with the number of motors instantiated. </w:t>
-            </w:r>
-          </w:p>
-          <w:p>
-            <w:pPr>
-              <w:jc w:val="both"/>
-            </w:pPr>
-          </w:p>
-          <w:p>
-            <w:pPr>
-              <w:jc w:val="both"/>
-              <w:rPr>
-                <w:color w:val="FF0000"/>
-              </w:rPr>
-            </w:pPr>
-          </w:p>
-          <w:p>
-            <w:pPr>
-              <w:jc w:val="both"/>
-            </w:pPr>
-            <w:r>
-              <w:t xml:space="preserve">Based on the estimated power-requirement established from the power-loading diagram, a motor is selected from a database of </w:t>
-            </w:r>
-            <w:proofErr w:type="spellStart"/>
-            <w:r>
-              <w:t>RimFire</w:t>
-            </w:r>
-            <w:proofErr w:type="spellEnd"/>
-            <w:r>
-              <w:t xml:space="preserve"> motors. Therefore, the main input of this class is </w:t>
-            </w:r>
-            <w:proofErr w:type="spellStart"/>
-            <w:r>
-              <w:t>target_power</w:t>
-            </w:r>
-            <w:proofErr w:type="spellEnd"/>
+              <w:t xml:space="preserve">The speed controller of the electronics module statistically estimates the mass and volume based on the chosen motor’s recommended amperage draw. Also, the number of speed controllers increases with the number of motors instantiated. </w:t>
+            </w:r>
+            <w:r>
+              <w:t xml:space="preserve">Based on the estimated power-requirement established from the power-loading diagram, a motor is selected from a database of RimFire motors. Therefore, the main input of this class is </w:t>
+            </w:r>
+            <w:r>
+              <w:t>target power</w:t>
+            </w:r>
             <w:r>
               <w:t xml:space="preserve"> which represents the maximum shaft-power of the motor. The selection algorithm then selects a suitably powerful motor based on .csv input files in the database directory. With this implementation, if need-be, the motor database can be expanded later. The database .csv files also specify a range of allowed propellers as well as the recommended ESC rating in Amps.</w:t>
             </w:r>
@@ -2132,7 +2489,7 @@
                           </pic:cNvPicPr>
                         </pic:nvPicPr>
                         <pic:blipFill>
-                          <a:blip r:embed="rId9" cstate="print">
+                          <a:blip r:embed="rId12" cstate="print">
                             <a:extLst>
                               <a:ext uri="{28A0092B-C50C-407E-A947-70E740481C1C}">
                                 <a14:useLocalDpi xmlns:a14="http://schemas.microsoft.com/office/drawing/2010/main" val="0"/>
@@ -2169,7 +2526,16 @@
               <w:jc w:val="center"/>
             </w:pPr>
             <w:r>
-              <w:t>Figure 1: Illustration of How Conceptual and Preliminary Design Allocate Costs (La Rocca, 2018)</w:t>
+              <w:t xml:space="preserve">Figure </w:t>
+            </w:r>
+            <w:r>
+              <w:t>6</w:t>
+            </w:r>
+            <w:r>
+              <w:t xml:space="preserve">: </w:t>
+            </w:r>
+            <w:r>
+              <w:t>Optimum Propeller Selection Result Based on Simulation Data</w:t>
             </w:r>
           </w:p>
           <w:p>
@@ -2182,11 +2548,7 @@
               <w:jc w:val="both"/>
             </w:pPr>
             <w:r>
-              <w:t xml:space="preserve">Even though the general payload module is supposed to encompass a wide variety in the future, the current version of our KBE only provides the option to instantiate the UAV with an EOIR gimballed sensor (Surveillance UAV assumption). Thus, the payload target mass which trickles down from the main UAV class is utilized to select a suitable EO/IR sensor from a handful of .csv files container the outer-dimensions as well as specifications of each sensor. Currently, this is done by a weight-based algorithm, but in the future, a customer requirement for ID range can also be utilized. Due to this class inheritance, all attributes that are required to define a component are also included here. Note, that the transparent red part represents the outer dimensions of the </w:t>
-            </w:r>
-            <w:r>
-              <w:lastRenderedPageBreak/>
-              <w:t xml:space="preserve">support equipment of the camera. </w:t>
+              <w:t xml:space="preserve">Even though the general payload module is supposed to encompass a wide variety in the future, the current version of our KBE only provides the option to instantiate the UAV with an EOIR gimballed sensor (Surveillance UAV assumption). Thus, the payload target mass which trickles down from the main UAV class is utilized to select a suitable EO/IR sensor from a handful of .csv files container the outer-dimensions as well as specifications of each sensor. Currently, this is done by a weight-based algorithm, but in the future, a customer requirement for ID range can also be utilized. Due to this class inheritance, all attributes that are required to define a component are also included here. Note, that the transparent red part represents the outer dimensions of the support equipment of the camera. </w:t>
             </w:r>
           </w:p>
           <w:p>
@@ -2234,21 +2596,9 @@
             </w:r>
             <w:r>
               <w:rPr>
-                <w:color w:val="FF0000"/>
-              </w:rPr>
-              <w:t xml:space="preserve">The range and endurance are estimated from this plot to verify the top level </w:t>
-            </w:r>
-            <w:r>
-              <w:rPr>
-                <w:color w:val="FF0000"/>
-              </w:rPr>
-              <w:t>corresponding</w:t>
-            </w:r>
-            <w:r>
-              <w:rPr>
-                <w:color w:val="FF0000"/>
-              </w:rPr>
-              <w:t xml:space="preserve"> requirement. </w:t>
+                <w:color w:val="000000" w:themeColor="text1"/>
+              </w:rPr>
+              <w:t xml:space="preserve">The range and endurance are estimated from this plot to verify the top level corresponding requirement. </w:t>
             </w:r>
           </w:p>
           <w:p>
@@ -2261,14 +2611,11 @@
               <w:jc w:val="center"/>
             </w:pPr>
             <w:r>
-              <w:rPr>
-                <w:noProof/>
-              </w:rPr>
               <w:drawing>
-                <wp:inline distT="0" distB="0" distL="0" distR="0" wp14:anchorId="6E293346" wp14:editId="16321BFE">
-                  <wp:extent cx="4165600" cy="3124200"/>
-                  <wp:effectExtent l="0" t="0" r="6350" b="0"/>
-                  <wp:docPr id="5" name="Picture 5"/>
+                <wp:inline distT="0" distB="0" distL="0" distR="0" wp14:anchorId="215793AB" wp14:editId="1B0205D4">
+                  <wp:extent cx="4230807" cy="3173105"/>
+                  <wp:effectExtent l="0" t="0" r="0" b="8255"/>
+                  <wp:docPr id="6" name="Picture 6"/>
                   <wp:cNvGraphicFramePr>
                     <a:graphicFrameLocks xmlns:a="http://schemas.openxmlformats.org/drawingml/2006/main" noChangeAspect="1"/>
                   </wp:cNvGraphicFramePr>
@@ -2280,7 +2627,7 @@
                           <pic:cNvPicPr/>
                         </pic:nvPicPr>
                         <pic:blipFill>
-                          <a:blip r:embed="rId10"/>
+                          <a:blip r:embed="rId13"/>
                           <a:stretch>
                             <a:fillRect/>
                           </a:stretch>
@@ -2288,7 +2635,7 @@
                         <pic:spPr>
                           <a:xfrm>
                             <a:off x="0" y="0"/>
-                            <a:ext cx="4168752" cy="3126564"/>
+                            <a:ext cx="4243209" cy="3182407"/>
                           </a:xfrm>
                           <a:prstGeom prst="rect">
                             <a:avLst/>
@@ -2299,6 +2646,23 @@
                   </a:graphic>
                 </wp:inline>
               </w:drawing>
+            </w:r>
+          </w:p>
+          <w:p>
+            <w:pPr>
+              <w:jc w:val="center"/>
+            </w:pPr>
+            <w:r>
+              <w:t xml:space="preserve">Figure </w:t>
+            </w:r>
+            <w:r>
+              <w:t>7</w:t>
+            </w:r>
+            <w:r>
+              <w:t xml:space="preserve">: </w:t>
+            </w:r>
+            <w:r>
+              <w:t>Result of Analyzing the Final Design w/ New Stall Speed and Propeller Data</w:t>
             </w:r>
           </w:p>
           <w:p>
@@ -2403,33 +2767,49 @@
               <w:jc w:val="both"/>
             </w:pPr>
             <w:r>
-              <w:t>The current wing’s lift gradient and pitching moment are analyzed by AVL and passed to the equations for the scissor plot in HT sizing. With changes to the wing design, this analysis can simply be re-run in the GUI, and the tail size will update accordingly.</w:t>
-            </w:r>
-          </w:p>
-          <w:p>
-            <w:pPr>
-              <w:jc w:val="both"/>
-            </w:pPr>
-          </w:p>
-          <w:p>
-            <w:pPr>
-              <w:jc w:val="both"/>
-            </w:pPr>
-          </w:p>
-          <w:p>
-            <w:pPr>
-              <w:jc w:val="both"/>
-            </w:pPr>
-          </w:p>
-          <w:p>
-            <w:pPr>
-              <w:jc w:val="both"/>
-            </w:pPr>
-          </w:p>
-          <w:p>
-            <w:pPr>
-              <w:jc w:val="both"/>
-            </w:pPr>
+              <w:t xml:space="preserve">The current wing’s lift gradient and pitching moment are analyzed by AVL and passed to the equations for the scissor plot in HT sizing. With changes to the wing design, this analysis </w:t>
+            </w:r>
+            <w:r>
+              <w:t xml:space="preserve">is automatically re-run due to the dependence of the tail, </w:t>
+            </w:r>
+            <w:r>
+              <w:t>can simply be re-run in the GUI, and the tail size will update accordingly.</w:t>
+            </w:r>
+            <w:r>
+              <w:t xml:space="preserve"> All parameters from the AVL run however, return as an unsorted dictionary. Thus, each run-case is sorted based on the Angle of Attack and is stored nicely for easy access later. In later iterations of the app, this data-set can be used to even enhance the </w:t>
+            </w:r>
+            <w:r>
+              <w:t>weight estimation method by computing loads and then translating them into a full-fidelity wing model.</w:t>
+            </w:r>
+          </w:p>
+          <w:p>
+            <w:pPr>
+              <w:jc w:val="center"/>
+            </w:pPr>
+            <w:r>
+              <w:object w:dxaOrig="14220" w:dyaOrig="10680">
+                <v:shape id="_x0000_i1365" type="#_x0000_t75" style="width:242.25pt;height:181.5pt" o:ole="">
+                  <v:imagedata r:id="rId14" o:title=""/>
+                </v:shape>
+                <o:OLEObject Type="Embed" ProgID="PBrush" ShapeID="_x0000_i1365" DrawAspect="Content" ObjectID="_1590691442" r:id="rId15"/>
+              </w:object>
+            </w:r>
+          </w:p>
+          <w:p>
+            <w:pPr>
+              <w:jc w:val="both"/>
+            </w:pPr>
+          </w:p>
+          <w:p>
+            <w:pPr>
+              <w:jc w:val="center"/>
+            </w:pPr>
+            <w:r>
+              <w:t>Figure 7:</w:t>
+            </w:r>
+            <w:r>
+              <w:t xml:space="preserve"> AVL Geometry that is Viewable from the GUI</w:t>
+            </w:r>
           </w:p>
         </w:tc>
       </w:tr>
@@ -2470,7 +2850,6 @@
               <w:jc w:val="both"/>
             </w:pPr>
             <w:r>
-              <w:lastRenderedPageBreak/>
               <w:t>Input data handling capabilities</w:t>
             </w:r>
           </w:p>
@@ -2552,7 +2931,13 @@
               <w:jc w:val="both"/>
             </w:pPr>
             <w:r>
-              <w:t xml:space="preserve">An excel file including </w:t>
+              <w:t>A</w:t>
+            </w:r>
+            <w:r>
+              <w:t>s mentioned before an</w:t>
+            </w:r>
+            <w:r>
+              <w:t xml:space="preserve"> excel file including </w:t>
             </w:r>
             <w:r>
               <w:t xml:space="preserve">the </w:t>
@@ -2573,34 +2958,21 @@
               <w:t xml:space="preserve"> </w:t>
             </w:r>
             <w:r>
-              <w:t xml:space="preserve">hand-launchability </w:t>
-            </w:r>
-            <w:r>
-              <w:t xml:space="preserve">will be the </w:t>
-            </w:r>
-            <w:r>
-              <w:t xml:space="preserve">excel </w:t>
-            </w:r>
-            <w:r>
-              <w:t>input file. The hand</w:t>
-            </w:r>
-            <w:r>
-              <w:t>-</w:t>
-            </w:r>
-            <w:r>
-              <w:t xml:space="preserve">launchable </w:t>
-            </w:r>
-            <w:r>
-              <w:t>option</w:t>
-            </w:r>
-            <w:r>
-              <w:t xml:space="preserve"> will influence the choice of the design point in the Class I estimation. </w:t>
-            </w:r>
-            <w:r>
-              <w:t xml:space="preserve">These </w:t>
-            </w:r>
-            <w:r>
-              <w:t>inputs are directly editable in the GUI and the aircraft will update accordingly.</w:t>
+              <w:t>hand-</w:t>
+            </w:r>
+            <w:proofErr w:type="spellStart"/>
+            <w:r>
+              <w:t>launchability</w:t>
+            </w:r>
+            <w:proofErr w:type="spellEnd"/>
+            <w:r>
+              <w:t xml:space="preserve"> </w:t>
+            </w:r>
+            <w:r>
+              <w:t>is the active data set for the KBE app, which can also be set within the GUI</w:t>
+            </w:r>
+            <w:r>
+              <w:t xml:space="preserve">. </w:t>
             </w:r>
           </w:p>
           <w:p>
@@ -2651,6 +3023,76 @@
             <w:pPr>
               <w:jc w:val="both"/>
             </w:pPr>
+          </w:p>
+          <w:p>
+            <w:pPr>
+              <w:jc w:val="both"/>
+            </w:pPr>
+            <w:r>
+              <w:t>In a similar fashion to the airfoil ‘.</w:t>
+            </w:r>
+            <w:proofErr w:type="spellStart"/>
+            <w:r>
+              <w:t>dat</w:t>
+            </w:r>
+            <w:proofErr w:type="spellEnd"/>
+            <w:r>
+              <w:t>’ files but much more complex, the propeller .</w:t>
+            </w:r>
+            <w:proofErr w:type="spellStart"/>
+            <w:r>
+              <w:t>dat</w:t>
+            </w:r>
+            <w:proofErr w:type="spellEnd"/>
+            <w:r>
+              <w:t xml:space="preserve"> files contain simulation information regarding efficiencies at all RPM ranges and velocities in the flight envelope.</w:t>
+            </w:r>
+          </w:p>
+          <w:p>
+            <w:pPr>
+              <w:jc w:val="both"/>
+            </w:pPr>
+            <w:r>
+              <w:t>Furthermore, the motor</w:t>
+            </w:r>
+            <w:r>
+              <w:t xml:space="preserve"> and</w:t>
+            </w:r>
+            <w:r>
+              <w:t xml:space="preserve"> payload</w:t>
+            </w:r>
+            <w:r>
+              <w:t xml:space="preserve"> </w:t>
+            </w:r>
+            <w:proofErr w:type="gramStart"/>
+            <w:r>
+              <w:t xml:space="preserve">components </w:t>
+            </w:r>
+            <w:r>
+              <w:t xml:space="preserve"> are</w:t>
+            </w:r>
+            <w:proofErr w:type="gramEnd"/>
+            <w:r>
+              <w:t xml:space="preserve"> read into the app through a custom .csv parser. </w:t>
+            </w:r>
+          </w:p>
+          <w:p>
+            <w:pPr>
+              <w:jc w:val="both"/>
+            </w:pPr>
+          </w:p>
+          <w:p>
+            <w:pPr>
+              <w:jc w:val="center"/>
+            </w:pPr>
+            <w:r>
+              <w:object w:dxaOrig="13755" w:dyaOrig="12165">
+                <v:shape id="_x0000_i1067" type="#_x0000_t75" style="width:271.5pt;height:120.75pt" o:ole="">
+                  <v:imagedata r:id="rId16" o:title="" cropbottom="32632f"/>
+                </v:shape>
+                <o:OLEObject Type="Embed" ProgID="PBrush" ShapeID="_x0000_i1067" DrawAspect="Content" ObjectID="_1590691443" r:id="rId17"/>
+              </w:object>
+            </w:r>
           </w:p>
           <w:p>
             <w:pPr>
@@ -2670,6 +3112,7 @@
               <w:jc w:val="both"/>
             </w:pPr>
             <w:r>
+              <w:lastRenderedPageBreak/>
               <w:t xml:space="preserve">Output data reporting capabilities </w:t>
             </w:r>
           </w:p>
@@ -2730,22 +3173,6 @@
           <w:p>
             <w:pPr>
               <w:jc w:val="both"/>
-              <w:rPr>
-                <w:b/>
-              </w:rPr>
-            </w:pPr>
-          </w:p>
-          <w:p>
-            <w:pPr>
-              <w:jc w:val="both"/>
-              <w:rPr>
-                <w:b/>
-              </w:rPr>
-            </w:pPr>
-          </w:p>
-          <w:p>
-            <w:pPr>
-              <w:jc w:val="both"/>
             </w:pPr>
             <w:r>
               <w:t xml:space="preserve">The KBE app will output a </w:t>
@@ -2762,70 +3189,95 @@
               <w:t>’</w:t>
             </w:r>
             <w:r>
-              <w:t xml:space="preserve"> file with the aircraft ready for CAD/CFD import. Also, a</w:t>
+              <w:t xml:space="preserve"> file with the aircraft ready for CAD/CFD import. </w:t>
+            </w:r>
+            <w:r>
+              <w:t>Due to the AVL wrapper used, all wing-strip forces are also output to .json files. Furthermore, an output a</w:t>
             </w:r>
             <w:r>
               <w:t xml:space="preserve">n excel </w:t>
             </w:r>
             <w:r>
-              <w:t>file with the relevant aircraft dimensions</w:t>
+              <w:t xml:space="preserve">file </w:t>
+            </w:r>
+            <w:r>
+              <w:t xml:space="preserve">is written </w:t>
+            </w:r>
+            <w:r>
+              <w:t>with the relevant aircraft dimensions</w:t>
             </w:r>
             <w:r>
               <w:t xml:space="preserve"> and performance</w:t>
             </w:r>
             <w:r>
-              <w:t xml:space="preserve"> will be output. </w:t>
-            </w:r>
-          </w:p>
-          <w:p>
-            <w:pPr>
-              <w:jc w:val="both"/>
-            </w:pPr>
-          </w:p>
-          <w:p>
-            <w:pPr>
-              <w:jc w:val="both"/>
-            </w:pPr>
-          </w:p>
-          <w:p>
-            <w:pPr>
-              <w:jc w:val="both"/>
-            </w:pPr>
-          </w:p>
-          <w:p>
-            <w:pPr>
-              <w:jc w:val="both"/>
-            </w:pPr>
-          </w:p>
-          <w:p>
-            <w:pPr>
-              <w:jc w:val="both"/>
-            </w:pPr>
-          </w:p>
-          <w:p>
-            <w:pPr>
-              <w:jc w:val="both"/>
-            </w:pPr>
-          </w:p>
-          <w:p>
-            <w:pPr>
-              <w:jc w:val="both"/>
-            </w:pPr>
-          </w:p>
-          <w:p>
-            <w:pPr>
-              <w:jc w:val="both"/>
-            </w:pPr>
-          </w:p>
-          <w:p>
-            <w:pPr>
-              <w:jc w:val="both"/>
-            </w:pPr>
-          </w:p>
-          <w:p>
-            <w:pPr>
-              <w:jc w:val="both"/>
-            </w:pPr>
+              <w:t xml:space="preserve"> will be output.</w:t>
+            </w:r>
+            <w:r>
+              <w:t xml:space="preserve"> Finally, all plots generated from the GUI are saved to the user directory in .pdf format for easy and beautiful integration in LaTeX documents for reporting to the client.</w:t>
+            </w:r>
+          </w:p>
+          <w:p>
+            <w:pPr>
+              <w:jc w:val="both"/>
+            </w:pPr>
+          </w:p>
+          <w:p>
+            <w:pPr>
+              <w:jc w:val="center"/>
+            </w:pPr>
+            <w:r>
+              <w:rPr>
+                <w:noProof/>
+              </w:rPr>
+              <w:drawing>
+                <wp:inline distT="0" distB="0" distL="0" distR="0">
+                  <wp:extent cx="4736506" cy="2444328"/>
+                  <wp:effectExtent l="0" t="0" r="6985" b="0"/>
+                  <wp:docPr id="8" name="Picture 8"/>
+                  <wp:cNvGraphicFramePr>
+                    <a:graphicFrameLocks xmlns:a="http://schemas.openxmlformats.org/drawingml/2006/main" noChangeAspect="1"/>
+                  </wp:cNvGraphicFramePr>
+                  <a:graphic xmlns:a="http://schemas.openxmlformats.org/drawingml/2006/main">
+                    <a:graphicData uri="http://schemas.openxmlformats.org/drawingml/2006/picture">
+                      <pic:pic xmlns:pic="http://schemas.openxmlformats.org/drawingml/2006/picture">
+                        <pic:nvPicPr>
+                          <pic:cNvPr id="0" name="Picture 24"/>
+                          <pic:cNvPicPr>
+                            <a:picLocks noChangeAspect="1" noChangeArrowheads="1"/>
+                          </pic:cNvPicPr>
+                        </pic:nvPicPr>
+                        <pic:blipFill>
+                          <a:blip r:embed="rId18" cstate="print">
+                            <a:extLst>
+                              <a:ext uri="{28A0092B-C50C-407E-A947-70E740481C1C}">
+                                <a14:useLocalDpi xmlns:a14="http://schemas.microsoft.com/office/drawing/2010/main" val="0"/>
+                              </a:ext>
+                            </a:extLst>
+                          </a:blip>
+                          <a:srcRect/>
+                          <a:stretch>
+                            <a:fillRect/>
+                          </a:stretch>
+                        </pic:blipFill>
+                        <pic:spPr bwMode="auto">
+                          <a:xfrm>
+                            <a:off x="0" y="0"/>
+                            <a:ext cx="4749085" cy="2450820"/>
+                          </a:xfrm>
+                          <a:prstGeom prst="rect">
+                            <a:avLst/>
+                          </a:prstGeom>
+                          <a:noFill/>
+                          <a:ln>
+                            <a:noFill/>
+                          </a:ln>
+                        </pic:spPr>
+                      </pic:pic>
+                    </a:graphicData>
+                  </a:graphic>
+                </wp:inline>
+              </w:drawing>
+            </w:r>
           </w:p>
           <w:p>
             <w:pPr>
@@ -3258,6 +3710,119 @@
     </w:lvl>
   </w:abstractNum>
   <w:abstractNum w:abstractNumId="4" w15:restartNumberingAfterBreak="0">
+    <w:nsid w:val="39E428A1"/>
+    <w:multiLevelType w:val="hybridMultilevel"/>
+    <w:tmpl w:val="A9361B44"/>
+    <w:lvl w:ilvl="0" w:tplc="0409000D">
+      <w:start w:val="1"/>
+      <w:numFmt w:val="bullet"/>
+      <w:lvlText w:val=""/>
+      <w:lvlJc w:val="left"/>
+      <w:pPr>
+        <w:ind w:left="720" w:hanging="360"/>
+      </w:pPr>
+      <w:rPr>
+        <w:rFonts w:ascii="Wingdings" w:hAnsi="Wingdings" w:hint="default"/>
+      </w:rPr>
+    </w:lvl>
+    <w:lvl w:ilvl="1" w:tplc="04090003" w:tentative="1">
+      <w:start w:val="1"/>
+      <w:numFmt w:val="bullet"/>
+      <w:lvlText w:val="o"/>
+      <w:lvlJc w:val="left"/>
+      <w:pPr>
+        <w:ind w:left="1440" w:hanging="360"/>
+      </w:pPr>
+      <w:rPr>
+        <w:rFonts w:ascii="Courier New" w:hAnsi="Courier New" w:cs="Courier New" w:hint="default"/>
+      </w:rPr>
+    </w:lvl>
+    <w:lvl w:ilvl="2" w:tplc="04090005" w:tentative="1">
+      <w:start w:val="1"/>
+      <w:numFmt w:val="bullet"/>
+      <w:lvlText w:val=""/>
+      <w:lvlJc w:val="left"/>
+      <w:pPr>
+        <w:ind w:left="2160" w:hanging="360"/>
+      </w:pPr>
+      <w:rPr>
+        <w:rFonts w:ascii="Wingdings" w:hAnsi="Wingdings" w:hint="default"/>
+      </w:rPr>
+    </w:lvl>
+    <w:lvl w:ilvl="3" w:tplc="04090001" w:tentative="1">
+      <w:start w:val="1"/>
+      <w:numFmt w:val="bullet"/>
+      <w:lvlText w:val=""/>
+      <w:lvlJc w:val="left"/>
+      <w:pPr>
+        <w:ind w:left="2880" w:hanging="360"/>
+      </w:pPr>
+      <w:rPr>
+        <w:rFonts w:ascii="Symbol" w:hAnsi="Symbol" w:hint="default"/>
+      </w:rPr>
+    </w:lvl>
+    <w:lvl w:ilvl="4" w:tplc="04090003" w:tentative="1">
+      <w:start w:val="1"/>
+      <w:numFmt w:val="bullet"/>
+      <w:lvlText w:val="o"/>
+      <w:lvlJc w:val="left"/>
+      <w:pPr>
+        <w:ind w:left="3600" w:hanging="360"/>
+      </w:pPr>
+      <w:rPr>
+        <w:rFonts w:ascii="Courier New" w:hAnsi="Courier New" w:cs="Courier New" w:hint="default"/>
+      </w:rPr>
+    </w:lvl>
+    <w:lvl w:ilvl="5" w:tplc="04090005" w:tentative="1">
+      <w:start w:val="1"/>
+      <w:numFmt w:val="bullet"/>
+      <w:lvlText w:val=""/>
+      <w:lvlJc w:val="left"/>
+      <w:pPr>
+        <w:ind w:left="4320" w:hanging="360"/>
+      </w:pPr>
+      <w:rPr>
+        <w:rFonts w:ascii="Wingdings" w:hAnsi="Wingdings" w:hint="default"/>
+      </w:rPr>
+    </w:lvl>
+    <w:lvl w:ilvl="6" w:tplc="04090001" w:tentative="1">
+      <w:start w:val="1"/>
+      <w:numFmt w:val="bullet"/>
+      <w:lvlText w:val=""/>
+      <w:lvlJc w:val="left"/>
+      <w:pPr>
+        <w:ind w:left="5040" w:hanging="360"/>
+      </w:pPr>
+      <w:rPr>
+        <w:rFonts w:ascii="Symbol" w:hAnsi="Symbol" w:hint="default"/>
+      </w:rPr>
+    </w:lvl>
+    <w:lvl w:ilvl="7" w:tplc="04090003" w:tentative="1">
+      <w:start w:val="1"/>
+      <w:numFmt w:val="bullet"/>
+      <w:lvlText w:val="o"/>
+      <w:lvlJc w:val="left"/>
+      <w:pPr>
+        <w:ind w:left="5760" w:hanging="360"/>
+      </w:pPr>
+      <w:rPr>
+        <w:rFonts w:ascii="Courier New" w:hAnsi="Courier New" w:cs="Courier New" w:hint="default"/>
+      </w:rPr>
+    </w:lvl>
+    <w:lvl w:ilvl="8" w:tplc="04090005" w:tentative="1">
+      <w:start w:val="1"/>
+      <w:numFmt w:val="bullet"/>
+      <w:lvlText w:val=""/>
+      <w:lvlJc w:val="left"/>
+      <w:pPr>
+        <w:ind w:left="6480" w:hanging="360"/>
+      </w:pPr>
+      <w:rPr>
+        <w:rFonts w:ascii="Wingdings" w:hAnsi="Wingdings" w:hint="default"/>
+      </w:rPr>
+    </w:lvl>
+  </w:abstractNum>
+  <w:abstractNum w:abstractNumId="5" w15:restartNumberingAfterBreak="0">
     <w:nsid w:val="44181F40"/>
     <w:multiLevelType w:val="multilevel"/>
     <w:tmpl w:val="4702687E"/>
@@ -3370,7 +3935,7 @@
       </w:rPr>
     </w:lvl>
   </w:abstractNum>
-  <w:abstractNum w:abstractNumId="5" w15:restartNumberingAfterBreak="0">
+  <w:abstractNum w:abstractNumId="6" w15:restartNumberingAfterBreak="0">
     <w:nsid w:val="5EC9027D"/>
     <w:multiLevelType w:val="multilevel"/>
     <w:tmpl w:val="3BCC71C8"/>
@@ -3483,7 +4048,7 @@
       </w:rPr>
     </w:lvl>
   </w:abstractNum>
-  <w:abstractNum w:abstractNumId="6" w15:restartNumberingAfterBreak="0">
+  <w:abstractNum w:abstractNumId="7" w15:restartNumberingAfterBreak="0">
     <w:nsid w:val="608D57DE"/>
     <w:multiLevelType w:val="multilevel"/>
     <w:tmpl w:val="338CFF50"/>
@@ -3596,7 +4161,7 @@
       </w:rPr>
     </w:lvl>
   </w:abstractNum>
-  <w:abstractNum w:abstractNumId="7" w15:restartNumberingAfterBreak="0">
+  <w:abstractNum w:abstractNumId="8" w15:restartNumberingAfterBreak="0">
     <w:nsid w:val="7CCC6BC9"/>
     <w:multiLevelType w:val="multilevel"/>
     <w:tmpl w:val="A96E52EC"/>
@@ -3719,18 +4284,21 @@
     <w:abstractNumId w:val="0"/>
   </w:num>
   <w:num w:numId="4">
-    <w:abstractNumId w:val="7"/>
+    <w:abstractNumId w:val="8"/>
   </w:num>
   <w:num w:numId="5">
-    <w:abstractNumId w:val="6"/>
+    <w:abstractNumId w:val="7"/>
   </w:num>
   <w:num w:numId="6">
     <w:abstractNumId w:val="3"/>
   </w:num>
   <w:num w:numId="7">
+    <w:abstractNumId w:val="6"/>
+  </w:num>
+  <w:num w:numId="8">
     <w:abstractNumId w:val="5"/>
   </w:num>
-  <w:num w:numId="8">
+  <w:num w:numId="9">
     <w:abstractNumId w:val="4"/>
   </w:num>
 </w:numbering>
@@ -4336,6 +4904,17 @@
       <w:tblStyleColBandSize w:val="1"/>
     </w:tblPr>
   </w:style>
+  <w:style w:type="paragraph" w:styleId="ListParagraph">
+    <w:name w:val="List Paragraph"/>
+    <w:basedOn w:val="Normal"/>
+    <w:uiPriority w:val="34"/>
+    <w:qFormat/>
+    <w:rsid w:val="00F9016B"/>
+    <w:pPr>
+      <w:ind w:left="720"/>
+      <w:contextualSpacing/>
+    </w:pPr>
+  </w:style>
 </w:styles>
 </file>
 

</xml_diff>

<commit_message>
Made a major overhaul to the way external_shapes are defined and interpreted. This change, makes the model much more robust!
</commit_message>
<xml_diff>
--- a/KBE Assignment Group 17.docx
+++ b/KBE Assignment Group 17.docx
@@ -517,7 +517,19 @@
               <w:rPr>
                 <w:color w:val="auto"/>
               </w:rPr>
-              <w:t>primitive class definition.</w:t>
+              <w:t>primitive class definition</w:t>
+            </w:r>
+            <w:r>
+              <w:rPr>
+                <w:color w:val="auto"/>
+              </w:rPr>
+              <w:t>s</w:t>
+            </w:r>
+            <w:r>
+              <w:rPr>
+                <w:color w:val="auto"/>
+              </w:rPr>
+              <w:t>.</w:t>
             </w:r>
             <w:r>
               <w:rPr>
@@ -623,72 +635,73 @@
               <w:t>Our App will export the current design’s variables in an excel file and the geometry in an .step file.</w:t>
             </w:r>
             <w:r>
-              <w:t xml:space="preserve"> This presents a tremendous advantage to a designer, since they can utilize the output state variables f</w:t>
-            </w:r>
-            <w:bookmarkStart w:id="0" w:name="_GoBack"/>
+              <w:t xml:space="preserve"> This presents a tremendous advantage to a designer, since they can utilize the output state variables for further detail design, and even run CFD analysis on the output UAV to determine problem areas for aerodynamics.</w:t>
+            </w:r>
+          </w:p>
+          <w:p>
+            <w:pPr>
+              <w:jc w:val="both"/>
+            </w:pPr>
+          </w:p>
+          <w:p>
+            <w:pPr>
+              <w:jc w:val="both"/>
+            </w:pPr>
+            <w:r>
+              <w:t xml:space="preserve">If the initial fixed-wing demonstrator is successful, due to the </w:t>
+            </w:r>
+            <w:r>
+              <w:t>object-oriented</w:t>
+            </w:r>
+            <w:r>
+              <w:t xml:space="preserve"> programming paradigm, this KBE app is open for future enhancement through adding analysis functionalities such as the ability to model alternative configurations such as </w:t>
+            </w:r>
+            <w:r>
+              <w:t>canards, flying wings,</w:t>
+            </w:r>
+            <w:r>
+              <w:t xml:space="preserve"> BWB’s, and even multi-rotors</w:t>
+            </w:r>
+            <w:r>
+              <w:rPr>
+                <w:color w:val="auto"/>
+              </w:rPr>
+              <w:t xml:space="preserve">. </w:t>
+            </w:r>
+            <w:r>
+              <w:rPr>
+                <w:color w:val="auto"/>
+              </w:rPr>
+              <w:t xml:space="preserve">If granted access, we can also connect higher fidelity aerodynamic solvers to calculate the entire aircraft’s aerodynamic characteristics. </w:t>
+            </w:r>
+            <w:r>
+              <w:t>Finally, to present as a visual aid for the type of designs which the KBE will be valid for</w:t>
+            </w:r>
+            <w:r>
+              <w:t>,</w:t>
+            </w:r>
+            <w:r>
+              <w:t xml:space="preserve"> Figure 2a and 2b depict the </w:t>
+            </w:r>
+            <w:r>
+              <w:t>lower</w:t>
+            </w:r>
+            <w:r>
+              <w:t xml:space="preserve"> and </w:t>
+            </w:r>
+            <w:r>
+              <w:t>upper</w:t>
+            </w:r>
+            <w:r>
+              <w:t xml:space="preserve"> limits of maximum take-off weight respectively.</w:t>
+            </w:r>
+          </w:p>
+          <w:p>
+            <w:pPr>
+              <w:jc w:val="both"/>
+            </w:pPr>
+            <w:bookmarkStart w:id="0" w:name="_gjdgxs" w:colFirst="0" w:colLast="0"/>
             <w:bookmarkEnd w:id="0"/>
-            <w:r>
-              <w:t>or further detail design, and even run CFD analysis on the output UAV to determine problem areas for aerodynamics.</w:t>
-            </w:r>
-          </w:p>
-          <w:p>
-            <w:pPr>
-              <w:jc w:val="both"/>
-            </w:pPr>
-          </w:p>
-          <w:p>
-            <w:pPr>
-              <w:jc w:val="both"/>
-            </w:pPr>
-            <w:r>
-              <w:t xml:space="preserve">If the initial fixed-wing demonstrator is successful, due to the </w:t>
-            </w:r>
-            <w:r>
-              <w:t>object-oriented</w:t>
-            </w:r>
-            <w:r>
-              <w:t xml:space="preserve"> programming paradigm, this KBE app is open for future enhancement through adding analysis functionalities such as the ability to model alternative configurations such as </w:t>
-            </w:r>
-            <w:r>
-              <w:t>canards, flying wings,</w:t>
-            </w:r>
-            <w:r>
-              <w:t xml:space="preserve"> BWB’s, and even multi-rotors</w:t>
-            </w:r>
-            <w:r>
-              <w:rPr>
-                <w:color w:val="auto"/>
-              </w:rPr>
-              <w:t xml:space="preserve">. </w:t>
-            </w:r>
-            <w:r>
-              <w:rPr>
-                <w:color w:val="auto"/>
-              </w:rPr>
-              <w:t xml:space="preserve">If granted access, we can also connect higher fidelity aerodynamic solvers to calculate the entire aircraft’s aerodynamic characteristics. </w:t>
-            </w:r>
-            <w:r>
-              <w:t xml:space="preserve">Finally, to present as a visual aid for the type of designs which the KBE will be valid for Figure 2a and 2b depict the </w:t>
-            </w:r>
-            <w:r>
-              <w:t>lower</w:t>
-            </w:r>
-            <w:r>
-              <w:t xml:space="preserve"> and </w:t>
-            </w:r>
-            <w:r>
-              <w:t>upper</w:t>
-            </w:r>
-            <w:r>
-              <w:t xml:space="preserve"> limits of maximum take-off weight respectively.</w:t>
-            </w:r>
-          </w:p>
-          <w:p>
-            <w:pPr>
-              <w:jc w:val="both"/>
-            </w:pPr>
-            <w:bookmarkStart w:id="1" w:name="_gjdgxs" w:colFirst="0" w:colLast="0"/>
-            <w:bookmarkEnd w:id="1"/>
           </w:p>
           <w:p>
             <w:pPr>
@@ -1024,7 +1037,13 @@
               <w:t>,</w:t>
             </w:r>
             <w:r>
-              <w:t xml:space="preserve"> all main components of a typical UAV will be present, such as the wing, vertical and horizontal stabilizer, and fuselage along with all subcomponents such as parametrically selected/sized payload, propeller, motor, battery, and connecting rods. </w:t>
+              <w:t xml:space="preserve"> all main components of a typical UAV will be present, such as the wing, vertical and horizontal stabilizer, and fuselage along with all subcomponents such as parametrically selected/sized payload, propeller, motor, battery, and connecting </w:t>
+            </w:r>
+            <w:r>
+              <w:t>booms</w:t>
+            </w:r>
+            <w:r>
+              <w:t xml:space="preserve">. </w:t>
             </w:r>
             <w:r>
               <w:t xml:space="preserve">The payload shapes are based </w:t>
@@ -1204,6 +1223,9 @@
             </w:r>
             <w:proofErr w:type="gramEnd"/>
             <w:r>
+              <w:t xml:space="preserve"> the</w:t>
+            </w:r>
+            <w:r>
               <w:t xml:space="preserve"> knowledge that will be used was either presented during the bachelor, obtained from literature reports and reference UAV’s, or generated during the DSE for a project on a modular UAV for surveillance. </w:t>
             </w:r>
             <w:r>
@@ -1276,7 +1298,13 @@
               <w:t>has the</w:t>
             </w:r>
             <w:r>
-              <w:t xml:space="preserve"> responsibility </w:t>
+              <w:t xml:space="preserve"> responsibility</w:t>
+            </w:r>
+            <w:r>
+              <w:t xml:space="preserve"> of</w:t>
+            </w:r>
+            <w:r>
+              <w:t xml:space="preserve"> </w:t>
             </w:r>
             <w:r>
               <w:t>loading customer requirements either through manual GUI input or through the provided excel sheet</w:t>
@@ -1422,11 +1450,9 @@
             <w:r>
               <w:t xml:space="preserve">Once </w:t>
             </w:r>
-            <w:proofErr w:type="gramStart"/>
-            <w:r>
-              <w:t>top level</w:t>
-            </w:r>
-            <w:proofErr w:type="gramEnd"/>
+            <w:r>
+              <w:t>top-level</w:t>
+            </w:r>
             <w:r>
               <w:t xml:space="preserve"> design parameters are defined by the global </w:t>
             </w:r>
@@ -1637,7 +1663,13 @@
             </w:r>
             <w:proofErr w:type="spellEnd"/>
             <w:r>
-              <w:t xml:space="preserve"> (bounding-box) of each part inside to obtain a required width and height at each section. It then compares this dimension to the dimension of the section that comes after it to try and detect when the apex or location of maximum thickness or width occurs. These parameters then determine if the frame used for lofting is placed before or after the part. As you can see from the figure below, the largest part of this flying wing fuselage due to the blue wing </w:t>
+              <w:t xml:space="preserve"> (bounding-box) of each part inside to obtain a required width and height at each section. It then compares this dimension to the dimension of the section that comes after it to try and detect when the apex or location of maximum thickness or width occurs. These parameters then determine if the frame used for lofting is placed before or after the part. As you can see from the figure below, the largest part of this flying wing fuselage </w:t>
+            </w:r>
+            <w:r>
+              <w:t xml:space="preserve">is </w:t>
+            </w:r>
+            <w:r>
+              <w:t xml:space="preserve">due to the blue wing </w:t>
             </w:r>
             <w:proofErr w:type="spellStart"/>
             <w:r>
@@ -1969,7 +2001,7 @@
               <w:rPr>
                 <w:color w:val="000000" w:themeColor="text1"/>
               </w:rPr>
-              <w:t>Camera selection</w:t>
+              <w:t>CG and Tail Size Convergence</w:t>
             </w:r>
           </w:p>
           <w:p>
@@ -1988,19 +2020,7 @@
               <w:rPr>
                 <w:color w:val="000000" w:themeColor="text1"/>
               </w:rPr>
-              <w:t xml:space="preserve">Motor </w:t>
-            </w:r>
-            <w:r>
-              <w:rPr>
-                <w:color w:val="000000" w:themeColor="text1"/>
-              </w:rPr>
-              <w:t>S</w:t>
-            </w:r>
-            <w:r>
-              <w:rPr>
-                <w:color w:val="000000" w:themeColor="text1"/>
-              </w:rPr>
-              <w:t>election</w:t>
+              <w:t>Camera selection</w:t>
             </w:r>
           </w:p>
           <w:p>
@@ -2019,7 +2039,7 @@
               <w:rPr>
                 <w:color w:val="000000" w:themeColor="text1"/>
               </w:rPr>
-              <w:t xml:space="preserve">Propeller </w:t>
+              <w:t xml:space="preserve">Motor </w:t>
             </w:r>
             <w:r>
               <w:rPr>
@@ -2031,7 +2051,7 @@
               <w:rPr>
                 <w:color w:val="000000" w:themeColor="text1"/>
               </w:rPr>
-              <w:t>election algorithm</w:t>
+              <w:t>election</w:t>
             </w:r>
           </w:p>
           <w:p>
@@ -2050,7 +2070,7 @@
               <w:rPr>
                 <w:color w:val="000000" w:themeColor="text1"/>
               </w:rPr>
-              <w:t xml:space="preserve">Electronics </w:t>
+              <w:t xml:space="preserve">Propeller </w:t>
             </w:r>
             <w:r>
               <w:rPr>
@@ -2062,7 +2082,7 @@
               <w:rPr>
                 <w:color w:val="000000" w:themeColor="text1"/>
               </w:rPr>
-              <w:t>election</w:t>
+              <w:t>election algorithm</w:t>
             </w:r>
           </w:p>
           <w:p>
@@ -2081,7 +2101,19 @@
               <w:rPr>
                 <w:color w:val="000000" w:themeColor="text1"/>
               </w:rPr>
-              <w:t>Weight and Balance</w:t>
+              <w:t xml:space="preserve">Electronics </w:t>
+            </w:r>
+            <w:r>
+              <w:rPr>
+                <w:color w:val="000000" w:themeColor="text1"/>
+              </w:rPr>
+              <w:t>S</w:t>
+            </w:r>
+            <w:r>
+              <w:rPr>
+                <w:color w:val="000000" w:themeColor="text1"/>
+              </w:rPr>
+              <w:t>election</w:t>
             </w:r>
           </w:p>
           <w:p>
@@ -2100,28 +2132,7 @@
               <w:rPr>
                 <w:color w:val="000000" w:themeColor="text1"/>
               </w:rPr>
-              <w:t xml:space="preserve">Wetted Area </w:t>
-            </w:r>
-            <w:r>
-              <w:sym w:font="Wingdings" w:char="F0E0"/>
-            </w:r>
-            <w:r>
-              <w:rPr>
-                <w:color w:val="000000" w:themeColor="text1"/>
-              </w:rPr>
-              <w:t xml:space="preserve"> </w:t>
-            </w:r>
-            <w:r>
-              <w:rPr>
-                <w:color w:val="000000" w:themeColor="text1"/>
-              </w:rPr>
-              <w:t xml:space="preserve">Parasitic </w:t>
-            </w:r>
-            <w:r>
-              <w:rPr>
-                <w:color w:val="000000" w:themeColor="text1"/>
-              </w:rPr>
-              <w:t>Drag Coefficient</w:t>
+              <w:t>Weight and Balance</w:t>
             </w:r>
           </w:p>
           <w:p>
@@ -2140,6 +2151,46 @@
               <w:rPr>
                 <w:color w:val="000000" w:themeColor="text1"/>
               </w:rPr>
+              <w:t xml:space="preserve">Wetted Area </w:t>
+            </w:r>
+            <w:r>
+              <w:sym w:font="Wingdings" w:char="F0E0"/>
+            </w:r>
+            <w:r>
+              <w:rPr>
+                <w:color w:val="000000" w:themeColor="text1"/>
+              </w:rPr>
+              <w:t xml:space="preserve"> </w:t>
+            </w:r>
+            <w:r>
+              <w:rPr>
+                <w:color w:val="000000" w:themeColor="text1"/>
+              </w:rPr>
+              <w:t xml:space="preserve">Parasitic </w:t>
+            </w:r>
+            <w:r>
+              <w:rPr>
+                <w:color w:val="000000" w:themeColor="text1"/>
+              </w:rPr>
+              <w:t>Drag Coefficient</w:t>
+            </w:r>
+          </w:p>
+          <w:p>
+            <w:pPr>
+              <w:pStyle w:val="ListParagraph"/>
+              <w:numPr>
+                <w:ilvl w:val="0"/>
+                <w:numId w:val="9"/>
+              </w:numPr>
+              <w:jc w:val="both"/>
+              <w:rPr>
+                <w:color w:val="000000" w:themeColor="text1"/>
+              </w:rPr>
+            </w:pPr>
+            <w:r>
+              <w:rPr>
+                <w:color w:val="000000" w:themeColor="text1"/>
+              </w:rPr>
               <w:t>Performance Estimation</w:t>
             </w:r>
           </w:p>
@@ -2177,7 +2228,13 @@
               <w:t xml:space="preserve"> them into initial design parameters for the sizing of all component parts in the aircraft model.</w:t>
             </w:r>
             <w:r>
-              <w:t xml:space="preserve"> After a weight is established from Class I weight estimation, the </w:t>
+              <w:t xml:space="preserve"> After a weight is established from</w:t>
+            </w:r>
+            <w:r>
+              <w:t xml:space="preserve"> the</w:t>
+            </w:r>
+            <w:r>
+              <w:t xml:space="preserve"> Class I weight estimation, the </w:t>
             </w:r>
             <w:r>
               <w:t xml:space="preserve">feasible design </w:t>
@@ -2201,11 +2258,8 @@
               <w:t xml:space="preserve"> </w:t>
             </w:r>
             <w:r>
-              <w:t xml:space="preserve">This then kick-starts the design process by determining a suitable payload and sizing the battery </w:t>
-            </w:r>
-            <w:r>
               <w:lastRenderedPageBreak/>
-              <w:t>based on range and endurance relations.</w:t>
+              <w:t>This then kick-starts the design process by determining a suitable payload and sizing the battery based on range and endurance relations.</w:t>
             </w:r>
           </w:p>
           <w:p>
@@ -2312,7 +2366,7 @@
                 <v:shape id="_x0000_i1357" type="#_x0000_t75" style="width:309pt;height:233.25pt" o:ole="">
                   <v:imagedata r:id="rId10" o:title=""/>
                 </v:shape>
-                <o:OLEObject Type="Embed" ProgID="PBrush" ShapeID="_x0000_i1357" DrawAspect="Content" ObjectID="_1590691441" r:id="rId11"/>
+                <o:OLEObject Type="Embed" ProgID="PBrush" ShapeID="_x0000_i1357" DrawAspect="Content" ObjectID="_1590693895" r:id="rId11"/>
               </w:object>
             </w:r>
           </w:p>
@@ -2348,7 +2402,13 @@
               <w:t>are</w:t>
             </w:r>
             <w:r>
-              <w:t xml:space="preserve"> calculated using built in ParaPy attributes. These are then used to estimate the C.G. location when combined with component masses from Class II weight estimation</w:t>
+              <w:t xml:space="preserve"> calculated using built in ParaPy attributes. These are then used to estimate the C.G. location when combined with component masses from </w:t>
+            </w:r>
+            <w:r>
+              <w:t>bottoms up</w:t>
+            </w:r>
+            <w:r>
+              <w:t xml:space="preserve"> weight estimation</w:t>
             </w:r>
             <w:r>
               <w:t xml:space="preserve">. Further, this </w:t>
@@ -2384,7 +2444,6 @@
               <w:jc w:val="both"/>
             </w:pPr>
             <w:r>
-              <w:lastRenderedPageBreak/>
               <w:t xml:space="preserve">The speed controller of the electronics module statistically estimates the mass and volume based on the chosen motor’s recommended amperage draw. Also, the number of speed controllers increases with the number of motors instantiated. </w:t>
             </w:r>
             <w:r>
@@ -2394,7 +2453,19 @@
               <w:t>target power</w:t>
             </w:r>
             <w:r>
-              <w:t xml:space="preserve"> which represents the maximum shaft-power of the motor. The selection algorithm then selects a suitably powerful motor based on .csv input files in the database directory. With this implementation, if need-be, the motor database can be expanded later. The database .csv files also specify a range of allowed propellers as well as the recommended ESC rating in Amps.</w:t>
+              <w:t xml:space="preserve"> which represents the maximum shaft-power of the motor. The selection algorithm then selects a suitably powerful motor based on </w:t>
+            </w:r>
+            <w:r>
+              <w:t>‘</w:t>
+            </w:r>
+            <w:r>
+              <w:t>.csv</w:t>
+            </w:r>
+            <w:r>
+              <w:t>’</w:t>
+            </w:r>
+            <w:r>
+              <w:t xml:space="preserve"> input files in the database directory. With this implementation, if need-be, the motor database can be expanded later. The database .csv files also specify a range of allowed propellers as well as the recommended ESC rating in Amps.</w:t>
             </w:r>
           </w:p>
           <w:p>
@@ -2427,7 +2498,19 @@
               <w:rPr>
                 <w:color w:val="auto"/>
               </w:rPr>
-              <w:t xml:space="preserve"> .</w:t>
+              <w:t xml:space="preserve"> </w:t>
+            </w:r>
+            <w:r>
+              <w:rPr>
+                <w:color w:val="auto"/>
+              </w:rPr>
+              <w:t>‘</w:t>
+            </w:r>
+            <w:r>
+              <w:rPr>
+                <w:color w:val="auto"/>
+              </w:rPr>
+              <w:t>.</w:t>
             </w:r>
             <w:proofErr w:type="spellStart"/>
             <w:r>
@@ -2437,6 +2520,12 @@
               <w:t>dat</w:t>
             </w:r>
             <w:proofErr w:type="spellEnd"/>
+            <w:r>
+              <w:rPr>
+                <w:color w:val="auto"/>
+              </w:rPr>
+              <w:t>’</w:t>
+            </w:r>
             <w:r>
               <w:rPr>
                 <w:color w:val="auto"/>
@@ -2548,7 +2637,25 @@
               <w:jc w:val="both"/>
             </w:pPr>
             <w:r>
-              <w:t xml:space="preserve">Even though the general payload module is supposed to encompass a wide variety in the future, the current version of our KBE only provides the option to instantiate the UAV with an EOIR gimballed sensor (Surveillance UAV assumption). Thus, the payload target mass which trickles down from the main UAV class is utilized to select a suitable EO/IR sensor from a handful of .csv files container the outer-dimensions as well as specifications of each sensor. Currently, this is done by a weight-based algorithm, but in the future, a customer requirement for ID range can also be utilized. Due to this class inheritance, all attributes that are required to define a component are also included here. Note, that the transparent red part represents the outer dimensions of the support equipment of the camera. </w:t>
+              <w:t xml:space="preserve">Even though the general payload module is supposed to encompass a wide variety in the future, the current version of our KBE only provides the option to instantiate the UAV with an EOIR gimballed sensor (Surveillance UAV assumption). Thus, the payload target mass which trickles down from the main UAV class is utilized to select a suitable EO/IR sensor from a handful of </w:t>
+            </w:r>
+            <w:r>
+              <w:t>‘</w:t>
+            </w:r>
+            <w:r>
+              <w:t>.csv</w:t>
+            </w:r>
+            <w:r>
+              <w:t>’</w:t>
+            </w:r>
+            <w:r>
+              <w:t xml:space="preserve"> files contain</w:t>
+            </w:r>
+            <w:r>
+              <w:t xml:space="preserve">ing </w:t>
+            </w:r>
+            <w:r>
+              <w:t xml:space="preserve">the outer-dimensions as well as specifications of each sensor. Currently, this is done by a weight-based algorithm, but in the future, a customer requirement for ID range can also be utilized. Due to this class inheritance, all attributes that are required to define a component are also included here. </w:t>
             </w:r>
           </w:p>
           <w:p>
@@ -2596,9 +2703,27 @@
             </w:r>
             <w:r>
               <w:rPr>
+                <w:color w:val="auto"/>
+              </w:rPr>
+              <w:t>are multiplied by the propeller efficiency function to produce the available power curves. This allows one to obtain the ideal speeds for flight. As often is the case with drones of this size, the ideal speeds can be too close to the stall-speed, therefore this condition is checked, and a safety buffer is added. Finally, t</w:t>
+            </w:r>
+            <w:r>
+              <w:rPr>
                 <w:color w:val="000000" w:themeColor="text1"/>
               </w:rPr>
-              <w:t xml:space="preserve">The range and endurance are estimated from this plot to verify the top level corresponding requirement. </w:t>
+              <w:t xml:space="preserve">he range and endurance are estimated from </w:t>
+            </w:r>
+            <w:r>
+              <w:rPr>
+                <w:color w:val="000000" w:themeColor="text1"/>
+              </w:rPr>
+              <w:t>the required power in this plot</w:t>
+            </w:r>
+            <w:r>
+              <w:rPr>
+                <w:color w:val="000000" w:themeColor="text1"/>
+              </w:rPr>
+              <w:t xml:space="preserve"> to verify the top level corresponding requirement. </w:t>
             </w:r>
           </w:p>
           <w:p>
@@ -2770,10 +2895,19 @@
               <w:t xml:space="preserve">The current wing’s lift gradient and pitching moment are analyzed by AVL and passed to the equations for the scissor plot in HT sizing. With changes to the wing design, this analysis </w:t>
             </w:r>
             <w:r>
-              <w:t xml:space="preserve">is automatically re-run due to the dependence of the tail, </w:t>
-            </w:r>
-            <w:r>
-              <w:t>can simply be re-run in the GUI, and the tail size will update accordingly.</w:t>
+              <w:t xml:space="preserve">is automatically re-run due to the dependence of the </w:t>
+            </w:r>
+            <w:r>
+              <w:t>tail and thus causes the</w:t>
+            </w:r>
+            <w:r>
+              <w:t xml:space="preserve"> tail size </w:t>
+            </w:r>
+            <w:r>
+              <w:t xml:space="preserve">to </w:t>
+            </w:r>
+            <w:r>
+              <w:t>update accordingly.</w:t>
             </w:r>
             <w:r>
               <w:t xml:space="preserve"> All parameters from the AVL run however, return as an unsorted dictionary. Thus, each run-case is sorted based on the Angle of Attack and is stored nicely for easy access later. In later iterations of the app, this data-set can be used to even enhance the </w:t>
@@ -2791,7 +2925,7 @@
                 <v:shape id="_x0000_i1365" type="#_x0000_t75" style="width:242.25pt;height:181.5pt" o:ole="">
                   <v:imagedata r:id="rId14" o:title=""/>
                 </v:shape>
-                <o:OLEObject Type="Embed" ProgID="PBrush" ShapeID="_x0000_i1365" DrawAspect="Content" ObjectID="_1590691442" r:id="rId15"/>
+                <o:OLEObject Type="Embed" ProgID="PBrush" ShapeID="_x0000_i1365" DrawAspect="Content" ObjectID="_1590693896" r:id="rId15"/>
               </w:object>
             </w:r>
           </w:p>
@@ -2934,7 +3068,13 @@
               <w:t>A</w:t>
             </w:r>
             <w:r>
-              <w:t>s mentioned before an</w:t>
+              <w:t>s mentioned before</w:t>
+            </w:r>
+            <w:r>
+              <w:t>,</w:t>
+            </w:r>
+            <w:r>
+              <w:t xml:space="preserve"> an</w:t>
             </w:r>
             <w:r>
               <w:t xml:space="preserve"> excel file including </w:t>
@@ -3037,7 +3177,13 @@
             </w:r>
             <w:proofErr w:type="spellEnd"/>
             <w:r>
-              <w:t>’ files but much more complex, the propeller .</w:t>
+              <w:t xml:space="preserve">’ files but much more complex, the propeller </w:t>
+            </w:r>
+            <w:r>
+              <w:t>‘</w:t>
+            </w:r>
+            <w:r>
+              <w:t>.</w:t>
             </w:r>
             <w:proofErr w:type="spellStart"/>
             <w:r>
@@ -3045,6 +3191,9 @@
             </w:r>
             <w:proofErr w:type="spellEnd"/>
             <w:r>
+              <w:t>’</w:t>
+            </w:r>
+            <w:r>
               <w:t xml:space="preserve"> files contain simulation information regarding efficiencies at all RPM ranges and velocities in the flight envelope.</w:t>
             </w:r>
           </w:p>
@@ -3062,18 +3211,14 @@
               <w:t xml:space="preserve"> payload</w:t>
             </w:r>
             <w:r>
-              <w:t xml:space="preserve"> </w:t>
-            </w:r>
-            <w:proofErr w:type="gramStart"/>
-            <w:r>
-              <w:t xml:space="preserve">components </w:t>
-            </w:r>
-            <w:r>
-              <w:t xml:space="preserve"> are</w:t>
-            </w:r>
-            <w:proofErr w:type="gramEnd"/>
-            <w:r>
-              <w:t xml:space="preserve"> read into the app through a custom .csv parser. </w:t>
+              <w:t xml:space="preserve"> components </w:t>
+            </w:r>
+            <w:r>
+              <w:t xml:space="preserve">are read into the app through a custom .csv </w:t>
+            </w:r>
+            <w:r>
+              <w:lastRenderedPageBreak/>
+              <w:t xml:space="preserve">parser. </w:t>
             </w:r>
           </w:p>
           <w:p>
@@ -3090,7 +3235,7 @@
                 <v:shape id="_x0000_i1067" type="#_x0000_t75" style="width:271.5pt;height:120.75pt" o:ole="">
                   <v:imagedata r:id="rId16" o:title="" cropbottom="32632f"/>
                 </v:shape>
-                <o:OLEObject Type="Embed" ProgID="PBrush" ShapeID="_x0000_i1067" DrawAspect="Content" ObjectID="_1590691443" r:id="rId17"/>
+                <o:OLEObject Type="Embed" ProgID="PBrush" ShapeID="_x0000_i1067" DrawAspect="Content" ObjectID="_1590693897" r:id="rId17"/>
               </w:object>
             </w:r>
           </w:p>
@@ -3215,6 +3360,8 @@
             <w:r>
               <w:t xml:space="preserve"> Finally, all plots generated from the GUI are saved to the user directory in .pdf format for easy and beautiful integration in LaTeX documents for reporting to the client.</w:t>
             </w:r>
+            <w:bookmarkStart w:id="1" w:name="_GoBack"/>
+            <w:bookmarkEnd w:id="1"/>
           </w:p>
           <w:p>
             <w:pPr>

</xml_diff>

<commit_message>
removed title in assignment description
</commit_message>
<xml_diff>
--- a/KBE Assignment Group 17.docx
+++ b/KBE Assignment Group 17.docx
@@ -2,32 +2,6 @@
 <file path=word/document.xml><?xml version="1.0" encoding="utf-8"?>
 <w:document xmlns:wpc="http://schemas.microsoft.com/office/word/2010/wordprocessingCanvas" xmlns:cx="http://schemas.microsoft.com/office/drawing/2014/chartex" xmlns:cx1="http://schemas.microsoft.com/office/drawing/2015/9/8/chartex" xmlns:cx2="http://schemas.microsoft.com/office/drawing/2015/10/21/chartex" xmlns:cx3="http://schemas.microsoft.com/office/drawing/2016/5/9/chartex" xmlns:cx4="http://schemas.microsoft.com/office/drawing/2016/5/10/chartex" xmlns:cx5="http://schemas.microsoft.com/office/drawing/2016/5/11/chartex" xmlns:cx6="http://schemas.microsoft.com/office/drawing/2016/5/12/chartex" xmlns:cx7="http://schemas.microsoft.com/office/drawing/2016/5/13/chartex" xmlns:cx8="http://schemas.microsoft.com/office/drawing/2016/5/14/chartex" xmlns:mc="http://schemas.openxmlformats.org/markup-compatibility/2006" xmlns:aink="http://schemas.microsoft.com/office/drawing/2016/ink" xmlns:am3d="http://schemas.microsoft.com/office/drawing/2017/model3d" xmlns:o="urn:schemas-microsoft-com:office:office" xmlns:r="http://schemas.openxmlformats.org/officeDocument/2006/relationships" xmlns:m="http://schemas.openxmlformats.org/officeDocument/2006/math" xmlns:v="urn:schemas-microsoft-com:vml" xmlns:wp14="http://schemas.microsoft.com/office/word/2010/wordprocessingDrawing" xmlns:wp="http://schemas.openxmlformats.org/drawingml/2006/wordprocessingDrawing" xmlns:w10="urn:schemas-microsoft-com:office:word" xmlns:w="http://schemas.openxmlformats.org/wordprocessingml/2006/main" xmlns:w14="http://schemas.microsoft.com/office/word/2010/wordml" xmlns:w15="http://schemas.microsoft.com/office/word/2012/wordml" xmlns:w16cid="http://schemas.microsoft.com/office/word/2016/wordml/cid" xmlns:w16se="http://schemas.microsoft.com/office/word/2015/wordml/symex" xmlns:wpg="http://schemas.microsoft.com/office/word/2010/wordprocessingGroup" xmlns:wpi="http://schemas.microsoft.com/office/word/2010/wordprocessingInk" xmlns:wne="http://schemas.microsoft.com/office/word/2006/wordml" xmlns:wps="http://schemas.microsoft.com/office/word/2010/wordprocessingShape" mc:Ignorable="w14 w15 w16se w16cid wp14">
   <w:body>
-    <w:p>
-      <w:pPr>
-        <w:pStyle w:val="Heading1"/>
-        <w:jc w:val="both"/>
-      </w:pPr>
-      <w:r>
-        <w:t xml:space="preserve">Appendix A: Assignment </w:t>
-      </w:r>
-      <w:r>
-        <w:t>D</w:t>
-      </w:r>
-      <w:r>
-        <w:t xml:space="preserve">escription </w:t>
-      </w:r>
-      <w:r>
-        <w:t>Te</w:t>
-      </w:r>
-      <w:r>
-        <w:t>mplate</w:t>
-      </w:r>
-    </w:p>
-    <w:p>
-      <w:pPr>
-        <w:jc w:val="both"/>
-      </w:pPr>
-    </w:p>
     <w:tbl>
       <w:tblPr>
         <w:tblStyle w:val="a0"/>
@@ -66,6 +40,8 @@
               <w:pStyle w:val="Heading2"/>
               <w:jc w:val="both"/>
             </w:pPr>
+            <w:bookmarkStart w:id="0" w:name="_GoBack"/>
+            <w:bookmarkEnd w:id="0"/>
             <w:r>
               <w:t>Team n. 17</w:t>
             </w:r>
@@ -411,276 +387,279 @@
               </w:rPr>
             </w:pPr>
             <w:r>
-              <w:t xml:space="preserve">Current applications of KBE and KBSs are typically for detail design, yet most funds to a project are allocated during the preliminary design as illustrated by Figure 1. Thus, to be able to frontload this procedure, and free-up resources for more creative work, our KBE app will parametrically generate </w:t>
-            </w:r>
-            <w:r>
+              <w:t xml:space="preserve">Current applications of KBE and KBSs are typically for detail design, yet most funds to a project are allocated during the preliminary design as illustrated by Figure 1. Thus, to be able to frontload this procedure, and free-up resources for more creative work, our KBE app will parametrically generate geometry based on </w:t>
+            </w:r>
+            <w:r>
+              <w:t>a harmony between C</w:t>
+            </w:r>
+            <w:r>
+              <w:t>lass</w:t>
+            </w:r>
+            <w:r>
+              <w:t xml:space="preserve"> I and bottoms-up Class II weight estimation</w:t>
+            </w:r>
+            <w:r>
+              <w:t xml:space="preserve">, and requirements of different ranges, payload masses </w:t>
+            </w:r>
+            <w:r>
+              <w:rPr>
+                <w:color w:val="auto"/>
+              </w:rPr>
+              <w:t xml:space="preserve">and use cases. </w:t>
+            </w:r>
+            <w:r>
+              <w:rPr>
+                <w:color w:val="auto"/>
+              </w:rPr>
+              <w:t>Due to the tremendous</w:t>
+            </w:r>
+            <w:r>
+              <w:rPr>
+                <w:color w:val="auto"/>
+              </w:rPr>
+              <w:t xml:space="preserve"> amount of work </w:t>
+            </w:r>
+            <w:r>
+              <w:rPr>
+                <w:color w:val="auto"/>
+              </w:rPr>
+              <w:t>required to code all the capability modules</w:t>
+            </w:r>
+            <w:r>
+              <w:rPr>
+                <w:color w:val="auto"/>
+              </w:rPr>
+              <w:t>,</w:t>
+            </w:r>
+            <w:r>
+              <w:rPr>
+                <w:color w:val="auto"/>
+              </w:rPr>
+              <w:t xml:space="preserve"> the current state of the code integrates these components for the most popular twin-boom</w:t>
+            </w:r>
+            <w:r>
+              <w:rPr>
+                <w:color w:val="auto"/>
+              </w:rPr>
+              <w:t xml:space="preserve"> aft-tail configuration</w:t>
+            </w:r>
+            <w:r>
+              <w:rPr>
+                <w:color w:val="auto"/>
+              </w:rPr>
+              <w:t xml:space="preserve"> on the market today</w:t>
+            </w:r>
+            <w:r>
+              <w:rPr>
+                <w:color w:val="auto"/>
+              </w:rPr>
+              <w:t xml:space="preserve">. However, </w:t>
+            </w:r>
+            <w:r>
+              <w:rPr>
+                <w:color w:val="auto"/>
+              </w:rPr>
               <w:lastRenderedPageBreak/>
-              <w:t xml:space="preserve">geometry based on </w:t>
-            </w:r>
-            <w:r>
-              <w:t>a harmony between C</w:t>
-            </w:r>
-            <w:r>
-              <w:t>lass</w:t>
-            </w:r>
-            <w:r>
-              <w:t xml:space="preserve"> I and bottoms-up Class II weight estimation</w:t>
-            </w:r>
-            <w:r>
-              <w:t xml:space="preserve">, and requirements of different ranges, payload masses </w:t>
-            </w:r>
-            <w:r>
-              <w:rPr>
-                <w:color w:val="auto"/>
-              </w:rPr>
-              <w:t xml:space="preserve">and use cases. </w:t>
-            </w:r>
-            <w:r>
-              <w:rPr>
-                <w:color w:val="auto"/>
-              </w:rPr>
-              <w:t>Due to the tremendous</w:t>
-            </w:r>
-            <w:r>
-              <w:rPr>
-                <w:color w:val="auto"/>
-              </w:rPr>
-              <w:t xml:space="preserve"> amount of work </w:t>
-            </w:r>
-            <w:r>
-              <w:rPr>
-                <w:color w:val="auto"/>
-              </w:rPr>
-              <w:t>required to code all the capability modules</w:t>
-            </w:r>
-            <w:r>
-              <w:rPr>
-                <w:color w:val="auto"/>
-              </w:rPr>
+              <w:t xml:space="preserve">the </w:t>
+            </w:r>
+            <w:r>
+              <w:rPr>
+                <w:color w:val="auto"/>
+              </w:rPr>
+              <w:t xml:space="preserve">integration procedure can </w:t>
+            </w:r>
+            <w:r>
+              <w:rPr>
+                <w:color w:val="auto"/>
+              </w:rPr>
+              <w:t xml:space="preserve">be easily expanded </w:t>
+            </w:r>
+            <w:r>
+              <w:rPr>
+                <w:color w:val="auto"/>
+              </w:rPr>
+              <w:t xml:space="preserve">by adding more component modules and combining them in new ways </w:t>
+            </w:r>
+            <w:r>
+              <w:rPr>
+                <w:color w:val="auto"/>
+              </w:rPr>
+              <w:t xml:space="preserve">due to the </w:t>
+            </w:r>
+            <w:r>
+              <w:rPr>
+                <w:color w:val="auto"/>
+              </w:rPr>
+              <w:t xml:space="preserve">use of </w:t>
+            </w:r>
+            <w:r>
+              <w:rPr>
+                <w:color w:val="auto"/>
+              </w:rPr>
+              <w:t>primitive class definition</w:t>
+            </w:r>
+            <w:r>
+              <w:rPr>
+                <w:color w:val="auto"/>
+              </w:rPr>
+              <w:t>s</w:t>
+            </w:r>
+            <w:r>
+              <w:rPr>
+                <w:color w:val="auto"/>
+              </w:rPr>
+              <w:t>.</w:t>
+            </w:r>
+            <w:r>
+              <w:rPr>
+                <w:color w:val="auto"/>
+              </w:rPr>
+              <w:t xml:space="preserve"> Furthermore, the code was written with agility and flexibility in mind, thus class methods do not depend on singular object instances, and instead can cope with multiple motors, wings, payloads, etc. </w:t>
+            </w:r>
+          </w:p>
+          <w:p>
+            <w:pPr>
+              <w:jc w:val="both"/>
+              <w:rPr>
+                <w:color w:val="auto"/>
+              </w:rPr>
+            </w:pPr>
+          </w:p>
+          <w:p>
+            <w:pPr>
+              <w:jc w:val="both"/>
+            </w:pPr>
+            <w:r>
+              <w:rPr>
+                <w:color w:val="auto"/>
+              </w:rPr>
+              <w:t xml:space="preserve">The </w:t>
+            </w:r>
+            <w:r>
+              <w:t xml:space="preserve">use cases include changes in the payload mass, payload size and other mission specific requirements such as hand launch-ability. The weight estimations are very repetitive </w:t>
+            </w:r>
+            <w:r>
+              <w:t>rule-based</w:t>
+            </w:r>
+            <w:r>
+              <w:t xml:space="preserve"> processes, which can take a lot of time in the conceptual design phase. Especially when an input such as payload mass changes, the entire </w:t>
+            </w:r>
+            <w:r>
+              <w:t>C</w:t>
+            </w:r>
+            <w:r>
+              <w:t>lass I</w:t>
+            </w:r>
+            <w:r>
+              <w:t xml:space="preserve">, </w:t>
+            </w:r>
+            <w:r>
+              <w:t>C</w:t>
+            </w:r>
+            <w:r>
+              <w:t>lass II</w:t>
+            </w:r>
+            <w:r>
               <w:t>,</w:t>
             </w:r>
             <w:r>
-              <w:rPr>
-                <w:color w:val="auto"/>
-              </w:rPr>
-              <w:t xml:space="preserve"> the current state of the code integrates these components for the most popular twin-boom</w:t>
-            </w:r>
-            <w:r>
-              <w:rPr>
-                <w:color w:val="auto"/>
-              </w:rPr>
-              <w:t xml:space="preserve"> aft-tail configuration</w:t>
-            </w:r>
-            <w:r>
-              <w:rPr>
-                <w:color w:val="auto"/>
-              </w:rPr>
-              <w:t xml:space="preserve"> on the market today</w:t>
-            </w:r>
-            <w:r>
-              <w:rPr>
-                <w:color w:val="auto"/>
-              </w:rPr>
-              <w:t xml:space="preserve">. However, the </w:t>
-            </w:r>
-            <w:r>
-              <w:rPr>
-                <w:color w:val="auto"/>
-              </w:rPr>
-              <w:t xml:space="preserve">integration procedure can </w:t>
-            </w:r>
-            <w:r>
-              <w:rPr>
-                <w:color w:val="auto"/>
-              </w:rPr>
-              <w:t xml:space="preserve">be easily expanded </w:t>
-            </w:r>
-            <w:r>
-              <w:rPr>
-                <w:color w:val="auto"/>
-              </w:rPr>
-              <w:t xml:space="preserve">by adding more component modules and combining them in new ways </w:t>
-            </w:r>
-            <w:r>
-              <w:rPr>
-                <w:color w:val="auto"/>
-              </w:rPr>
-              <w:t xml:space="preserve">due to the </w:t>
-            </w:r>
-            <w:r>
-              <w:rPr>
-                <w:color w:val="auto"/>
-              </w:rPr>
-              <w:t xml:space="preserve">use of </w:t>
-            </w:r>
-            <w:r>
-              <w:rPr>
-                <w:color w:val="auto"/>
-              </w:rPr>
-              <w:t>primitive class definition</w:t>
-            </w:r>
-            <w:r>
-              <w:rPr>
-                <w:color w:val="auto"/>
-              </w:rPr>
-              <w:t>s</w:t>
-            </w:r>
-            <w:r>
-              <w:rPr>
-                <w:color w:val="auto"/>
-              </w:rPr>
-              <w:t>.</w:t>
-            </w:r>
-            <w:r>
-              <w:rPr>
-                <w:color w:val="auto"/>
-              </w:rPr>
-              <w:t xml:space="preserve"> Furthermore, the code was written with agility and flexibility in mind, thus class methods do not depend on singular object instances, and instead can cope with multiple motors, wings, payloads, etc. </w:t>
-            </w:r>
-          </w:p>
-          <w:p>
-            <w:pPr>
-              <w:jc w:val="both"/>
-              <w:rPr>
-                <w:color w:val="auto"/>
-              </w:rPr>
-            </w:pPr>
-          </w:p>
-          <w:p>
-            <w:pPr>
-              <w:jc w:val="both"/>
-            </w:pPr>
-            <w:r>
-              <w:rPr>
-                <w:color w:val="auto"/>
-              </w:rPr>
-              <w:t xml:space="preserve">The </w:t>
-            </w:r>
-            <w:r>
-              <w:t xml:space="preserve">use cases include changes in the payload mass, payload size and other mission specific requirements such as hand launch-ability. The weight estimations are very repetitive </w:t>
+              <w:t xml:space="preserve"> and tail sizing</w:t>
+            </w:r>
+            <w:r>
+              <w:t xml:space="preserve"> be performed again.</w:t>
+            </w:r>
+            <w:r>
+              <w:t xml:space="preserve"> KBE is a great way to deal with these repetitive </w:t>
             </w:r>
             <w:r>
               <w:t>rule-based</w:t>
             </w:r>
             <w:r>
-              <w:t xml:space="preserve"> processes, which can take a lot of time in the conceptual design phase. Especially when an input such as payload mass changes, the entire </w:t>
-            </w:r>
-            <w:r>
-              <w:t>C</w:t>
-            </w:r>
-            <w:r>
-              <w:t>lass I</w:t>
-            </w:r>
-            <w:r>
-              <w:t xml:space="preserve">, </w:t>
-            </w:r>
-            <w:r>
-              <w:t>C</w:t>
-            </w:r>
-            <w:r>
-              <w:t>lass II</w:t>
+              <w:t xml:space="preserve"> calculations </w:t>
+            </w:r>
+            <w:r>
+              <w:t>and to visualize the geometry afterward.</w:t>
+            </w:r>
+            <w:r>
+              <w:t xml:space="preserve"> </w:t>
+            </w:r>
+            <w:r>
+              <w:t xml:space="preserve">This KBE app will allow the generation of all the major components of a UAV as well as </w:t>
+            </w:r>
+            <w:r>
+              <w:t xml:space="preserve">its </w:t>
+            </w:r>
+            <w:r>
+              <w:t>sub</w:t>
+            </w:r>
+            <w:r>
+              <w:t>-</w:t>
+            </w:r>
+            <w:r>
+              <w:t xml:space="preserve">components such as the required battery, motor and </w:t>
+            </w:r>
+            <w:r>
+              <w:t>propeller</w:t>
+            </w:r>
+            <w:r>
+              <w:t xml:space="preserve"> sizes. </w:t>
+            </w:r>
+            <w:r>
+              <w:rPr>
+                <w:color w:val="auto"/>
+              </w:rPr>
+              <w:t xml:space="preserve">The battery is sized from the range/endurance requirement and an estimation of the drag in cruise from the flight mechanics lectures. </w:t>
+            </w:r>
+            <w:r>
+              <w:t>Our App will export the current design’s variables in an excel file and the geometry in an .step file.</w:t>
+            </w:r>
+            <w:r>
+              <w:t xml:space="preserve"> This presents a tremendous advantage to a designer, since they can utilize the output state variables for further detail design, and even run CFD analysis on the output UAV to determine problem areas for aerodynamics.</w:t>
+            </w:r>
+          </w:p>
+          <w:p>
+            <w:pPr>
+              <w:jc w:val="both"/>
+            </w:pPr>
+          </w:p>
+          <w:p>
+            <w:pPr>
+              <w:jc w:val="both"/>
+            </w:pPr>
+            <w:r>
+              <w:t xml:space="preserve">If the initial fixed-wing demonstrator is successful, due to the </w:t>
+            </w:r>
+            <w:r>
+              <w:t>object-oriented</w:t>
+            </w:r>
+            <w:r>
+              <w:t xml:space="preserve"> programming paradigm, this KBE app is open for future enhancement through adding analysis functionalities such as the ability to model alternative configurations such as </w:t>
+            </w:r>
+            <w:r>
+              <w:t>canards, flying wings,</w:t>
+            </w:r>
+            <w:r>
+              <w:t xml:space="preserve"> BWB’s, and even multi-rotors</w:t>
+            </w:r>
+            <w:r>
+              <w:rPr>
+                <w:color w:val="auto"/>
+              </w:rPr>
+              <w:t xml:space="preserve">. </w:t>
+            </w:r>
+            <w:r>
+              <w:rPr>
+                <w:color w:val="auto"/>
+              </w:rPr>
+              <w:t xml:space="preserve">If granted access, we can also connect higher fidelity aerodynamic solvers to calculate the entire aircraft’s aerodynamic characteristics. </w:t>
+            </w:r>
+            <w:r>
+              <w:t>Finally, to present as a visual aid for the type of designs which the KBE will be valid for</w:t>
             </w:r>
             <w:r>
               <w:t>,</w:t>
             </w:r>
             <w:r>
-              <w:t xml:space="preserve"> and tail sizing</w:t>
-            </w:r>
-            <w:r>
-              <w:t xml:space="preserve"> be performed again.</w:t>
-            </w:r>
-            <w:r>
-              <w:t xml:space="preserve"> KBE is a great way to deal with these repetitive </w:t>
-            </w:r>
-            <w:r>
-              <w:t>rule-based</w:t>
-            </w:r>
-            <w:r>
-              <w:t xml:space="preserve"> calculations </w:t>
-            </w:r>
-            <w:r>
-              <w:t>and to visualize the geometry afterward.</w:t>
-            </w:r>
-            <w:r>
-              <w:t xml:space="preserve"> </w:t>
-            </w:r>
-            <w:r>
-              <w:t xml:space="preserve">This KBE app will allow the generation of all the major components of a UAV as well as </w:t>
-            </w:r>
-            <w:r>
-              <w:t xml:space="preserve">its </w:t>
-            </w:r>
-            <w:r>
-              <w:t>sub</w:t>
-            </w:r>
-            <w:r>
-              <w:t>-</w:t>
-            </w:r>
-            <w:r>
-              <w:t xml:space="preserve">components such as the required battery, motor and </w:t>
-            </w:r>
-            <w:r>
-              <w:t>propeller</w:t>
-            </w:r>
-            <w:r>
-              <w:t xml:space="preserve"> sizes. </w:t>
-            </w:r>
-            <w:r>
-              <w:rPr>
-                <w:color w:val="auto"/>
-              </w:rPr>
-              <w:t xml:space="preserve">The battery is sized from the range/endurance requirement and an estimation of the drag in cruise from the flight mechanics lectures. </w:t>
-            </w:r>
-            <w:r>
-              <w:t>Our App will export the current design’s variables in an excel file and the geometry in an .step file.</w:t>
-            </w:r>
-            <w:r>
-              <w:t xml:space="preserve"> This presents a tremendous advantage to a designer, since they can utilize the output state variables for further detail design, and even run CFD analysis on the output UAV to determine problem areas for aerodynamics.</w:t>
-            </w:r>
-          </w:p>
-          <w:p>
-            <w:pPr>
-              <w:jc w:val="both"/>
-            </w:pPr>
-          </w:p>
-          <w:p>
-            <w:pPr>
-              <w:jc w:val="both"/>
-            </w:pPr>
-            <w:r>
-              <w:t xml:space="preserve">If the initial fixed-wing demonstrator is successful, due to the </w:t>
-            </w:r>
-            <w:r>
-              <w:t>object-oriented</w:t>
-            </w:r>
-            <w:r>
-              <w:t xml:space="preserve"> programming paradigm, this KBE app is open for future enhancement through adding analysis functionalities such as the ability to model alternative configurations such as </w:t>
-            </w:r>
-            <w:r>
-              <w:t>canards, flying wings,</w:t>
-            </w:r>
-            <w:r>
-              <w:t xml:space="preserve"> BWB’s, and even multi-rotors</w:t>
-            </w:r>
-            <w:r>
-              <w:rPr>
-                <w:color w:val="auto"/>
-              </w:rPr>
-              <w:t xml:space="preserve">. </w:t>
-            </w:r>
-            <w:r>
-              <w:rPr>
-                <w:color w:val="auto"/>
-              </w:rPr>
-              <w:t xml:space="preserve">If granted access, we can also connect higher fidelity aerodynamic solvers to calculate the entire aircraft’s aerodynamic characteristics. </w:t>
-            </w:r>
-            <w:r>
-              <w:t>Finally, to present as a visual aid for the type of designs which the KBE will be valid for</w:t>
-            </w:r>
-            <w:r>
-              <w:t>,</w:t>
-            </w:r>
-            <w:r>
               <w:t xml:space="preserve"> Figure 2a and 2b depict the </w:t>
             </w:r>
             <w:r>
@@ -700,8 +679,8 @@
             <w:pPr>
               <w:jc w:val="both"/>
             </w:pPr>
-            <w:bookmarkStart w:id="0" w:name="_gjdgxs" w:colFirst="0" w:colLast="0"/>
-            <w:bookmarkEnd w:id="0"/>
+            <w:bookmarkStart w:id="1" w:name="_gjdgxs" w:colFirst="0" w:colLast="0"/>
+            <w:bookmarkEnd w:id="1"/>
           </w:p>
           <w:p>
             <w:pPr>
@@ -1215,13 +1194,8 @@
               <w:jc w:val="both"/>
             </w:pPr>
             <w:r>
-              <w:t xml:space="preserve">Furthermore, </w:t>
-            </w:r>
-            <w:proofErr w:type="gramStart"/>
-            <w:r>
-              <w:t>the majority of</w:t>
-            </w:r>
-            <w:proofErr w:type="gramEnd"/>
+              <w:t>Furthermore, the majority of</w:t>
+            </w:r>
             <w:r>
               <w:t xml:space="preserve"> the</w:t>
             </w:r>
@@ -1790,15 +1764,7 @@
               <w:t xml:space="preserve"> if the payload mass supplied by the user is a negative value. Furthermore, whenever best engineering practice is violated the user might be alerted by a warning message. An example would be a warning to reduce a high value of sweep for a conventional configuration since it is not needed for the flight regime.</w:t>
             </w:r>
             <w:r>
-              <w:t xml:space="preserve"> Also, we have validators on </w:t>
-            </w:r>
-            <w:proofErr w:type="gramStart"/>
-            <w:r>
-              <w:t>all of</w:t>
-            </w:r>
-            <w:proofErr w:type="gramEnd"/>
-            <w:r>
-              <w:t xml:space="preserve"> our inputs, which will </w:t>
+              <w:t xml:space="preserve"> Also, we have validators on all of our inputs, which will </w:t>
             </w:r>
             <w:r>
               <w:t xml:space="preserve">block this value and </w:t>
@@ -2039,19 +2005,7 @@
               <w:rPr>
                 <w:color w:val="000000" w:themeColor="text1"/>
               </w:rPr>
-              <w:t xml:space="preserve">Motor </w:t>
-            </w:r>
-            <w:r>
-              <w:rPr>
-                <w:color w:val="000000" w:themeColor="text1"/>
-              </w:rPr>
-              <w:t>S</w:t>
-            </w:r>
-            <w:r>
-              <w:rPr>
-                <w:color w:val="000000" w:themeColor="text1"/>
-              </w:rPr>
-              <w:t>election</w:t>
+              <w:t>Motor Selection</w:t>
             </w:r>
           </w:p>
           <w:p>
@@ -2070,19 +2024,7 @@
               <w:rPr>
                 <w:color w:val="000000" w:themeColor="text1"/>
               </w:rPr>
-              <w:t xml:space="preserve">Propeller </w:t>
-            </w:r>
-            <w:r>
-              <w:rPr>
-                <w:color w:val="000000" w:themeColor="text1"/>
-              </w:rPr>
-              <w:t>S</w:t>
-            </w:r>
-            <w:r>
-              <w:rPr>
-                <w:color w:val="000000" w:themeColor="text1"/>
-              </w:rPr>
-              <w:t>election algorithm</w:t>
+              <w:t>Propeller Selection algorithm</w:t>
             </w:r>
           </w:p>
           <w:p>
@@ -2101,19 +2043,7 @@
               <w:rPr>
                 <w:color w:val="000000" w:themeColor="text1"/>
               </w:rPr>
-              <w:t xml:space="preserve">Electronics </w:t>
-            </w:r>
-            <w:r>
-              <w:rPr>
-                <w:color w:val="000000" w:themeColor="text1"/>
-              </w:rPr>
-              <w:t>S</w:t>
-            </w:r>
-            <w:r>
-              <w:rPr>
-                <w:color w:val="000000" w:themeColor="text1"/>
-              </w:rPr>
-              <w:t>election</w:t>
+              <w:t>Electronics Selection</w:t>
             </w:r>
           </w:p>
           <w:p>
@@ -2160,19 +2090,7 @@
               <w:rPr>
                 <w:color w:val="000000" w:themeColor="text1"/>
               </w:rPr>
-              <w:t xml:space="preserve"> </w:t>
-            </w:r>
-            <w:r>
-              <w:rPr>
-                <w:color w:val="000000" w:themeColor="text1"/>
-              </w:rPr>
-              <w:t xml:space="preserve">Parasitic </w:t>
-            </w:r>
-            <w:r>
-              <w:rPr>
-                <w:color w:val="000000" w:themeColor="text1"/>
-              </w:rPr>
-              <w:t>Drag Coefficient</w:t>
+              <w:t xml:space="preserve"> Parasitic Drag Coefficient</w:t>
             </w:r>
           </w:p>
           <w:p>
@@ -2272,6 +2190,9 @@
               <w:jc w:val="center"/>
             </w:pPr>
             <w:r>
+              <w:rPr>
+                <w:noProof/>
+              </w:rPr>
               <w:drawing>
                 <wp:inline distT="0" distB="0" distL="0" distR="0" wp14:anchorId="32ABF919" wp14:editId="47E61389">
                   <wp:extent cx="3821373" cy="2866030"/>
@@ -2363,10 +2284,10 @@
                   <v:path o:extrusionok="f" gradientshapeok="t" o:connecttype="rect"/>
                   <o:lock v:ext="edit" aspectratio="t"/>
                 </v:shapetype>
-                <v:shape id="_x0000_i1357" type="#_x0000_t75" style="width:309pt;height:233.25pt" o:ole="">
+                <v:shape id="_x0000_i1025" type="#_x0000_t75" style="width:308.4pt;height:233.4pt" o:ole="">
                   <v:imagedata r:id="rId10" o:title=""/>
                 </v:shape>
-                <o:OLEObject Type="Embed" ProgID="PBrush" ShapeID="_x0000_i1357" DrawAspect="Content" ObjectID="_1590693895" r:id="rId11"/>
+                <o:OLEObject Type="Embed" ProgID="PBrush" ShapeID="_x0000_i1025" DrawAspect="Content" ObjectID="_1590812034" r:id="rId11"/>
               </w:object>
             </w:r>
           </w:p>
@@ -2484,21 +2405,7 @@
               <w:rPr>
                 <w:color w:val="auto"/>
               </w:rPr>
-              <w:t xml:space="preserve">These inputs are used to generate a propeller at the specified motor, and it’s allowed propeller range attribute is used to trigger a selection algorithm which picks the most efficient propeller from over 400 </w:t>
-            </w:r>
-            <w:proofErr w:type="gramStart"/>
-            <w:r>
-              <w:rPr>
-                <w:color w:val="auto"/>
-              </w:rPr>
-              <w:t>propeller</w:t>
-            </w:r>
-            <w:proofErr w:type="gramEnd"/>
-            <w:r>
-              <w:rPr>
-                <w:color w:val="auto"/>
-              </w:rPr>
-              <w:t xml:space="preserve"> </w:t>
+              <w:t xml:space="preserve">These inputs are used to generate a propeller at the specified motor, and it’s allowed propeller range attribute is used to trigger a selection algorithm which picks the most efficient propeller from over 400 propeller </w:t>
             </w:r>
             <w:r>
               <w:rPr>
@@ -2736,6 +2643,9 @@
               <w:jc w:val="center"/>
             </w:pPr>
             <w:r>
+              <w:rPr>
+                <w:noProof/>
+              </w:rPr>
               <w:drawing>
                 <wp:inline distT="0" distB="0" distL="0" distR="0" wp14:anchorId="215793AB" wp14:editId="1B0205D4">
                   <wp:extent cx="4230807" cy="3173105"/>
@@ -2778,16 +2688,7 @@
               <w:jc w:val="center"/>
             </w:pPr>
             <w:r>
-              <w:t xml:space="preserve">Figure </w:t>
-            </w:r>
-            <w:r>
-              <w:t>7</w:t>
-            </w:r>
-            <w:r>
-              <w:t xml:space="preserve">: </w:t>
-            </w:r>
-            <w:r>
-              <w:t>Result of Analyzing the Final Design w/ New Stall Speed and Propeller Data</w:t>
+              <w:t>Figure 7: Result of Analyzing the Final Design w/ New Stall Speed and Propeller Data</w:t>
             </w:r>
           </w:p>
           <w:p>
@@ -2922,10 +2823,10 @@
             </w:pPr>
             <w:r>
               <w:object w:dxaOrig="14220" w:dyaOrig="10680">
-                <v:shape id="_x0000_i1365" type="#_x0000_t75" style="width:242.25pt;height:181.5pt" o:ole="">
+                <v:shape id="_x0000_i1026" type="#_x0000_t75" style="width:242.4pt;height:181.8pt" o:ole="">
                   <v:imagedata r:id="rId14" o:title=""/>
                 </v:shape>
-                <o:OLEObject Type="Embed" ProgID="PBrush" ShapeID="_x0000_i1365" DrawAspect="Content" ObjectID="_1590693896" r:id="rId15"/>
+                <o:OLEObject Type="Embed" ProgID="PBrush" ShapeID="_x0000_i1026" DrawAspect="Content" ObjectID="_1590812035" r:id="rId15"/>
               </w:object>
             </w:r>
           </w:p>
@@ -2939,10 +2840,7 @@
               <w:jc w:val="center"/>
             </w:pPr>
             <w:r>
-              <w:t>Figure 7:</w:t>
-            </w:r>
-            <w:r>
-              <w:t xml:space="preserve"> AVL Geometry that is Viewable from the GUI</w:t>
+              <w:t>Figure 7: AVL Geometry that is Viewable from the GUI</w:t>
             </w:r>
           </w:p>
         </w:tc>
@@ -3125,15 +3023,7 @@
               <w:jc w:val="both"/>
             </w:pPr>
             <w:r>
-              <w:t xml:space="preserve">A set of </w:t>
-            </w:r>
-            <w:proofErr w:type="gramStart"/>
-            <w:r>
-              <w:t>airfoil</w:t>
-            </w:r>
-            <w:proofErr w:type="gramEnd"/>
-            <w:r>
-              <w:t xml:space="preserve"> ‘.</w:t>
+              <w:t>A set of airfoil ‘.</w:t>
             </w:r>
             <w:proofErr w:type="spellStart"/>
             <w:r>
@@ -3232,10 +3122,10 @@
             </w:pPr>
             <w:r>
               <w:object w:dxaOrig="13755" w:dyaOrig="12165">
-                <v:shape id="_x0000_i1067" type="#_x0000_t75" style="width:271.5pt;height:120.75pt" o:ole="">
+                <v:shape id="_x0000_i1027" type="#_x0000_t75" style="width:271.8pt;height:121.2pt" o:ole="">
                   <v:imagedata r:id="rId16" o:title="" cropbottom="32632f"/>
                 </v:shape>
-                <o:OLEObject Type="Embed" ProgID="PBrush" ShapeID="_x0000_i1067" DrawAspect="Content" ObjectID="_1590693897" r:id="rId17"/>
+                <o:OLEObject Type="Embed" ProgID="PBrush" ShapeID="_x0000_i1027" DrawAspect="Content" ObjectID="_1590812036" r:id="rId17"/>
               </w:object>
             </w:r>
           </w:p>
@@ -3284,15 +3174,7 @@
               <w:jc w:val="both"/>
             </w:pPr>
             <w:r>
-              <w:t xml:space="preserve">             At least one </w:t>
-            </w:r>
-            <w:proofErr w:type="gramStart"/>
-            <w:r>
-              <w:t>STEP(</w:t>
-            </w:r>
-            <w:proofErr w:type="gramEnd"/>
-            <w:r>
-              <w:t>or IGES) file and one output file containing results from the analysis modules.</w:t>
+              <w:t xml:space="preserve">             At least one STEP(or IGES) file and one output file containing results from the analysis modules.</w:t>
             </w:r>
           </w:p>
           <w:p>
@@ -3320,18 +3202,10 @@
               <w:jc w:val="both"/>
             </w:pPr>
             <w:r>
-              <w:t xml:space="preserve">The KBE app will output a </w:t>
-            </w:r>
-            <w:proofErr w:type="gramStart"/>
-            <w:r>
-              <w:t>‘.</w:t>
-            </w:r>
-            <w:r>
-              <w:t>step</w:t>
-            </w:r>
-            <w:proofErr w:type="gramEnd"/>
-            <w:r>
-              <w:t>’</w:t>
+              <w:t>The KBE app will output a ‘.</w:t>
+            </w:r>
+            <w:r>
+              <w:t>step’</w:t>
             </w:r>
             <w:r>
               <w:t xml:space="preserve"> file with the aircraft ready for CAD/CFD import. </w:t>
@@ -3360,8 +3234,6 @@
             <w:r>
               <w:t xml:space="preserve"> Finally, all plots generated from the GUI are saved to the user directory in .pdf format for easy and beautiful integration in LaTeX documents for reporting to the client.</w:t>
             </w:r>
-            <w:bookmarkStart w:id="1" w:name="_GoBack"/>
-            <w:bookmarkEnd w:id="1"/>
           </w:p>
           <w:p>
             <w:pPr>

</xml_diff>